<commit_message>
thêm comment giải thích và tìm kiếm nhiều từ cho timkiem nhập
</commit_message>
<xml_diff>
--- a/baocao.docx
+++ b/baocao.docx
@@ -6,32 +6,40 @@
       <w:pPr>
         <w:pStyle w:val="Heading1"/>
         <w:rPr>
-          <w:color w:val="auto"/>
           <w:lang w:val="en-US"/>
         </w:rPr>
       </w:pPr>
       <w:r>
         <w:rPr>
-          <w:color w:val="auto"/>
           <w:lang w:val="en-US"/>
         </w:rPr>
-        <w:t>Chức năng</w:t>
+        <w:t xml:space="preserve">Chức </w:t>
+      </w:r>
+      <w:r>
+        <w:t>năng</w:t>
       </w:r>
     </w:p>
     <w:p>
       <w:pPr>
         <w:pStyle w:val="Heading2"/>
         <w:rPr>
-          <w:color w:val="auto"/>
           <w:lang w:val="en-US"/>
         </w:rPr>
       </w:pPr>
       <w:r>
         <w:rPr>
-          <w:color w:val="auto"/>
           <w:lang w:val="en-US"/>
         </w:rPr>
-        <w:t>Mô tả chức năng</w:t>
+        <w:t xml:space="preserve">Mô tả </w:t>
+      </w:r>
+      <w:r>
+        <w:t>chức</w:t>
+      </w:r>
+      <w:r>
+        <w:rPr>
+          <w:lang w:val="en-US"/>
+        </w:rPr>
+        <w:t xml:space="preserve"> năng</w:t>
       </w:r>
     </w:p>
     <w:p>
@@ -63,15 +71,15 @@
     <w:p>
       <w:pPr>
         <w:pStyle w:val="Heading2"/>
-        <w:rPr>
-          <w:color w:val="auto"/>
-        </w:rPr>
       </w:pPr>
       <w:r>
-        <w:rPr>
-          <w:color w:val="auto"/>
-        </w:rPr>
-        <w:t xml:space="preserve">Mô tả chi tiết các chức năng : </w:t>
+        <w:t xml:space="preserve">Mô tả chi </w:t>
+      </w:r>
+      <w:r>
+        <w:t>tiết</w:t>
+      </w:r>
+      <w:r>
+        <w:t xml:space="preserve"> các chức năng : </w:t>
       </w:r>
     </w:p>
     <w:p>
@@ -79,12 +87,7 @@
         <w:ind w:firstLine="576"/>
       </w:pPr>
       <w:r>
-        <w:t xml:space="preserve">Với chủ đề tìm File trong thư mục nhóm em sẽ cung cấp cho </w:t>
-      </w:r>
-      <w:bookmarkStart w:id="0" w:name="_GoBack"/>
-      <w:bookmarkEnd w:id="0"/>
-      <w:r>
-        <w:t xml:space="preserve">chương trình các chức năng chính như : </w:t>
+        <w:t xml:space="preserve">Với chủ đề tìm File trong thư mục nhóm em sẽ cung cấp cho chương trình các chức năng chính như : </w:t>
       </w:r>
     </w:p>
     <w:p>
@@ -144,6 +147,18 @@
         </w:numPr>
       </w:pPr>
       <w:r>
+        <w:t>Xóa file</w:t>
+      </w:r>
+    </w:p>
+    <w:p>
+      <w:pPr>
+        <w:pStyle w:val="ListParagraph"/>
+        <w:numPr>
+          <w:ilvl w:val="1"/>
+          <w:numId w:val="6"/>
+        </w:numPr>
+      </w:pPr>
+      <w:r>
         <w:t>Hiện thông tin chi tiết của file</w:t>
       </w:r>
     </w:p>
@@ -181,6 +196,18 @@
       </w:pPr>
       <w:r>
         <w:t>Đổi tên file</w:t>
+      </w:r>
+    </w:p>
+    <w:p>
+      <w:pPr>
+        <w:pStyle w:val="ListParagraph"/>
+        <w:numPr>
+          <w:ilvl w:val="1"/>
+          <w:numId w:val="6"/>
+        </w:numPr>
+      </w:pPr>
+      <w:r>
+        <w:t>Xóa file</w:t>
       </w:r>
     </w:p>
     <w:p>
@@ -237,7 +264,28 @@
         </w:numPr>
       </w:pPr>
       <w:r>
-        <w:t>Lưu lại danh sách các từ đã được tìm kiếm, các file được mở gần nhất</w:t>
+        <w:t>Lưu lại danh sách các từ đã được tìm kiếm</w:t>
+      </w:r>
+      <w:r>
+        <w:t xml:space="preserve"> gần nhất</w:t>
+      </w:r>
+      <w:r>
+        <w:t xml:space="preserve"> </w:t>
+      </w:r>
+    </w:p>
+    <w:p>
+      <w:pPr>
+        <w:pStyle w:val="ListParagraph"/>
+        <w:numPr>
+          <w:ilvl w:val="1"/>
+          <w:numId w:val="6"/>
+        </w:numPr>
+      </w:pPr>
+      <w:r>
+        <w:t xml:space="preserve">Lưu lại danh sách </w:t>
+      </w:r>
+      <w:r>
+        <w:t>các file được mở gần nhất</w:t>
       </w:r>
     </w:p>
     <w:p>
@@ -292,32 +340,35 @@
       <w:pPr>
         <w:pStyle w:val="Heading1"/>
         <w:rPr>
-          <w:color w:val="auto"/>
           <w:lang w:val="en-US"/>
         </w:rPr>
       </w:pPr>
       <w:r>
+        <w:lastRenderedPageBreak/>
+        <w:t>Đối</w:t>
+      </w:r>
+      <w:r>
         <w:rPr>
-          <w:color w:val="auto"/>
           <w:lang w:val="en-US"/>
         </w:rPr>
-        <w:t>Đối tượng</w:t>
+        <w:t xml:space="preserve"> tượng</w:t>
       </w:r>
     </w:p>
     <w:p>
       <w:pPr>
         <w:pStyle w:val="Heading2"/>
         <w:rPr>
-          <w:color w:val="auto"/>
           <w:lang w:val="en-US"/>
         </w:rPr>
       </w:pPr>
       <w:r>
         <w:rPr>
-          <w:color w:val="auto"/>
           <w:lang w:val="en-US"/>
         </w:rPr>
-        <w:t>Các đối tượng</w:t>
+        <w:t xml:space="preserve">Các đối </w:t>
+      </w:r>
+      <w:r>
+        <w:t>tượng</w:t>
       </w:r>
     </w:p>
     <w:p>
@@ -325,7 +376,7 @@
         <w:pStyle w:val="ListParagraph"/>
         <w:numPr>
           <w:ilvl w:val="0"/>
-          <w:numId w:val="8"/>
+          <w:numId w:val="9"/>
         </w:numPr>
       </w:pPr>
       <w:r>
@@ -337,7 +388,7 @@
         <w:pStyle w:val="ListParagraph"/>
         <w:numPr>
           <w:ilvl w:val="0"/>
-          <w:numId w:val="8"/>
+          <w:numId w:val="9"/>
         </w:numPr>
       </w:pPr>
       <w:r>
@@ -349,7 +400,7 @@
         <w:pStyle w:val="ListParagraph"/>
         <w:numPr>
           <w:ilvl w:val="0"/>
-          <w:numId w:val="8"/>
+          <w:numId w:val="9"/>
         </w:numPr>
       </w:pPr>
       <w:r>
@@ -361,11 +412,10 @@
         <w:pStyle w:val="ListParagraph"/>
         <w:numPr>
           <w:ilvl w:val="0"/>
-          <w:numId w:val="8"/>
+          <w:numId w:val="9"/>
         </w:numPr>
       </w:pPr>
       <w:r>
-        <w:lastRenderedPageBreak/>
         <w:t>Ximage</w:t>
       </w:r>
     </w:p>
@@ -374,7 +424,7 @@
         <w:pStyle w:val="ListParagraph"/>
         <w:numPr>
           <w:ilvl w:val="0"/>
-          <w:numId w:val="8"/>
+          <w:numId w:val="9"/>
         </w:numPr>
       </w:pPr>
       <w:r>
@@ -386,7 +436,7 @@
         <w:pStyle w:val="ListParagraph"/>
         <w:numPr>
           <w:ilvl w:val="0"/>
-          <w:numId w:val="8"/>
+          <w:numId w:val="9"/>
         </w:numPr>
       </w:pPr>
       <w:r>
@@ -398,7 +448,7 @@
         <w:pStyle w:val="ListParagraph"/>
         <w:numPr>
           <w:ilvl w:val="0"/>
-          <w:numId w:val="8"/>
+          <w:numId w:val="9"/>
         </w:numPr>
       </w:pPr>
       <w:r>
@@ -410,7 +460,7 @@
         <w:pStyle w:val="ListParagraph"/>
         <w:numPr>
           <w:ilvl w:val="0"/>
-          <w:numId w:val="8"/>
+          <w:numId w:val="9"/>
         </w:numPr>
       </w:pPr>
       <w:r>
@@ -422,7 +472,7 @@
         <w:pStyle w:val="ListParagraph"/>
         <w:numPr>
           <w:ilvl w:val="0"/>
-          <w:numId w:val="8"/>
+          <w:numId w:val="9"/>
         </w:numPr>
       </w:pPr>
       <w:r>
@@ -431,29 +481,9 @@
     </w:p>
     <w:p>
       <w:pPr>
-        <w:pStyle w:val="ListParagraph"/>
-        <w:numPr>
-          <w:ilvl w:val="0"/>
-          <w:numId w:val="8"/>
-        </w:numPr>
+        <w:pStyle w:val="Heading2"/>
       </w:pPr>
       <w:r>
-        <w:t>XAccount</w:t>
-      </w:r>
-    </w:p>
-    <w:p>
-      <w:pPr>
-        <w:pStyle w:val="Heading2"/>
-        <w:rPr>
-          <w:color w:val="auto"/>
-          <w:lang w:val="en-US"/>
-        </w:rPr>
-      </w:pPr>
-      <w:r>
-        <w:rPr>
-          <w:color w:val="auto"/>
-          <w:lang w:val="en-US"/>
-        </w:rPr>
         <w:t>Mô tả chi tiết các đối tượng</w:t>
       </w:r>
     </w:p>
@@ -461,29 +491,28 @@
       <w:pPr>
         <w:pStyle w:val="Heading1"/>
         <w:rPr>
-          <w:color w:val="auto"/>
           <w:lang w:val="en-US"/>
         </w:rPr>
       </w:pPr>
       <w:r>
         <w:rPr>
-          <w:color w:val="auto"/>
           <w:lang w:val="en-US"/>
         </w:rPr>
-        <w:t>Giao diện</w:t>
+        <w:t xml:space="preserve">Giao </w:t>
+      </w:r>
+      <w:r>
+        <w:t>diện</w:t>
       </w:r>
     </w:p>
     <w:p>
       <w:pPr>
         <w:pStyle w:val="Heading2"/>
         <w:rPr>
-          <w:color w:val="auto"/>
           <w:lang w:val="en-US"/>
         </w:rPr>
       </w:pPr>
       <w:r>
         <w:rPr>
-          <w:color w:val="auto"/>
           <w:lang w:val="en-US"/>
         </w:rPr>
         <w:t>fMainform</w:t>
@@ -493,13 +522,11 @@
       <w:pPr>
         <w:pStyle w:val="Heading2"/>
         <w:rPr>
-          <w:color w:val="auto"/>
           <w:lang w:val="en-US"/>
         </w:rPr>
       </w:pPr>
       <w:r>
         <w:rPr>
-          <w:color w:val="auto"/>
           <w:lang w:val="en-US"/>
         </w:rPr>
         <w:t>fTimkiemnhap</w:t>
@@ -509,13 +536,11 @@
       <w:pPr>
         <w:pStyle w:val="Heading2"/>
         <w:rPr>
-          <w:color w:val="auto"/>
           <w:lang w:val="en-US"/>
         </w:rPr>
       </w:pPr>
       <w:r>
         <w:rPr>
-          <w:color w:val="auto"/>
           <w:lang w:val="en-US"/>
         </w:rPr>
         <w:t>fTimkiemthucong</w:t>
@@ -525,13 +550,11 @@
       <w:pPr>
         <w:pStyle w:val="Heading2"/>
         <w:rPr>
-          <w:color w:val="auto"/>
           <w:lang w:val="en-US"/>
         </w:rPr>
       </w:pPr>
       <w:r>
         <w:rPr>
-          <w:color w:val="auto"/>
           <w:lang w:val="en-US"/>
         </w:rPr>
         <w:t>fTimkiemInText</w:t>
@@ -541,13 +564,11 @@
       <w:pPr>
         <w:pStyle w:val="Heading2"/>
         <w:rPr>
-          <w:color w:val="auto"/>
           <w:lang w:val="en-US"/>
         </w:rPr>
       </w:pPr>
       <w:r>
         <w:rPr>
-          <w:color w:val="auto"/>
           <w:lang w:val="en-US"/>
         </w:rPr>
         <w:t>fDetail</w:t>
@@ -557,13 +578,11 @@
       <w:pPr>
         <w:pStyle w:val="Heading2"/>
         <w:rPr>
-          <w:color w:val="auto"/>
           <w:lang w:val="en-US"/>
         </w:rPr>
       </w:pPr>
       <w:r>
         <w:rPr>
-          <w:color w:val="auto"/>
           <w:lang w:val="en-US"/>
         </w:rPr>
         <w:t>fBoloc</w:t>
@@ -573,13 +592,11 @@
       <w:pPr>
         <w:pStyle w:val="Heading2"/>
         <w:rPr>
-          <w:color w:val="auto"/>
           <w:lang w:val="en-US"/>
         </w:rPr>
       </w:pPr>
       <w:r>
         <w:rPr>
-          <w:color w:val="auto"/>
           <w:lang w:val="en-US"/>
         </w:rPr>
         <w:t>fOpenText</w:t>
@@ -589,13 +606,11 @@
       <w:pPr>
         <w:pStyle w:val="Heading2"/>
         <w:rPr>
-          <w:color w:val="auto"/>
           <w:lang w:val="en-US"/>
         </w:rPr>
       </w:pPr>
       <w:r>
         <w:rPr>
-          <w:color w:val="auto"/>
           <w:lang w:val="en-US"/>
         </w:rPr>
         <w:t>fAboutus</w:t>
@@ -605,13 +620,11 @@
       <w:pPr>
         <w:pStyle w:val="Heading2"/>
         <w:rPr>
-          <w:color w:val="auto"/>
           <w:lang w:val="en-US"/>
         </w:rPr>
       </w:pPr>
       <w:r>
         <w:rPr>
-          <w:color w:val="auto"/>
           <w:lang w:val="en-US"/>
         </w:rPr>
         <w:t>fOpenimage</w:t>
@@ -621,13 +634,11 @@
       <w:pPr>
         <w:pStyle w:val="Heading2"/>
         <w:rPr>
-          <w:color w:val="auto"/>
           <w:lang w:val="en-US"/>
         </w:rPr>
       </w:pPr>
       <w:r>
         <w:rPr>
-          <w:color w:val="auto"/>
           <w:lang w:val="en-US"/>
         </w:rPr>
         <w:t>fOpenmusic</w:t>
@@ -648,6 +659,8 @@
           <w:lang w:val="vi-VN"/>
         </w:rPr>
       </w:pPr>
+      <w:bookmarkStart w:id="0" w:name="_GoBack"/>
+      <w:bookmarkEnd w:id="0"/>
     </w:p>
     <w:sectPr>
       <w:pgSz w:w="11906" w:h="16838"/>
@@ -896,6 +909,95 @@
     </w:lvl>
   </w:abstractNum>
   <w:abstractNum w:abstractNumId="2" w15:restartNumberingAfterBreak="0">
+    <w:nsid w:val="433349A6"/>
+    <w:multiLevelType w:val="hybridMultilevel"/>
+    <w:tmpl w:val="65700AA2"/>
+    <w:lvl w:ilvl="0" w:tplc="042A0001">
+      <w:start w:val="1"/>
+      <w:numFmt w:val="bullet"/>
+      <w:lvlText w:val=""/>
+      <w:lvlJc w:val="left"/>
+      <w:pPr>
+        <w:ind w:left="720" w:hanging="360"/>
+      </w:pPr>
+      <w:rPr>
+        <w:rFonts w:ascii="Symbol" w:hAnsi="Symbol" w:hint="default"/>
+      </w:rPr>
+    </w:lvl>
+    <w:lvl w:ilvl="1" w:tplc="042A0019">
+      <w:start w:val="1"/>
+      <w:numFmt w:val="lowerLetter"/>
+      <w:lvlText w:val="%2."/>
+      <w:lvlJc w:val="left"/>
+      <w:pPr>
+        <w:ind w:left="1440" w:hanging="360"/>
+      </w:pPr>
+    </w:lvl>
+    <w:lvl w:ilvl="2" w:tplc="042A001B" w:tentative="1">
+      <w:start w:val="1"/>
+      <w:numFmt w:val="lowerRoman"/>
+      <w:lvlText w:val="%3."/>
+      <w:lvlJc w:val="right"/>
+      <w:pPr>
+        <w:ind w:left="2160" w:hanging="180"/>
+      </w:pPr>
+    </w:lvl>
+    <w:lvl w:ilvl="3" w:tplc="042A000F" w:tentative="1">
+      <w:start w:val="1"/>
+      <w:numFmt w:val="decimal"/>
+      <w:lvlText w:val="%4."/>
+      <w:lvlJc w:val="left"/>
+      <w:pPr>
+        <w:ind w:left="2880" w:hanging="360"/>
+      </w:pPr>
+    </w:lvl>
+    <w:lvl w:ilvl="4" w:tplc="042A0019" w:tentative="1">
+      <w:start w:val="1"/>
+      <w:numFmt w:val="lowerLetter"/>
+      <w:lvlText w:val="%5."/>
+      <w:lvlJc w:val="left"/>
+      <w:pPr>
+        <w:ind w:left="3600" w:hanging="360"/>
+      </w:pPr>
+    </w:lvl>
+    <w:lvl w:ilvl="5" w:tplc="042A001B" w:tentative="1">
+      <w:start w:val="1"/>
+      <w:numFmt w:val="lowerRoman"/>
+      <w:lvlText w:val="%6."/>
+      <w:lvlJc w:val="right"/>
+      <w:pPr>
+        <w:ind w:left="4320" w:hanging="180"/>
+      </w:pPr>
+    </w:lvl>
+    <w:lvl w:ilvl="6" w:tplc="042A000F" w:tentative="1">
+      <w:start w:val="1"/>
+      <w:numFmt w:val="decimal"/>
+      <w:lvlText w:val="%7."/>
+      <w:lvlJc w:val="left"/>
+      <w:pPr>
+        <w:ind w:left="5040" w:hanging="360"/>
+      </w:pPr>
+    </w:lvl>
+    <w:lvl w:ilvl="7" w:tplc="042A0019" w:tentative="1">
+      <w:start w:val="1"/>
+      <w:numFmt w:val="lowerLetter"/>
+      <w:lvlText w:val="%8."/>
+      <w:lvlJc w:val="left"/>
+      <w:pPr>
+        <w:ind w:left="5760" w:hanging="360"/>
+      </w:pPr>
+    </w:lvl>
+    <w:lvl w:ilvl="8" w:tplc="042A001B" w:tentative="1">
+      <w:start w:val="1"/>
+      <w:numFmt w:val="lowerRoman"/>
+      <w:lvlText w:val="%9."/>
+      <w:lvlJc w:val="right"/>
+      <w:pPr>
+        <w:ind w:left="6480" w:hanging="180"/>
+      </w:pPr>
+    </w:lvl>
+  </w:abstractNum>
+  <w:abstractNum w:abstractNumId="3" w15:restartNumberingAfterBreak="0">
     <w:nsid w:val="45087E26"/>
     <w:multiLevelType w:val="hybridMultilevel"/>
     <w:tmpl w:val="72FA5474"/>
@@ -1008,7 +1110,7 @@
       </w:rPr>
     </w:lvl>
   </w:abstractNum>
-  <w:abstractNum w:abstractNumId="3" w15:restartNumberingAfterBreak="0">
+  <w:abstractNum w:abstractNumId="4" w15:restartNumberingAfterBreak="0">
     <w:nsid w:val="492A14DF"/>
     <w:multiLevelType w:val="hybridMultilevel"/>
     <w:tmpl w:val="BF8034AE"/>
@@ -1121,7 +1223,7 @@
       </w:rPr>
     </w:lvl>
   </w:abstractNum>
-  <w:abstractNum w:abstractNumId="4" w15:restartNumberingAfterBreak="0">
+  <w:abstractNum w:abstractNumId="5" w15:restartNumberingAfterBreak="0">
     <w:nsid w:val="4E4E596D"/>
     <w:multiLevelType w:val="multilevel"/>
     <w:tmpl w:val="042A0025"/>
@@ -1216,7 +1318,7 @@
       </w:pPr>
     </w:lvl>
   </w:abstractNum>
-  <w:abstractNum w:abstractNumId="5" w15:restartNumberingAfterBreak="0">
+  <w:abstractNum w:abstractNumId="6" w15:restartNumberingAfterBreak="0">
     <w:nsid w:val="644867BA"/>
     <w:multiLevelType w:val="hybridMultilevel"/>
     <w:tmpl w:val="50868018"/>
@@ -1229,7 +1331,7 @@
         <w:ind w:left="720" w:hanging="360"/>
       </w:pPr>
     </w:lvl>
-    <w:lvl w:ilvl="1" w:tplc="042A0019" w:tentative="1">
+    <w:lvl w:ilvl="1" w:tplc="042A0019">
       <w:start w:val="1"/>
       <w:numFmt w:val="lowerLetter"/>
       <w:lvlText w:val="%2."/>
@@ -1302,7 +1404,7 @@
       </w:pPr>
     </w:lvl>
   </w:abstractNum>
-  <w:abstractNum w:abstractNumId="6" w15:restartNumberingAfterBreak="0">
+  <w:abstractNum w:abstractNumId="7" w15:restartNumberingAfterBreak="0">
     <w:nsid w:val="72027EC9"/>
     <w:multiLevelType w:val="hybridMultilevel"/>
     <w:tmpl w:val="820EEACE"/>
@@ -1388,7 +1490,7 @@
       </w:pPr>
     </w:lvl>
   </w:abstractNum>
-  <w:abstractNum w:abstractNumId="7" w15:restartNumberingAfterBreak="0">
+  <w:abstractNum w:abstractNumId="8" w15:restartNumberingAfterBreak="0">
     <w:nsid w:val="747D3476"/>
     <w:multiLevelType w:val="hybridMultilevel"/>
     <w:tmpl w:val="7D3A9244"/>
@@ -1502,7 +1604,7 @@
     </w:lvl>
   </w:abstractNum>
   <w:num w:numId="1">
-    <w:abstractNumId w:val="4"/>
+    <w:abstractNumId w:val="5"/>
   </w:num>
   <w:num w:numId="2">
     <w:abstractNumId w:val="0"/>
@@ -1511,19 +1613,22 @@
     <w:abstractNumId w:val="1"/>
   </w:num>
   <w:num w:numId="4">
+    <w:abstractNumId w:val="8"/>
+  </w:num>
+  <w:num w:numId="5">
+    <w:abstractNumId w:val="3"/>
+  </w:num>
+  <w:num w:numId="6">
+    <w:abstractNumId w:val="4"/>
+  </w:num>
+  <w:num w:numId="7">
     <w:abstractNumId w:val="7"/>
   </w:num>
-  <w:num w:numId="5">
-    <w:abstractNumId w:val="2"/>
-  </w:num>
-  <w:num w:numId="6">
-    <w:abstractNumId w:val="3"/>
-  </w:num>
-  <w:num w:numId="7">
+  <w:num w:numId="8">
     <w:abstractNumId w:val="6"/>
   </w:num>
-  <w:num w:numId="8">
-    <w:abstractNumId w:val="5"/>
+  <w:num w:numId="9">
+    <w:abstractNumId w:val="2"/>
   </w:num>
 </w:numbering>
 </file>
@@ -2327,6 +2432,29 @@
       <w:lang w:val="en-US" w:eastAsia="en-US"/>
     </w:rPr>
   </w:style>
+  <w:style w:type="character" w:styleId="Hyperlink">
+    <w:name w:val="Hyperlink"/>
+    <w:basedOn w:val="DefaultParagraphFont"/>
+    <w:uiPriority w:val="99"/>
+    <w:unhideWhenUsed/>
+    <w:rsid w:val="00AB3ED6"/>
+    <w:rPr>
+      <w:color w:val="0563C1" w:themeColor="hyperlink"/>
+      <w:u w:val="single"/>
+    </w:rPr>
+  </w:style>
+  <w:style w:type="character" w:styleId="UnresolvedMention">
+    <w:name w:val="Unresolved Mention"/>
+    <w:basedOn w:val="DefaultParagraphFont"/>
+    <w:uiPriority w:val="99"/>
+    <w:semiHidden/>
+    <w:unhideWhenUsed/>
+    <w:rsid w:val="00AB3ED6"/>
+    <w:rPr>
+      <w:color w:val="808080"/>
+      <w:shd w:val="clear" w:color="auto" w:fill="E6E6E6"/>
+    </w:rPr>
+  </w:style>
 </w:styles>
 </file>
 
@@ -3163,7 +3291,821 @@
         </a:p>
       </dgm:t>
     </dgm:pt>
-    <dgm:pt modelId="{5124D3AC-4F2B-42AA-9500-6367B5DC590B}">
+    <dgm:pt modelId="{77FB7E17-145F-49F4-BA60-572629F06B3C}">
+      <dgm:prSet phldrT="[Text]"/>
+      <dgm:spPr/>
+      <dgm:t>
+        <a:bodyPr/>
+        <a:lstStyle/>
+        <a:p>
+          <a:r>
+            <a:rPr lang="en-US"/>
+            <a:t>Quản lý file</a:t>
+          </a:r>
+        </a:p>
+      </dgm:t>
+    </dgm:pt>
+    <dgm:pt modelId="{1B812645-E67A-4E36-88E5-F64EC71E3625}" type="parTrans" cxnId="{D6604D86-5701-4107-9393-9B02E3D88E6C}">
+      <dgm:prSet/>
+      <dgm:spPr/>
+      <dgm:t>
+        <a:bodyPr/>
+        <a:lstStyle/>
+        <a:p>
+          <a:endParaRPr lang="en-US"/>
+        </a:p>
+      </dgm:t>
+    </dgm:pt>
+    <dgm:pt modelId="{4A4D26F4-F44E-461B-A3E5-730978CF35A0}" type="sibTrans" cxnId="{D6604D86-5701-4107-9393-9B02E3D88E6C}">
+      <dgm:prSet/>
+      <dgm:spPr/>
+      <dgm:t>
+        <a:bodyPr/>
+        <a:lstStyle/>
+        <a:p>
+          <a:endParaRPr lang="en-US"/>
+        </a:p>
+      </dgm:t>
+    </dgm:pt>
+    <dgm:pt modelId="{AD5C835E-6647-42A2-B3C8-A7BAF24EFF60}">
+      <dgm:prSet phldrT="[Text]"/>
+      <dgm:spPr/>
+      <dgm:t>
+        <a:bodyPr/>
+        <a:lstStyle/>
+        <a:p>
+          <a:r>
+            <a:rPr lang="en-US"/>
+            <a:t>Quản lý thư mục</a:t>
+          </a:r>
+        </a:p>
+      </dgm:t>
+    </dgm:pt>
+    <dgm:pt modelId="{06DE2E3A-571E-46BF-9842-3AE9A7A8A112}" type="parTrans" cxnId="{713A2CD9-C2AE-4760-9D20-C12FF81A1C8E}">
+      <dgm:prSet/>
+      <dgm:spPr/>
+      <dgm:t>
+        <a:bodyPr/>
+        <a:lstStyle/>
+        <a:p>
+          <a:endParaRPr lang="en-US"/>
+        </a:p>
+      </dgm:t>
+    </dgm:pt>
+    <dgm:pt modelId="{5999B9C4-4120-4DDE-AE1E-1E83B93F7B15}" type="sibTrans" cxnId="{713A2CD9-C2AE-4760-9D20-C12FF81A1C8E}">
+      <dgm:prSet/>
+      <dgm:spPr/>
+      <dgm:t>
+        <a:bodyPr/>
+        <a:lstStyle/>
+        <a:p>
+          <a:endParaRPr lang="en-US"/>
+        </a:p>
+      </dgm:t>
+    </dgm:pt>
+    <dgm:pt modelId="{FCA3EB27-13F3-422E-9461-633547288828}">
+      <dgm:prSet phldrT="[Text]"/>
+      <dgm:spPr/>
+      <dgm:t>
+        <a:bodyPr/>
+        <a:lstStyle/>
+        <a:p>
+          <a:r>
+            <a:rPr lang="en-US"/>
+            <a:t>Lịch sử tìm kiếm</a:t>
+          </a:r>
+        </a:p>
+      </dgm:t>
+    </dgm:pt>
+    <dgm:pt modelId="{0431A396-CA35-4C18-9B83-F70C6550472E}" type="parTrans" cxnId="{8E5F6005-0672-4E14-A79F-2F22C4DE570F}">
+      <dgm:prSet/>
+      <dgm:spPr/>
+      <dgm:t>
+        <a:bodyPr/>
+        <a:lstStyle/>
+        <a:p>
+          <a:endParaRPr lang="en-US"/>
+        </a:p>
+      </dgm:t>
+    </dgm:pt>
+    <dgm:pt modelId="{946212B3-3066-45BB-82C5-1F2D11B36B9F}" type="sibTrans" cxnId="{8E5F6005-0672-4E14-A79F-2F22C4DE570F}">
+      <dgm:prSet/>
+      <dgm:spPr/>
+      <dgm:t>
+        <a:bodyPr/>
+        <a:lstStyle/>
+        <a:p>
+          <a:endParaRPr lang="en-US"/>
+        </a:p>
+      </dgm:t>
+    </dgm:pt>
+    <dgm:pt modelId="{95B5D0A8-AE84-4057-B171-A354FC2C89E9}">
+      <dgm:prSet phldrT="[Text]"/>
+      <dgm:spPr/>
+      <dgm:t>
+        <a:bodyPr/>
+        <a:lstStyle/>
+        <a:p>
+          <a:r>
+            <a:rPr lang="en-US"/>
+            <a:t>Tìm kiếm theo tên</a:t>
+          </a:r>
+        </a:p>
+      </dgm:t>
+    </dgm:pt>
+    <dgm:pt modelId="{F98DFAAE-5511-4B58-86B7-5711B8BDDD5D}" type="parTrans" cxnId="{F00F0457-322D-43E6-B7AD-14AC4E5D861B}">
+      <dgm:prSet/>
+      <dgm:spPr/>
+      <dgm:t>
+        <a:bodyPr/>
+        <a:lstStyle/>
+        <a:p>
+          <a:endParaRPr lang="en-US"/>
+        </a:p>
+      </dgm:t>
+    </dgm:pt>
+    <dgm:pt modelId="{E3F59FC9-1286-46B7-B93E-D6AACC2F54E6}" type="sibTrans" cxnId="{F00F0457-322D-43E6-B7AD-14AC4E5D861B}">
+      <dgm:prSet/>
+      <dgm:spPr/>
+      <dgm:t>
+        <a:bodyPr/>
+        <a:lstStyle/>
+        <a:p>
+          <a:endParaRPr lang="en-US"/>
+        </a:p>
+      </dgm:t>
+    </dgm:pt>
+    <dgm:pt modelId="{9227A185-8197-4E2C-A428-BCD9FBC1AF89}">
+      <dgm:prSet phldrT="[Text]"/>
+      <dgm:spPr/>
+      <dgm:t>
+        <a:bodyPr/>
+        <a:lstStyle/>
+        <a:p>
+          <a:r>
+            <a:rPr lang="en-US"/>
+            <a:t>Tìm kiếm thủ công</a:t>
+          </a:r>
+        </a:p>
+      </dgm:t>
+    </dgm:pt>
+    <dgm:pt modelId="{77CE7703-157F-40B7-9F69-69AE6B708BB2}" type="parTrans" cxnId="{FB025D8A-C290-4836-B75D-693F9C089E7A}">
+      <dgm:prSet/>
+      <dgm:spPr/>
+      <dgm:t>
+        <a:bodyPr/>
+        <a:lstStyle/>
+        <a:p>
+          <a:endParaRPr lang="en-US"/>
+        </a:p>
+      </dgm:t>
+    </dgm:pt>
+    <dgm:pt modelId="{E4EAFABD-ECF9-4138-87C4-29DD0DB00CEE}" type="sibTrans" cxnId="{FB025D8A-C290-4836-B75D-693F9C089E7A}">
+      <dgm:prSet/>
+      <dgm:spPr/>
+      <dgm:t>
+        <a:bodyPr/>
+        <a:lstStyle/>
+        <a:p>
+          <a:endParaRPr lang="en-US"/>
+        </a:p>
+      </dgm:t>
+    </dgm:pt>
+    <dgm:pt modelId="{C76E3524-841E-4850-B3F7-74460750850D}">
+      <dgm:prSet phldrT="[Text]"/>
+      <dgm:spPr/>
+      <dgm:t>
+        <a:bodyPr/>
+        <a:lstStyle/>
+        <a:p>
+          <a:r>
+            <a:rPr lang="en-US"/>
+            <a:t>Tìm kiếm trong file text</a:t>
+          </a:r>
+        </a:p>
+      </dgm:t>
+    </dgm:pt>
+    <dgm:pt modelId="{74EA92F4-DA8F-4121-B003-496B7EA49284}" type="parTrans" cxnId="{11F48B14-CFB2-491C-999F-472F4D46D9D4}">
+      <dgm:prSet/>
+      <dgm:spPr/>
+      <dgm:t>
+        <a:bodyPr/>
+        <a:lstStyle/>
+        <a:p>
+          <a:endParaRPr lang="en-US"/>
+        </a:p>
+      </dgm:t>
+    </dgm:pt>
+    <dgm:pt modelId="{227CF39F-B410-4B15-98EB-DE5E8C1B8E2A}" type="sibTrans" cxnId="{11F48B14-CFB2-491C-999F-472F4D46D9D4}">
+      <dgm:prSet/>
+      <dgm:spPr/>
+      <dgm:t>
+        <a:bodyPr/>
+        <a:lstStyle/>
+        <a:p>
+          <a:endParaRPr lang="en-US"/>
+        </a:p>
+      </dgm:t>
+    </dgm:pt>
+    <dgm:pt modelId="{D1A59F78-20CC-4A20-8A6F-587B1BCC027A}">
+      <dgm:prSet phldrT="[Text]"/>
+      <dgm:spPr/>
+      <dgm:t>
+        <a:bodyPr/>
+        <a:lstStyle/>
+        <a:p>
+          <a:r>
+            <a:rPr lang="en-US"/>
+            <a:t>Tìm kiếm trong file doc,docx</a:t>
+          </a:r>
+        </a:p>
+      </dgm:t>
+    </dgm:pt>
+    <dgm:pt modelId="{7C7E114F-80DE-4E94-B8AC-7D52D38F0D78}" type="parTrans" cxnId="{536877D7-3184-4427-9103-93CB4A048BFF}">
+      <dgm:prSet/>
+      <dgm:spPr/>
+      <dgm:t>
+        <a:bodyPr/>
+        <a:lstStyle/>
+        <a:p>
+          <a:endParaRPr lang="en-US"/>
+        </a:p>
+      </dgm:t>
+    </dgm:pt>
+    <dgm:pt modelId="{0EAFCAC0-B6D3-4635-BAD2-03688C8EB4F7}" type="sibTrans" cxnId="{536877D7-3184-4427-9103-93CB4A048BFF}">
+      <dgm:prSet/>
+      <dgm:spPr/>
+      <dgm:t>
+        <a:bodyPr/>
+        <a:lstStyle/>
+        <a:p>
+          <a:endParaRPr lang="en-US"/>
+        </a:p>
+      </dgm:t>
+    </dgm:pt>
+    <dgm:pt modelId="{AD5DB0C7-0699-4A6A-AC1D-923CE2FD4E2A}">
+      <dgm:prSet phldrT="[Text]"/>
+      <dgm:spPr/>
+      <dgm:t>
+        <a:bodyPr/>
+        <a:lstStyle/>
+        <a:p>
+          <a:r>
+            <a:rPr lang="en-US"/>
+            <a:t>Đổi tên</a:t>
+          </a:r>
+        </a:p>
+      </dgm:t>
+    </dgm:pt>
+    <dgm:pt modelId="{6C99EEB3-DA59-43EE-981B-931B180009FD}" type="parTrans" cxnId="{D61076DA-DCFB-48BC-AF00-FCAABFBD462B}">
+      <dgm:prSet/>
+      <dgm:spPr/>
+      <dgm:t>
+        <a:bodyPr/>
+        <a:lstStyle/>
+        <a:p>
+          <a:endParaRPr lang="en-US"/>
+        </a:p>
+      </dgm:t>
+    </dgm:pt>
+    <dgm:pt modelId="{EFE7872D-7D37-4B37-B7B6-D046C8C8A819}" type="sibTrans" cxnId="{D61076DA-DCFB-48BC-AF00-FCAABFBD462B}">
+      <dgm:prSet/>
+      <dgm:spPr/>
+      <dgm:t>
+        <a:bodyPr/>
+        <a:lstStyle/>
+        <a:p>
+          <a:endParaRPr lang="en-US"/>
+        </a:p>
+      </dgm:t>
+    </dgm:pt>
+    <dgm:pt modelId="{E3781650-9EAA-4E8B-831C-BD408A7F368F}">
+      <dgm:prSet phldrT="[Text]"/>
+      <dgm:spPr/>
+      <dgm:t>
+        <a:bodyPr/>
+        <a:lstStyle/>
+        <a:p>
+          <a:r>
+            <a:rPr lang="en-US"/>
+            <a:t>Copy</a:t>
+          </a:r>
+        </a:p>
+      </dgm:t>
+    </dgm:pt>
+    <dgm:pt modelId="{13B0470D-922B-4076-91C3-7C47F6D1EA6B}" type="parTrans" cxnId="{70DB5D88-2961-4757-8E78-651C09E5A427}">
+      <dgm:prSet/>
+      <dgm:spPr/>
+      <dgm:t>
+        <a:bodyPr/>
+        <a:lstStyle/>
+        <a:p>
+          <a:endParaRPr lang="en-US"/>
+        </a:p>
+      </dgm:t>
+    </dgm:pt>
+    <dgm:pt modelId="{4F765711-9E96-4C96-A9FF-B5FFDD3D4DD9}" type="sibTrans" cxnId="{70DB5D88-2961-4757-8E78-651C09E5A427}">
+      <dgm:prSet/>
+      <dgm:spPr/>
+      <dgm:t>
+        <a:bodyPr/>
+        <a:lstStyle/>
+        <a:p>
+          <a:endParaRPr lang="en-US"/>
+        </a:p>
+      </dgm:t>
+    </dgm:pt>
+    <dgm:pt modelId="{DE32DAF6-C638-498E-A609-34B5AB3CEC1F}">
+      <dgm:prSet phldrT="[Text]"/>
+      <dgm:spPr/>
+      <dgm:t>
+        <a:bodyPr/>
+        <a:lstStyle/>
+        <a:p>
+          <a:r>
+            <a:rPr lang="en-US"/>
+            <a:t>Di chuyển</a:t>
+          </a:r>
+        </a:p>
+      </dgm:t>
+    </dgm:pt>
+    <dgm:pt modelId="{0FF7CCFD-CDA3-4CBD-92E3-CDC3F4F929C3}" type="parTrans" cxnId="{FFE1A123-6E68-4F06-A266-55B260863464}">
+      <dgm:prSet/>
+      <dgm:spPr/>
+      <dgm:t>
+        <a:bodyPr/>
+        <a:lstStyle/>
+        <a:p>
+          <a:endParaRPr lang="en-US"/>
+        </a:p>
+      </dgm:t>
+    </dgm:pt>
+    <dgm:pt modelId="{AB951A00-5380-4A4D-8853-B96F9E1B1D41}" type="sibTrans" cxnId="{FFE1A123-6E68-4F06-A266-55B260863464}">
+      <dgm:prSet/>
+      <dgm:spPr/>
+      <dgm:t>
+        <a:bodyPr/>
+        <a:lstStyle/>
+        <a:p>
+          <a:endParaRPr lang="en-US"/>
+        </a:p>
+      </dgm:t>
+    </dgm:pt>
+    <dgm:pt modelId="{74BB3E08-903B-49BB-B70D-B7B108959862}">
+      <dgm:prSet phldrT="[Text]"/>
+      <dgm:spPr/>
+      <dgm:t>
+        <a:bodyPr/>
+        <a:lstStyle/>
+        <a:p>
+          <a:r>
+            <a:rPr lang="en-US"/>
+            <a:t>Xóa</a:t>
+          </a:r>
+        </a:p>
+      </dgm:t>
+    </dgm:pt>
+    <dgm:pt modelId="{70913980-2025-4FD8-81EF-15F9D071EEA0}" type="parTrans" cxnId="{E8F9BD73-BBB5-43BE-80A2-F0B46C30C699}">
+      <dgm:prSet/>
+      <dgm:spPr/>
+      <dgm:t>
+        <a:bodyPr/>
+        <a:lstStyle/>
+        <a:p>
+          <a:endParaRPr lang="en-US"/>
+        </a:p>
+      </dgm:t>
+    </dgm:pt>
+    <dgm:pt modelId="{CC30C421-D836-473A-B929-364D0ED21558}" type="sibTrans" cxnId="{E8F9BD73-BBB5-43BE-80A2-F0B46C30C699}">
+      <dgm:prSet/>
+      <dgm:spPr/>
+      <dgm:t>
+        <a:bodyPr/>
+        <a:lstStyle/>
+        <a:p>
+          <a:endParaRPr lang="en-US"/>
+        </a:p>
+      </dgm:t>
+    </dgm:pt>
+    <dgm:pt modelId="{127C22A5-B8AB-4F4F-9C83-2866FAE018CF}">
+      <dgm:prSet phldrT="[Text]"/>
+      <dgm:spPr/>
+      <dgm:t>
+        <a:bodyPr/>
+        <a:lstStyle/>
+        <a:p>
+          <a:r>
+            <a:rPr lang="en-US"/>
+            <a:t>Hiện thị thông tin chi tiết</a:t>
+          </a:r>
+        </a:p>
+      </dgm:t>
+    </dgm:pt>
+    <dgm:pt modelId="{08C2A735-082C-49EF-AD53-0E453170F092}" type="parTrans" cxnId="{B0FB0804-C48B-4348-922E-6F32F149A86B}">
+      <dgm:prSet/>
+      <dgm:spPr/>
+      <dgm:t>
+        <a:bodyPr/>
+        <a:lstStyle/>
+        <a:p>
+          <a:endParaRPr lang="en-US"/>
+        </a:p>
+      </dgm:t>
+    </dgm:pt>
+    <dgm:pt modelId="{E455C251-F361-4455-A794-1165BE0AF5F3}" type="sibTrans" cxnId="{B0FB0804-C48B-4348-922E-6F32F149A86B}">
+      <dgm:prSet/>
+      <dgm:spPr/>
+      <dgm:t>
+        <a:bodyPr/>
+        <a:lstStyle/>
+        <a:p>
+          <a:endParaRPr lang="en-US"/>
+        </a:p>
+      </dgm:t>
+    </dgm:pt>
+    <dgm:pt modelId="{7FB6439E-6789-4253-9677-F11224DB0789}">
+      <dgm:prSet phldrT="[Text]"/>
+      <dgm:spPr/>
+      <dgm:t>
+        <a:bodyPr/>
+        <a:lstStyle/>
+        <a:p>
+          <a:r>
+            <a:rPr lang="en-US"/>
+            <a:t>Đổi tên</a:t>
+          </a:r>
+        </a:p>
+      </dgm:t>
+    </dgm:pt>
+    <dgm:pt modelId="{F3C1F5D1-AE1C-4688-A163-3E108AD7B959}" type="parTrans" cxnId="{17C34BD2-6FDA-44D9-AE9C-6C8848F03DD7}">
+      <dgm:prSet/>
+      <dgm:spPr/>
+      <dgm:t>
+        <a:bodyPr/>
+        <a:lstStyle/>
+        <a:p>
+          <a:endParaRPr lang="en-US"/>
+        </a:p>
+      </dgm:t>
+    </dgm:pt>
+    <dgm:pt modelId="{83CA42C0-C9E6-40EA-84BC-AFE87AB5245E}" type="sibTrans" cxnId="{17C34BD2-6FDA-44D9-AE9C-6C8848F03DD7}">
+      <dgm:prSet/>
+      <dgm:spPr/>
+      <dgm:t>
+        <a:bodyPr/>
+        <a:lstStyle/>
+        <a:p>
+          <a:endParaRPr lang="en-US"/>
+        </a:p>
+      </dgm:t>
+    </dgm:pt>
+    <dgm:pt modelId="{DD3551D3-04EF-4F07-A320-8A5D184A0EAD}">
+      <dgm:prSet phldrT="[Text]"/>
+      <dgm:spPr/>
+      <dgm:t>
+        <a:bodyPr/>
+        <a:lstStyle/>
+        <a:p>
+          <a:r>
+            <a:rPr lang="en-US"/>
+            <a:t>Copy</a:t>
+          </a:r>
+        </a:p>
+      </dgm:t>
+    </dgm:pt>
+    <dgm:pt modelId="{9D306DC4-BD25-4A2D-865A-110008B79593}" type="parTrans" cxnId="{C66955BF-3457-4916-A229-38CCB7E52B99}">
+      <dgm:prSet/>
+      <dgm:spPr/>
+      <dgm:t>
+        <a:bodyPr/>
+        <a:lstStyle/>
+        <a:p>
+          <a:endParaRPr lang="en-US"/>
+        </a:p>
+      </dgm:t>
+    </dgm:pt>
+    <dgm:pt modelId="{C8BCF2BA-60FF-4D27-84C2-F12958985D13}" type="sibTrans" cxnId="{C66955BF-3457-4916-A229-38CCB7E52B99}">
+      <dgm:prSet/>
+      <dgm:spPr/>
+      <dgm:t>
+        <a:bodyPr/>
+        <a:lstStyle/>
+        <a:p>
+          <a:endParaRPr lang="en-US"/>
+        </a:p>
+      </dgm:t>
+    </dgm:pt>
+    <dgm:pt modelId="{94195917-EDC5-48B2-BB4B-1C2C66164DF6}">
+      <dgm:prSet phldrT="[Text]"/>
+      <dgm:spPr/>
+      <dgm:t>
+        <a:bodyPr/>
+        <a:lstStyle/>
+        <a:p>
+          <a:r>
+            <a:rPr lang="en-US"/>
+            <a:t>Di chuyển</a:t>
+          </a:r>
+        </a:p>
+      </dgm:t>
+    </dgm:pt>
+    <dgm:pt modelId="{406D92D7-A7CB-4C0D-828B-EE1A3D0682E6}" type="parTrans" cxnId="{4639A6C5-F241-4D3A-8847-A0B1D13EC1A3}">
+      <dgm:prSet/>
+      <dgm:spPr/>
+      <dgm:t>
+        <a:bodyPr/>
+        <a:lstStyle/>
+        <a:p>
+          <a:endParaRPr lang="en-US"/>
+        </a:p>
+      </dgm:t>
+    </dgm:pt>
+    <dgm:pt modelId="{C594A8C1-51C4-4193-93EC-BAA75192185C}" type="sibTrans" cxnId="{4639A6C5-F241-4D3A-8847-A0B1D13EC1A3}">
+      <dgm:prSet/>
+      <dgm:spPr/>
+      <dgm:t>
+        <a:bodyPr/>
+        <a:lstStyle/>
+        <a:p>
+          <a:endParaRPr lang="en-US"/>
+        </a:p>
+      </dgm:t>
+    </dgm:pt>
+    <dgm:pt modelId="{1A1162CE-F459-45B0-ADAC-F7C87F53B392}">
+      <dgm:prSet phldrT="[Text]"/>
+      <dgm:spPr/>
+      <dgm:t>
+        <a:bodyPr/>
+        <a:lstStyle/>
+        <a:p>
+          <a:r>
+            <a:rPr lang="en-US"/>
+            <a:t>Xóa</a:t>
+          </a:r>
+        </a:p>
+      </dgm:t>
+    </dgm:pt>
+    <dgm:pt modelId="{1C8822C7-89CF-4DCA-84BC-A9452B32D35A}" type="parTrans" cxnId="{D2A3C253-39A1-4106-AE19-969ECEC2BE36}">
+      <dgm:prSet/>
+      <dgm:spPr/>
+      <dgm:t>
+        <a:bodyPr/>
+        <a:lstStyle/>
+        <a:p>
+          <a:endParaRPr lang="en-US"/>
+        </a:p>
+      </dgm:t>
+    </dgm:pt>
+    <dgm:pt modelId="{E4DD47AD-9302-472C-A527-C1DD77ED5ADA}" type="sibTrans" cxnId="{D2A3C253-39A1-4106-AE19-969ECEC2BE36}">
+      <dgm:prSet/>
+      <dgm:spPr/>
+      <dgm:t>
+        <a:bodyPr/>
+        <a:lstStyle/>
+        <a:p>
+          <a:endParaRPr lang="en-US"/>
+        </a:p>
+      </dgm:t>
+    </dgm:pt>
+    <dgm:pt modelId="{A22CBD2A-D3E4-40ED-8A46-8ACFECBF74EE}">
+      <dgm:prSet phldrT="[Text]"/>
+      <dgm:spPr/>
+      <dgm:t>
+        <a:bodyPr/>
+        <a:lstStyle/>
+        <a:p>
+          <a:r>
+            <a:rPr lang="en-US"/>
+            <a:t>Hiện thị thông tin chi tiết</a:t>
+          </a:r>
+        </a:p>
+      </dgm:t>
+    </dgm:pt>
+    <dgm:pt modelId="{443A89B1-7704-4D8A-ADF1-A882B59639AD}" type="parTrans" cxnId="{7640FDDF-4E42-48AB-A3F7-0C5439490355}">
+      <dgm:prSet/>
+      <dgm:spPr/>
+      <dgm:t>
+        <a:bodyPr/>
+        <a:lstStyle/>
+        <a:p>
+          <a:endParaRPr lang="en-US"/>
+        </a:p>
+      </dgm:t>
+    </dgm:pt>
+    <dgm:pt modelId="{9D1DC072-2570-415E-A2DE-1F4E780DC4C7}" type="sibTrans" cxnId="{7640FDDF-4E42-48AB-A3F7-0C5439490355}">
+      <dgm:prSet/>
+      <dgm:spPr/>
+      <dgm:t>
+        <a:bodyPr/>
+        <a:lstStyle/>
+        <a:p>
+          <a:endParaRPr lang="en-US"/>
+        </a:p>
+      </dgm:t>
+    </dgm:pt>
+    <dgm:pt modelId="{F25E2C59-D7ED-4707-A697-5FAE3512514B}">
+      <dgm:prSet phldrT="[Text]"/>
+      <dgm:spPr/>
+      <dgm:t>
+        <a:bodyPr/>
+        <a:lstStyle/>
+        <a:p>
+          <a:r>
+            <a:rPr lang="en-US"/>
+            <a:t>Mở File</a:t>
+          </a:r>
+        </a:p>
+      </dgm:t>
+    </dgm:pt>
+    <dgm:pt modelId="{E8AF986A-42ED-4FD3-B64E-563D406A10FA}" type="parTrans" cxnId="{12EC478E-DC8D-42D5-A113-246A23398FAD}">
+      <dgm:prSet/>
+      <dgm:spPr/>
+      <dgm:t>
+        <a:bodyPr/>
+        <a:lstStyle/>
+        <a:p>
+          <a:endParaRPr lang="en-US"/>
+        </a:p>
+      </dgm:t>
+    </dgm:pt>
+    <dgm:pt modelId="{3E04B3FE-A980-4283-868B-9DF5A823877D}" type="sibTrans" cxnId="{12EC478E-DC8D-42D5-A113-246A23398FAD}">
+      <dgm:prSet/>
+      <dgm:spPr/>
+      <dgm:t>
+        <a:bodyPr/>
+        <a:lstStyle/>
+        <a:p>
+          <a:endParaRPr lang="en-US"/>
+        </a:p>
+      </dgm:t>
+    </dgm:pt>
+    <dgm:pt modelId="{59FBB907-90A5-4636-A671-F602D32BDB3B}">
+      <dgm:prSet phldrT="[Text]"/>
+      <dgm:spPr/>
+      <dgm:t>
+        <a:bodyPr/>
+        <a:lstStyle/>
+        <a:p>
+          <a:r>
+            <a:rPr lang="en-US"/>
+            <a:t>Mở file doc,docx</a:t>
+          </a:r>
+        </a:p>
+      </dgm:t>
+    </dgm:pt>
+    <dgm:pt modelId="{4496D63F-8740-4987-83B1-D90E98023A2A}" type="parTrans" cxnId="{851FE321-AA3F-49F4-901B-F85D88E6E80D}">
+      <dgm:prSet/>
+      <dgm:spPr/>
+      <dgm:t>
+        <a:bodyPr/>
+        <a:lstStyle/>
+        <a:p>
+          <a:endParaRPr lang="en-US"/>
+        </a:p>
+      </dgm:t>
+    </dgm:pt>
+    <dgm:pt modelId="{8D90B2A4-CEFE-40C2-A569-8005206D79A2}" type="sibTrans" cxnId="{851FE321-AA3F-49F4-901B-F85D88E6E80D}">
+      <dgm:prSet/>
+      <dgm:spPr/>
+      <dgm:t>
+        <a:bodyPr/>
+        <a:lstStyle/>
+        <a:p>
+          <a:endParaRPr lang="en-US"/>
+        </a:p>
+      </dgm:t>
+    </dgm:pt>
+    <dgm:pt modelId="{4FC7F9D0-9801-4788-AEAC-804774E8CE61}">
+      <dgm:prSet phldrT="[Text]"/>
+      <dgm:spPr/>
+      <dgm:t>
+        <a:bodyPr/>
+        <a:lstStyle/>
+        <a:p>
+          <a:r>
+            <a:rPr lang="en-US"/>
+            <a:t>Mở file txt</a:t>
+          </a:r>
+        </a:p>
+      </dgm:t>
+    </dgm:pt>
+    <dgm:pt modelId="{E4D8E272-CEF0-4BCE-9805-12AD17EBE108}" type="parTrans" cxnId="{E3A1C952-6D39-4D9E-AC6C-EB75E7532719}">
+      <dgm:prSet/>
+      <dgm:spPr/>
+      <dgm:t>
+        <a:bodyPr/>
+        <a:lstStyle/>
+        <a:p>
+          <a:endParaRPr lang="en-US"/>
+        </a:p>
+      </dgm:t>
+    </dgm:pt>
+    <dgm:pt modelId="{A767A3CB-F4CB-47BC-8CE0-8F2588832C6C}" type="sibTrans" cxnId="{E3A1C952-6D39-4D9E-AC6C-EB75E7532719}">
+      <dgm:prSet/>
+      <dgm:spPr/>
+      <dgm:t>
+        <a:bodyPr/>
+        <a:lstStyle/>
+        <a:p>
+          <a:endParaRPr lang="en-US"/>
+        </a:p>
+      </dgm:t>
+    </dgm:pt>
+    <dgm:pt modelId="{36A6CC0E-DAD2-41DA-91B8-7CB464277416}">
+      <dgm:prSet phldrT="[Text]"/>
+      <dgm:spPr/>
+      <dgm:t>
+        <a:bodyPr/>
+        <a:lstStyle/>
+        <a:p>
+          <a:r>
+            <a:rPr lang="en-US"/>
+            <a:t>Mở file nhạc</a:t>
+          </a:r>
+        </a:p>
+      </dgm:t>
+    </dgm:pt>
+    <dgm:pt modelId="{3DE8A9DF-6DC4-4DCE-9DB9-96F25EDDD7DB}" type="parTrans" cxnId="{478C5236-4D4E-43EE-AC0A-745FEE8BA264}">
+      <dgm:prSet/>
+      <dgm:spPr/>
+      <dgm:t>
+        <a:bodyPr/>
+        <a:lstStyle/>
+        <a:p>
+          <a:endParaRPr lang="en-US"/>
+        </a:p>
+      </dgm:t>
+    </dgm:pt>
+    <dgm:pt modelId="{EF4824D2-877E-45F6-9075-EEE6DA22DF63}" type="sibTrans" cxnId="{478C5236-4D4E-43EE-AC0A-745FEE8BA264}">
+      <dgm:prSet/>
+      <dgm:spPr/>
+      <dgm:t>
+        <a:bodyPr/>
+        <a:lstStyle/>
+        <a:p>
+          <a:endParaRPr lang="en-US"/>
+        </a:p>
+      </dgm:t>
+    </dgm:pt>
+    <dgm:pt modelId="{3EDC32AA-2EAC-4657-8757-1B1E1B417436}">
+      <dgm:prSet phldrT="[Text]"/>
+      <dgm:spPr/>
+      <dgm:t>
+        <a:bodyPr/>
+        <a:lstStyle/>
+        <a:p>
+          <a:r>
+            <a:rPr lang="en-US"/>
+            <a:t>Mở file ảnh</a:t>
+          </a:r>
+        </a:p>
+      </dgm:t>
+    </dgm:pt>
+    <dgm:pt modelId="{25000786-6E86-4154-AE2B-3DB786912AAD}" type="parTrans" cxnId="{D668AFBB-BD12-47D2-AF8B-44E3253B7895}">
+      <dgm:prSet/>
+      <dgm:spPr/>
+      <dgm:t>
+        <a:bodyPr/>
+        <a:lstStyle/>
+        <a:p>
+          <a:endParaRPr lang="en-US"/>
+        </a:p>
+      </dgm:t>
+    </dgm:pt>
+    <dgm:pt modelId="{05BEA681-4252-4CA6-A61C-348DEFF48B70}" type="sibTrans" cxnId="{D668AFBB-BD12-47D2-AF8B-44E3253B7895}">
+      <dgm:prSet/>
+      <dgm:spPr/>
+      <dgm:t>
+        <a:bodyPr/>
+        <a:lstStyle/>
+        <a:p>
+          <a:endParaRPr lang="en-US"/>
+        </a:p>
+      </dgm:t>
+    </dgm:pt>
+    <dgm:pt modelId="{720E55F5-0680-4D4B-A3EF-97B289435ADF}">
+      <dgm:prSet phldrT="[Text]"/>
+      <dgm:spPr/>
+      <dgm:t>
+        <a:bodyPr/>
+        <a:lstStyle/>
+        <a:p>
+          <a:r>
+            <a:rPr lang="en-US"/>
+            <a:t>Lịch sử mở file</a:t>
+          </a:r>
+        </a:p>
+      </dgm:t>
+    </dgm:pt>
+    <dgm:pt modelId="{E39F41F7-81E6-41CC-A64A-75FDC7331C7C}" type="parTrans" cxnId="{C3DDE82C-6C1A-4C31-8D61-1D0C7ABC3039}">
+      <dgm:prSet/>
+      <dgm:spPr/>
+    </dgm:pt>
+    <dgm:pt modelId="{89100E6E-27CA-4252-91EC-B1E34F5A62F9}" type="sibTrans" cxnId="{C3DDE82C-6C1A-4C31-8D61-1D0C7ABC3039}">
+      <dgm:prSet/>
+      <dgm:spPr/>
+    </dgm:pt>
+    <dgm:pt modelId="{6B8E110F-06C9-463D-91E1-5A9969FBE717}">
       <dgm:prSet phldrT="[Text]"/>
       <dgm:spPr/>
       <dgm:t>
@@ -3177,663 +4119,11 @@
         </a:p>
       </dgm:t>
     </dgm:pt>
-    <dgm:pt modelId="{A21D417C-E79A-44A4-A1D5-1E4849B7D5CE}" type="parTrans" cxnId="{CCC04496-8A85-4D2D-833A-DFB67F5A952F}">
+    <dgm:pt modelId="{E975254A-96CA-41E0-A8E5-740F8329EF9A}" type="parTrans" cxnId="{8ACA561B-BE94-4BF2-B5F4-9F850BCAE080}">
       <dgm:prSet/>
       <dgm:spPr/>
-      <dgm:t>
-        <a:bodyPr/>
-        <a:lstStyle/>
-        <a:p>
-          <a:endParaRPr lang="en-US"/>
-        </a:p>
-      </dgm:t>
-    </dgm:pt>
-    <dgm:pt modelId="{B029C4D2-118C-4558-BFF3-0F06FBFBE127}" type="sibTrans" cxnId="{CCC04496-8A85-4D2D-833A-DFB67F5A952F}">
-      <dgm:prSet/>
-      <dgm:spPr/>
-      <dgm:t>
-        <a:bodyPr/>
-        <a:lstStyle/>
-        <a:p>
-          <a:endParaRPr lang="en-US"/>
-        </a:p>
-      </dgm:t>
-    </dgm:pt>
-    <dgm:pt modelId="{77FB7E17-145F-49F4-BA60-572629F06B3C}">
-      <dgm:prSet phldrT="[Text]"/>
-      <dgm:spPr/>
-      <dgm:t>
-        <a:bodyPr/>
-        <a:lstStyle/>
-        <a:p>
-          <a:r>
-            <a:rPr lang="en-US"/>
-            <a:t>Quản lý file</a:t>
-          </a:r>
-        </a:p>
-      </dgm:t>
-    </dgm:pt>
-    <dgm:pt modelId="{1B812645-E67A-4E36-88E5-F64EC71E3625}" type="parTrans" cxnId="{D6604D86-5701-4107-9393-9B02E3D88E6C}">
-      <dgm:prSet/>
-      <dgm:spPr/>
-      <dgm:t>
-        <a:bodyPr/>
-        <a:lstStyle/>
-        <a:p>
-          <a:endParaRPr lang="en-US"/>
-        </a:p>
-      </dgm:t>
-    </dgm:pt>
-    <dgm:pt modelId="{4A4D26F4-F44E-461B-A3E5-730978CF35A0}" type="sibTrans" cxnId="{D6604D86-5701-4107-9393-9B02E3D88E6C}">
-      <dgm:prSet/>
-      <dgm:spPr/>
-      <dgm:t>
-        <a:bodyPr/>
-        <a:lstStyle/>
-        <a:p>
-          <a:endParaRPr lang="en-US"/>
-        </a:p>
-      </dgm:t>
-    </dgm:pt>
-    <dgm:pt modelId="{AD5C835E-6647-42A2-B3C8-A7BAF24EFF60}">
-      <dgm:prSet phldrT="[Text]"/>
-      <dgm:spPr/>
-      <dgm:t>
-        <a:bodyPr/>
-        <a:lstStyle/>
-        <a:p>
-          <a:r>
-            <a:rPr lang="en-US"/>
-            <a:t>Quản lý thư mục</a:t>
-          </a:r>
-        </a:p>
-      </dgm:t>
-    </dgm:pt>
-    <dgm:pt modelId="{06DE2E3A-571E-46BF-9842-3AE9A7A8A112}" type="parTrans" cxnId="{713A2CD9-C2AE-4760-9D20-C12FF81A1C8E}">
-      <dgm:prSet/>
-      <dgm:spPr/>
-      <dgm:t>
-        <a:bodyPr/>
-        <a:lstStyle/>
-        <a:p>
-          <a:endParaRPr lang="en-US"/>
-        </a:p>
-      </dgm:t>
-    </dgm:pt>
-    <dgm:pt modelId="{5999B9C4-4120-4DDE-AE1E-1E83B93F7B15}" type="sibTrans" cxnId="{713A2CD9-C2AE-4760-9D20-C12FF81A1C8E}">
-      <dgm:prSet/>
-      <dgm:spPr/>
-      <dgm:t>
-        <a:bodyPr/>
-        <a:lstStyle/>
-        <a:p>
-          <a:endParaRPr lang="en-US"/>
-        </a:p>
-      </dgm:t>
-    </dgm:pt>
-    <dgm:pt modelId="{FCA3EB27-13F3-422E-9461-633547288828}">
-      <dgm:prSet phldrT="[Text]"/>
-      <dgm:spPr/>
-      <dgm:t>
-        <a:bodyPr/>
-        <a:lstStyle/>
-        <a:p>
-          <a:r>
-            <a:rPr lang="en-US"/>
-            <a:t>Lịch sử tìm kiếm</a:t>
-          </a:r>
-        </a:p>
-      </dgm:t>
-    </dgm:pt>
-    <dgm:pt modelId="{0431A396-CA35-4C18-9B83-F70C6550472E}" type="parTrans" cxnId="{8E5F6005-0672-4E14-A79F-2F22C4DE570F}">
-      <dgm:prSet/>
-      <dgm:spPr/>
-      <dgm:t>
-        <a:bodyPr/>
-        <a:lstStyle/>
-        <a:p>
-          <a:endParaRPr lang="en-US"/>
-        </a:p>
-      </dgm:t>
-    </dgm:pt>
-    <dgm:pt modelId="{946212B3-3066-45BB-82C5-1F2D11B36B9F}" type="sibTrans" cxnId="{8E5F6005-0672-4E14-A79F-2F22C4DE570F}">
-      <dgm:prSet/>
-      <dgm:spPr/>
-      <dgm:t>
-        <a:bodyPr/>
-        <a:lstStyle/>
-        <a:p>
-          <a:endParaRPr lang="en-US"/>
-        </a:p>
-      </dgm:t>
-    </dgm:pt>
-    <dgm:pt modelId="{95B5D0A8-AE84-4057-B171-A354FC2C89E9}">
-      <dgm:prSet phldrT="[Text]"/>
-      <dgm:spPr/>
-      <dgm:t>
-        <a:bodyPr/>
-        <a:lstStyle/>
-        <a:p>
-          <a:r>
-            <a:rPr lang="en-US"/>
-            <a:t>Tìm kiếm theo tên</a:t>
-          </a:r>
-        </a:p>
-      </dgm:t>
-    </dgm:pt>
-    <dgm:pt modelId="{F98DFAAE-5511-4B58-86B7-5711B8BDDD5D}" type="parTrans" cxnId="{F00F0457-322D-43E6-B7AD-14AC4E5D861B}">
-      <dgm:prSet/>
-      <dgm:spPr/>
-      <dgm:t>
-        <a:bodyPr/>
-        <a:lstStyle/>
-        <a:p>
-          <a:endParaRPr lang="en-US"/>
-        </a:p>
-      </dgm:t>
-    </dgm:pt>
-    <dgm:pt modelId="{E3F59FC9-1286-46B7-B93E-D6AACC2F54E6}" type="sibTrans" cxnId="{F00F0457-322D-43E6-B7AD-14AC4E5D861B}">
-      <dgm:prSet/>
-      <dgm:spPr/>
-      <dgm:t>
-        <a:bodyPr/>
-        <a:lstStyle/>
-        <a:p>
-          <a:endParaRPr lang="en-US"/>
-        </a:p>
-      </dgm:t>
-    </dgm:pt>
-    <dgm:pt modelId="{9227A185-8197-4E2C-A428-BCD9FBC1AF89}">
-      <dgm:prSet phldrT="[Text]"/>
-      <dgm:spPr/>
-      <dgm:t>
-        <a:bodyPr/>
-        <a:lstStyle/>
-        <a:p>
-          <a:r>
-            <a:rPr lang="en-US"/>
-            <a:t>Tìm kiếm thủ công</a:t>
-          </a:r>
-        </a:p>
-      </dgm:t>
-    </dgm:pt>
-    <dgm:pt modelId="{77CE7703-157F-40B7-9F69-69AE6B708BB2}" type="parTrans" cxnId="{FB025D8A-C290-4836-B75D-693F9C089E7A}">
-      <dgm:prSet/>
-      <dgm:spPr/>
-      <dgm:t>
-        <a:bodyPr/>
-        <a:lstStyle/>
-        <a:p>
-          <a:endParaRPr lang="en-US"/>
-        </a:p>
-      </dgm:t>
-    </dgm:pt>
-    <dgm:pt modelId="{E4EAFABD-ECF9-4138-87C4-29DD0DB00CEE}" type="sibTrans" cxnId="{FB025D8A-C290-4836-B75D-693F9C089E7A}">
-      <dgm:prSet/>
-      <dgm:spPr/>
-      <dgm:t>
-        <a:bodyPr/>
-        <a:lstStyle/>
-        <a:p>
-          <a:endParaRPr lang="en-US"/>
-        </a:p>
-      </dgm:t>
-    </dgm:pt>
-    <dgm:pt modelId="{C76E3524-841E-4850-B3F7-74460750850D}">
-      <dgm:prSet phldrT="[Text]"/>
-      <dgm:spPr/>
-      <dgm:t>
-        <a:bodyPr/>
-        <a:lstStyle/>
-        <a:p>
-          <a:r>
-            <a:rPr lang="en-US"/>
-            <a:t>Tìm kiếm trong file text</a:t>
-          </a:r>
-        </a:p>
-      </dgm:t>
-    </dgm:pt>
-    <dgm:pt modelId="{74EA92F4-DA8F-4121-B003-496B7EA49284}" type="parTrans" cxnId="{11F48B14-CFB2-491C-999F-472F4D46D9D4}">
-      <dgm:prSet/>
-      <dgm:spPr/>
-      <dgm:t>
-        <a:bodyPr/>
-        <a:lstStyle/>
-        <a:p>
-          <a:endParaRPr lang="en-US"/>
-        </a:p>
-      </dgm:t>
-    </dgm:pt>
-    <dgm:pt modelId="{227CF39F-B410-4B15-98EB-DE5E8C1B8E2A}" type="sibTrans" cxnId="{11F48B14-CFB2-491C-999F-472F4D46D9D4}">
-      <dgm:prSet/>
-      <dgm:spPr/>
-      <dgm:t>
-        <a:bodyPr/>
-        <a:lstStyle/>
-        <a:p>
-          <a:endParaRPr lang="en-US"/>
-        </a:p>
-      </dgm:t>
-    </dgm:pt>
-    <dgm:pt modelId="{D1A59F78-20CC-4A20-8A6F-587B1BCC027A}">
-      <dgm:prSet phldrT="[Text]"/>
-      <dgm:spPr/>
-      <dgm:t>
-        <a:bodyPr/>
-        <a:lstStyle/>
-        <a:p>
-          <a:r>
-            <a:rPr lang="en-US"/>
-            <a:t>Tìm kiếm trong file doc,docx</a:t>
-          </a:r>
-        </a:p>
-      </dgm:t>
-    </dgm:pt>
-    <dgm:pt modelId="{7C7E114F-80DE-4E94-B8AC-7D52D38F0D78}" type="parTrans" cxnId="{536877D7-3184-4427-9103-93CB4A048BFF}">
-      <dgm:prSet/>
-      <dgm:spPr/>
-      <dgm:t>
-        <a:bodyPr/>
-        <a:lstStyle/>
-        <a:p>
-          <a:endParaRPr lang="en-US"/>
-        </a:p>
-      </dgm:t>
-    </dgm:pt>
-    <dgm:pt modelId="{0EAFCAC0-B6D3-4635-BAD2-03688C8EB4F7}" type="sibTrans" cxnId="{536877D7-3184-4427-9103-93CB4A048BFF}">
-      <dgm:prSet/>
-      <dgm:spPr/>
-      <dgm:t>
-        <a:bodyPr/>
-        <a:lstStyle/>
-        <a:p>
-          <a:endParaRPr lang="en-US"/>
-        </a:p>
-      </dgm:t>
-    </dgm:pt>
-    <dgm:pt modelId="{AD5DB0C7-0699-4A6A-AC1D-923CE2FD4E2A}">
-      <dgm:prSet phldrT="[Text]"/>
-      <dgm:spPr/>
-      <dgm:t>
-        <a:bodyPr/>
-        <a:lstStyle/>
-        <a:p>
-          <a:r>
-            <a:rPr lang="en-US"/>
-            <a:t>Đổi tên</a:t>
-          </a:r>
-        </a:p>
-      </dgm:t>
-    </dgm:pt>
-    <dgm:pt modelId="{6C99EEB3-DA59-43EE-981B-931B180009FD}" type="parTrans" cxnId="{D61076DA-DCFB-48BC-AF00-FCAABFBD462B}">
-      <dgm:prSet/>
-      <dgm:spPr/>
-    </dgm:pt>
-    <dgm:pt modelId="{EFE7872D-7D37-4B37-B7B6-D046C8C8A819}" type="sibTrans" cxnId="{D61076DA-DCFB-48BC-AF00-FCAABFBD462B}">
-      <dgm:prSet/>
-      <dgm:spPr/>
-    </dgm:pt>
-    <dgm:pt modelId="{E3781650-9EAA-4E8B-831C-BD408A7F368F}">
-      <dgm:prSet phldrT="[Text]"/>
-      <dgm:spPr/>
-      <dgm:t>
-        <a:bodyPr/>
-        <a:lstStyle/>
-        <a:p>
-          <a:r>
-            <a:rPr lang="en-US"/>
-            <a:t>Copy</a:t>
-          </a:r>
-        </a:p>
-      </dgm:t>
-    </dgm:pt>
-    <dgm:pt modelId="{13B0470D-922B-4076-91C3-7C47F6D1EA6B}" type="parTrans" cxnId="{70DB5D88-2961-4757-8E78-651C09E5A427}">
-      <dgm:prSet/>
-      <dgm:spPr/>
-    </dgm:pt>
-    <dgm:pt modelId="{4F765711-9E96-4C96-A9FF-B5FFDD3D4DD9}" type="sibTrans" cxnId="{70DB5D88-2961-4757-8E78-651C09E5A427}">
-      <dgm:prSet/>
-      <dgm:spPr/>
-    </dgm:pt>
-    <dgm:pt modelId="{DE32DAF6-C638-498E-A609-34B5AB3CEC1F}">
-      <dgm:prSet phldrT="[Text]"/>
-      <dgm:spPr/>
-      <dgm:t>
-        <a:bodyPr/>
-        <a:lstStyle/>
-        <a:p>
-          <a:r>
-            <a:rPr lang="en-US"/>
-            <a:t>Di chuyển</a:t>
-          </a:r>
-        </a:p>
-      </dgm:t>
-    </dgm:pt>
-    <dgm:pt modelId="{0FF7CCFD-CDA3-4CBD-92E3-CDC3F4F929C3}" type="parTrans" cxnId="{FFE1A123-6E68-4F06-A266-55B260863464}">
-      <dgm:prSet/>
-      <dgm:spPr/>
-    </dgm:pt>
-    <dgm:pt modelId="{AB951A00-5380-4A4D-8853-B96F9E1B1D41}" type="sibTrans" cxnId="{FFE1A123-6E68-4F06-A266-55B260863464}">
-      <dgm:prSet/>
-      <dgm:spPr/>
-    </dgm:pt>
-    <dgm:pt modelId="{74BB3E08-903B-49BB-B70D-B7B108959862}">
-      <dgm:prSet phldrT="[Text]"/>
-      <dgm:spPr/>
-      <dgm:t>
-        <a:bodyPr/>
-        <a:lstStyle/>
-        <a:p>
-          <a:r>
-            <a:rPr lang="en-US"/>
-            <a:t>Xóa</a:t>
-          </a:r>
-        </a:p>
-      </dgm:t>
-    </dgm:pt>
-    <dgm:pt modelId="{70913980-2025-4FD8-81EF-15F9D071EEA0}" type="parTrans" cxnId="{E8F9BD73-BBB5-43BE-80A2-F0B46C30C699}">
-      <dgm:prSet/>
-      <dgm:spPr/>
-    </dgm:pt>
-    <dgm:pt modelId="{CC30C421-D836-473A-B929-364D0ED21558}" type="sibTrans" cxnId="{E8F9BD73-BBB5-43BE-80A2-F0B46C30C699}">
-      <dgm:prSet/>
-      <dgm:spPr/>
-    </dgm:pt>
-    <dgm:pt modelId="{127C22A5-B8AB-4F4F-9C83-2866FAE018CF}">
-      <dgm:prSet phldrT="[Text]"/>
-      <dgm:spPr/>
-      <dgm:t>
-        <a:bodyPr/>
-        <a:lstStyle/>
-        <a:p>
-          <a:r>
-            <a:rPr lang="en-US"/>
-            <a:t>Hiện thị chi tiết</a:t>
-          </a:r>
-        </a:p>
-      </dgm:t>
-    </dgm:pt>
-    <dgm:pt modelId="{08C2A735-082C-49EF-AD53-0E453170F092}" type="parTrans" cxnId="{B0FB0804-C48B-4348-922E-6F32F149A86B}">
-      <dgm:prSet/>
-      <dgm:spPr/>
-    </dgm:pt>
-    <dgm:pt modelId="{E455C251-F361-4455-A794-1165BE0AF5F3}" type="sibTrans" cxnId="{B0FB0804-C48B-4348-922E-6F32F149A86B}">
-      <dgm:prSet/>
-      <dgm:spPr/>
-    </dgm:pt>
-    <dgm:pt modelId="{7FB6439E-6789-4253-9677-F11224DB0789}">
-      <dgm:prSet phldrT="[Text]"/>
-      <dgm:spPr/>
-      <dgm:t>
-        <a:bodyPr/>
-        <a:lstStyle/>
-        <a:p>
-          <a:r>
-            <a:rPr lang="en-US"/>
-            <a:t>Đổi tên</a:t>
-          </a:r>
-        </a:p>
-      </dgm:t>
-    </dgm:pt>
-    <dgm:pt modelId="{F3C1F5D1-AE1C-4688-A163-3E108AD7B959}" type="parTrans" cxnId="{17C34BD2-6FDA-44D9-AE9C-6C8848F03DD7}">
-      <dgm:prSet/>
-      <dgm:spPr/>
-    </dgm:pt>
-    <dgm:pt modelId="{83CA42C0-C9E6-40EA-84BC-AFE87AB5245E}" type="sibTrans" cxnId="{17C34BD2-6FDA-44D9-AE9C-6C8848F03DD7}">
-      <dgm:prSet/>
-      <dgm:spPr/>
-    </dgm:pt>
-    <dgm:pt modelId="{DD3551D3-04EF-4F07-A320-8A5D184A0EAD}">
-      <dgm:prSet phldrT="[Text]"/>
-      <dgm:spPr/>
-      <dgm:t>
-        <a:bodyPr/>
-        <a:lstStyle/>
-        <a:p>
-          <a:r>
-            <a:rPr lang="en-US"/>
-            <a:t>Copy</a:t>
-          </a:r>
-        </a:p>
-      </dgm:t>
-    </dgm:pt>
-    <dgm:pt modelId="{9D306DC4-BD25-4A2D-865A-110008B79593}" type="parTrans" cxnId="{C66955BF-3457-4916-A229-38CCB7E52B99}">
-      <dgm:prSet/>
-      <dgm:spPr/>
-      <dgm:t>
-        <a:bodyPr/>
-        <a:lstStyle/>
-        <a:p>
-          <a:endParaRPr lang="en-US"/>
-        </a:p>
-      </dgm:t>
-    </dgm:pt>
-    <dgm:pt modelId="{C8BCF2BA-60FF-4D27-84C2-F12958985D13}" type="sibTrans" cxnId="{C66955BF-3457-4916-A229-38CCB7E52B99}">
-      <dgm:prSet/>
-      <dgm:spPr/>
-      <dgm:t>
-        <a:bodyPr/>
-        <a:lstStyle/>
-        <a:p>
-          <a:endParaRPr lang="en-US"/>
-        </a:p>
-      </dgm:t>
-    </dgm:pt>
-    <dgm:pt modelId="{94195917-EDC5-48B2-BB4B-1C2C66164DF6}">
-      <dgm:prSet phldrT="[Text]"/>
-      <dgm:spPr/>
-      <dgm:t>
-        <a:bodyPr/>
-        <a:lstStyle/>
-        <a:p>
-          <a:r>
-            <a:rPr lang="en-US"/>
-            <a:t>Di chuyển</a:t>
-          </a:r>
-        </a:p>
-      </dgm:t>
-    </dgm:pt>
-    <dgm:pt modelId="{406D92D7-A7CB-4C0D-828B-EE1A3D0682E6}" type="parTrans" cxnId="{4639A6C5-F241-4D3A-8847-A0B1D13EC1A3}">
-      <dgm:prSet/>
-      <dgm:spPr/>
-      <dgm:t>
-        <a:bodyPr/>
-        <a:lstStyle/>
-        <a:p>
-          <a:endParaRPr lang="en-US"/>
-        </a:p>
-      </dgm:t>
-    </dgm:pt>
-    <dgm:pt modelId="{C594A8C1-51C4-4193-93EC-BAA75192185C}" type="sibTrans" cxnId="{4639A6C5-F241-4D3A-8847-A0B1D13EC1A3}">
-      <dgm:prSet/>
-      <dgm:spPr/>
-      <dgm:t>
-        <a:bodyPr/>
-        <a:lstStyle/>
-        <a:p>
-          <a:endParaRPr lang="en-US"/>
-        </a:p>
-      </dgm:t>
-    </dgm:pt>
-    <dgm:pt modelId="{1A1162CE-F459-45B0-ADAC-F7C87F53B392}">
-      <dgm:prSet phldrT="[Text]"/>
-      <dgm:spPr/>
-      <dgm:t>
-        <a:bodyPr/>
-        <a:lstStyle/>
-        <a:p>
-          <a:r>
-            <a:rPr lang="en-US"/>
-            <a:t>Xóa</a:t>
-          </a:r>
-        </a:p>
-      </dgm:t>
-    </dgm:pt>
-    <dgm:pt modelId="{1C8822C7-89CF-4DCA-84BC-A9452B32D35A}" type="parTrans" cxnId="{D2A3C253-39A1-4106-AE19-969ECEC2BE36}">
-      <dgm:prSet/>
-      <dgm:spPr/>
-      <dgm:t>
-        <a:bodyPr/>
-        <a:lstStyle/>
-        <a:p>
-          <a:endParaRPr lang="en-US"/>
-        </a:p>
-      </dgm:t>
-    </dgm:pt>
-    <dgm:pt modelId="{E4DD47AD-9302-472C-A527-C1DD77ED5ADA}" type="sibTrans" cxnId="{D2A3C253-39A1-4106-AE19-969ECEC2BE36}">
-      <dgm:prSet/>
-      <dgm:spPr/>
-      <dgm:t>
-        <a:bodyPr/>
-        <a:lstStyle/>
-        <a:p>
-          <a:endParaRPr lang="en-US"/>
-        </a:p>
-      </dgm:t>
-    </dgm:pt>
-    <dgm:pt modelId="{A22CBD2A-D3E4-40ED-8A46-8ACFECBF74EE}">
-      <dgm:prSet phldrT="[Text]"/>
-      <dgm:spPr/>
-      <dgm:t>
-        <a:bodyPr/>
-        <a:lstStyle/>
-        <a:p>
-          <a:r>
-            <a:rPr lang="en-US"/>
-            <a:t>Hiện thị chi tiết</a:t>
-          </a:r>
-        </a:p>
-      </dgm:t>
-    </dgm:pt>
-    <dgm:pt modelId="{443A89B1-7704-4D8A-ADF1-A882B59639AD}" type="parTrans" cxnId="{7640FDDF-4E42-48AB-A3F7-0C5439490355}">
-      <dgm:prSet/>
-      <dgm:spPr/>
-      <dgm:t>
-        <a:bodyPr/>
-        <a:lstStyle/>
-        <a:p>
-          <a:endParaRPr lang="en-US"/>
-        </a:p>
-      </dgm:t>
-    </dgm:pt>
-    <dgm:pt modelId="{9D1DC072-2570-415E-A2DE-1F4E780DC4C7}" type="sibTrans" cxnId="{7640FDDF-4E42-48AB-A3F7-0C5439490355}">
-      <dgm:prSet/>
-      <dgm:spPr/>
-      <dgm:t>
-        <a:bodyPr/>
-        <a:lstStyle/>
-        <a:p>
-          <a:endParaRPr lang="en-US"/>
-        </a:p>
-      </dgm:t>
-    </dgm:pt>
-    <dgm:pt modelId="{F25E2C59-D7ED-4707-A697-5FAE3512514B}">
-      <dgm:prSet phldrT="[Text]"/>
-      <dgm:spPr/>
-      <dgm:t>
-        <a:bodyPr/>
-        <a:lstStyle/>
-        <a:p>
-          <a:r>
-            <a:rPr lang="en-US"/>
-            <a:t>Mở File</a:t>
-          </a:r>
-        </a:p>
-      </dgm:t>
-    </dgm:pt>
-    <dgm:pt modelId="{E8AF986A-42ED-4FD3-B64E-563D406A10FA}" type="parTrans" cxnId="{12EC478E-DC8D-42D5-A113-246A23398FAD}">
-      <dgm:prSet/>
-      <dgm:spPr/>
-    </dgm:pt>
-    <dgm:pt modelId="{3E04B3FE-A980-4283-868B-9DF5A823877D}" type="sibTrans" cxnId="{12EC478E-DC8D-42D5-A113-246A23398FAD}">
-      <dgm:prSet/>
-      <dgm:spPr/>
-    </dgm:pt>
-    <dgm:pt modelId="{59FBB907-90A5-4636-A671-F602D32BDB3B}">
-      <dgm:prSet phldrT="[Text]"/>
-      <dgm:spPr/>
-      <dgm:t>
-        <a:bodyPr/>
-        <a:lstStyle/>
-        <a:p>
-          <a:r>
-            <a:rPr lang="en-US"/>
-            <a:t>Mở file doc,docx</a:t>
-          </a:r>
-        </a:p>
-      </dgm:t>
-    </dgm:pt>
-    <dgm:pt modelId="{4496D63F-8740-4987-83B1-D90E98023A2A}" type="parTrans" cxnId="{851FE321-AA3F-49F4-901B-F85D88E6E80D}">
-      <dgm:prSet/>
-      <dgm:spPr/>
-    </dgm:pt>
-    <dgm:pt modelId="{8D90B2A4-CEFE-40C2-A569-8005206D79A2}" type="sibTrans" cxnId="{851FE321-AA3F-49F4-901B-F85D88E6E80D}">
-      <dgm:prSet/>
-      <dgm:spPr/>
-    </dgm:pt>
-    <dgm:pt modelId="{4FC7F9D0-9801-4788-AEAC-804774E8CE61}">
-      <dgm:prSet phldrT="[Text]"/>
-      <dgm:spPr/>
-      <dgm:t>
-        <a:bodyPr/>
-        <a:lstStyle/>
-        <a:p>
-          <a:r>
-            <a:rPr lang="en-US"/>
-            <a:t>Mở file txt</a:t>
-          </a:r>
-        </a:p>
-      </dgm:t>
-    </dgm:pt>
-    <dgm:pt modelId="{E4D8E272-CEF0-4BCE-9805-12AD17EBE108}" type="parTrans" cxnId="{E3A1C952-6D39-4D9E-AC6C-EB75E7532719}">
-      <dgm:prSet/>
-      <dgm:spPr/>
-    </dgm:pt>
-    <dgm:pt modelId="{A767A3CB-F4CB-47BC-8CE0-8F2588832C6C}" type="sibTrans" cxnId="{E3A1C952-6D39-4D9E-AC6C-EB75E7532719}">
-      <dgm:prSet/>
-      <dgm:spPr/>
-    </dgm:pt>
-    <dgm:pt modelId="{36A6CC0E-DAD2-41DA-91B8-7CB464277416}">
-      <dgm:prSet phldrT="[Text]"/>
-      <dgm:spPr/>
-      <dgm:t>
-        <a:bodyPr/>
-        <a:lstStyle/>
-        <a:p>
-          <a:r>
-            <a:rPr lang="en-US"/>
-            <a:t>Mở file nhạc</a:t>
-          </a:r>
-        </a:p>
-      </dgm:t>
-    </dgm:pt>
-    <dgm:pt modelId="{3DE8A9DF-6DC4-4DCE-9DB9-96F25EDDD7DB}" type="parTrans" cxnId="{478C5236-4D4E-43EE-AC0A-745FEE8BA264}">
-      <dgm:prSet/>
-      <dgm:spPr/>
-    </dgm:pt>
-    <dgm:pt modelId="{EF4824D2-877E-45F6-9075-EEE6DA22DF63}" type="sibTrans" cxnId="{478C5236-4D4E-43EE-AC0A-745FEE8BA264}">
-      <dgm:prSet/>
-      <dgm:spPr/>
-    </dgm:pt>
-    <dgm:pt modelId="{3EDC32AA-2EAC-4657-8757-1B1E1B417436}">
-      <dgm:prSet phldrT="[Text]"/>
-      <dgm:spPr/>
-      <dgm:t>
-        <a:bodyPr/>
-        <a:lstStyle/>
-        <a:p>
-          <a:r>
-            <a:rPr lang="en-US"/>
-            <a:t>Mở file ảnh</a:t>
-          </a:r>
-        </a:p>
-      </dgm:t>
-    </dgm:pt>
-    <dgm:pt modelId="{25000786-6E86-4154-AE2B-3DB786912AAD}" type="parTrans" cxnId="{D668AFBB-BD12-47D2-AF8B-44E3253B7895}">
-      <dgm:prSet/>
-      <dgm:spPr/>
-    </dgm:pt>
-    <dgm:pt modelId="{05BEA681-4252-4CA6-A61C-348DEFF48B70}" type="sibTrans" cxnId="{D668AFBB-BD12-47D2-AF8B-44E3253B7895}">
+    </dgm:pt>
+    <dgm:pt modelId="{65257783-3D16-45EA-8764-E326EAEECBBE}" type="sibTrans" cxnId="{8ACA561B-BE94-4BF2-B5F4-9F850BCAE080}">
       <dgm:prSet/>
       <dgm:spPr/>
     </dgm:pt>
@@ -3911,7 +4201,7 @@
       <dgm:spPr/>
     </dgm:pt>
     <dgm:pt modelId="{D7C5CC93-67D3-4857-A099-8A9510C46E6D}" type="pres">
-      <dgm:prSet presAssocID="{6C99EEB3-DA59-43EE-981B-931B180009FD}" presName="Name37" presStyleLbl="parChTrans1D3" presStyleIdx="0" presStyleCnt="19"/>
+      <dgm:prSet presAssocID="{6C99EEB3-DA59-43EE-981B-931B180009FD}" presName="Name37" presStyleLbl="parChTrans1D3" presStyleIdx="0" presStyleCnt="20"/>
       <dgm:spPr/>
     </dgm:pt>
     <dgm:pt modelId="{57B6F737-95CD-4C8F-8336-0898A693B698}" type="pres">
@@ -3927,7 +4217,7 @@
       <dgm:spPr/>
     </dgm:pt>
     <dgm:pt modelId="{C62C3F3B-5921-45EC-811C-655C586C70A7}" type="pres">
-      <dgm:prSet presAssocID="{AD5DB0C7-0699-4A6A-AC1D-923CE2FD4E2A}" presName="rootText" presStyleLbl="node3" presStyleIdx="0" presStyleCnt="19">
+      <dgm:prSet presAssocID="{AD5DB0C7-0699-4A6A-AC1D-923CE2FD4E2A}" presName="rootText" presStyleLbl="node3" presStyleIdx="0" presStyleCnt="20">
         <dgm:presLayoutVars>
           <dgm:chPref val="3"/>
         </dgm:presLayoutVars>
@@ -3935,7 +4225,7 @@
       <dgm:spPr/>
     </dgm:pt>
     <dgm:pt modelId="{3C7FCF6E-E761-4389-98B4-47C3F68AC98B}" type="pres">
-      <dgm:prSet presAssocID="{AD5DB0C7-0699-4A6A-AC1D-923CE2FD4E2A}" presName="rootConnector" presStyleLbl="node3" presStyleIdx="0" presStyleCnt="19"/>
+      <dgm:prSet presAssocID="{AD5DB0C7-0699-4A6A-AC1D-923CE2FD4E2A}" presName="rootConnector" presStyleLbl="node3" presStyleIdx="0" presStyleCnt="20"/>
       <dgm:spPr/>
     </dgm:pt>
     <dgm:pt modelId="{58A6EF55-4E5E-4F69-B3E8-7FD7F899D7D4}" type="pres">
@@ -3947,7 +4237,7 @@
       <dgm:spPr/>
     </dgm:pt>
     <dgm:pt modelId="{73ACA510-C5D8-4C12-A2FD-7432DFA05025}" type="pres">
-      <dgm:prSet presAssocID="{13B0470D-922B-4076-91C3-7C47F6D1EA6B}" presName="Name37" presStyleLbl="parChTrans1D3" presStyleIdx="1" presStyleCnt="19"/>
+      <dgm:prSet presAssocID="{13B0470D-922B-4076-91C3-7C47F6D1EA6B}" presName="Name37" presStyleLbl="parChTrans1D3" presStyleIdx="1" presStyleCnt="20"/>
       <dgm:spPr/>
     </dgm:pt>
     <dgm:pt modelId="{7A3A0C3F-82D7-403C-9D4C-D1B4E2B59D0A}" type="pres">
@@ -3963,7 +4253,7 @@
       <dgm:spPr/>
     </dgm:pt>
     <dgm:pt modelId="{170547BC-AFE1-4567-8D22-FA1BCD3ED497}" type="pres">
-      <dgm:prSet presAssocID="{E3781650-9EAA-4E8B-831C-BD408A7F368F}" presName="rootText" presStyleLbl="node3" presStyleIdx="1" presStyleCnt="19">
+      <dgm:prSet presAssocID="{E3781650-9EAA-4E8B-831C-BD408A7F368F}" presName="rootText" presStyleLbl="node3" presStyleIdx="1" presStyleCnt="20">
         <dgm:presLayoutVars>
           <dgm:chPref val="3"/>
         </dgm:presLayoutVars>
@@ -3971,7 +4261,7 @@
       <dgm:spPr/>
     </dgm:pt>
     <dgm:pt modelId="{0BE285FD-1558-4057-9B02-0E36D2172A85}" type="pres">
-      <dgm:prSet presAssocID="{E3781650-9EAA-4E8B-831C-BD408A7F368F}" presName="rootConnector" presStyleLbl="node3" presStyleIdx="1" presStyleCnt="19"/>
+      <dgm:prSet presAssocID="{E3781650-9EAA-4E8B-831C-BD408A7F368F}" presName="rootConnector" presStyleLbl="node3" presStyleIdx="1" presStyleCnt="20"/>
       <dgm:spPr/>
     </dgm:pt>
     <dgm:pt modelId="{E65CC1E8-DB90-4120-A0B6-7092F578575B}" type="pres">
@@ -3983,7 +4273,7 @@
       <dgm:spPr/>
     </dgm:pt>
     <dgm:pt modelId="{F3D2D26A-E3D7-498C-B57C-489CD7EE8D3D}" type="pres">
-      <dgm:prSet presAssocID="{0FF7CCFD-CDA3-4CBD-92E3-CDC3F4F929C3}" presName="Name37" presStyleLbl="parChTrans1D3" presStyleIdx="2" presStyleCnt="19"/>
+      <dgm:prSet presAssocID="{0FF7CCFD-CDA3-4CBD-92E3-CDC3F4F929C3}" presName="Name37" presStyleLbl="parChTrans1D3" presStyleIdx="2" presStyleCnt="20"/>
       <dgm:spPr/>
     </dgm:pt>
     <dgm:pt modelId="{F598A85C-F2D2-4056-8A33-2365EE04E05D}" type="pres">
@@ -3999,7 +4289,7 @@
       <dgm:spPr/>
     </dgm:pt>
     <dgm:pt modelId="{33384155-5A3E-4DD7-9841-B04BBBB0AA30}" type="pres">
-      <dgm:prSet presAssocID="{DE32DAF6-C638-498E-A609-34B5AB3CEC1F}" presName="rootText" presStyleLbl="node3" presStyleIdx="2" presStyleCnt="19">
+      <dgm:prSet presAssocID="{DE32DAF6-C638-498E-A609-34B5AB3CEC1F}" presName="rootText" presStyleLbl="node3" presStyleIdx="2" presStyleCnt="20">
         <dgm:presLayoutVars>
           <dgm:chPref val="3"/>
         </dgm:presLayoutVars>
@@ -4007,7 +4297,7 @@
       <dgm:spPr/>
     </dgm:pt>
     <dgm:pt modelId="{4A3F736F-06AF-4B60-A4F2-BD0178E9DBDF}" type="pres">
-      <dgm:prSet presAssocID="{DE32DAF6-C638-498E-A609-34B5AB3CEC1F}" presName="rootConnector" presStyleLbl="node3" presStyleIdx="2" presStyleCnt="19"/>
+      <dgm:prSet presAssocID="{DE32DAF6-C638-498E-A609-34B5AB3CEC1F}" presName="rootConnector" presStyleLbl="node3" presStyleIdx="2" presStyleCnt="20"/>
       <dgm:spPr/>
     </dgm:pt>
     <dgm:pt modelId="{82128680-DCFD-418F-A4CF-75320E1FBA27}" type="pres">
@@ -4019,7 +4309,7 @@
       <dgm:spPr/>
     </dgm:pt>
     <dgm:pt modelId="{55C12F52-4B16-4B60-9EE7-9F6228BFCEE8}" type="pres">
-      <dgm:prSet presAssocID="{70913980-2025-4FD8-81EF-15F9D071EEA0}" presName="Name37" presStyleLbl="parChTrans1D3" presStyleIdx="3" presStyleCnt="19"/>
+      <dgm:prSet presAssocID="{70913980-2025-4FD8-81EF-15F9D071EEA0}" presName="Name37" presStyleLbl="parChTrans1D3" presStyleIdx="3" presStyleCnt="20"/>
       <dgm:spPr/>
     </dgm:pt>
     <dgm:pt modelId="{4A950CA6-67EE-4AF2-84AA-DF16218DBF61}" type="pres">
@@ -4035,7 +4325,7 @@
       <dgm:spPr/>
     </dgm:pt>
     <dgm:pt modelId="{74BE37A1-9F68-4C21-87D8-4EA79D3E7483}" type="pres">
-      <dgm:prSet presAssocID="{74BB3E08-903B-49BB-B70D-B7B108959862}" presName="rootText" presStyleLbl="node3" presStyleIdx="3" presStyleCnt="19">
+      <dgm:prSet presAssocID="{74BB3E08-903B-49BB-B70D-B7B108959862}" presName="rootText" presStyleLbl="node3" presStyleIdx="3" presStyleCnt="20">
         <dgm:presLayoutVars>
           <dgm:chPref val="3"/>
         </dgm:presLayoutVars>
@@ -4043,7 +4333,7 @@
       <dgm:spPr/>
     </dgm:pt>
     <dgm:pt modelId="{AB387C2F-0848-4D7F-831C-85A9C80D847D}" type="pres">
-      <dgm:prSet presAssocID="{74BB3E08-903B-49BB-B70D-B7B108959862}" presName="rootConnector" presStyleLbl="node3" presStyleIdx="3" presStyleCnt="19"/>
+      <dgm:prSet presAssocID="{74BB3E08-903B-49BB-B70D-B7B108959862}" presName="rootConnector" presStyleLbl="node3" presStyleIdx="3" presStyleCnt="20"/>
       <dgm:spPr/>
     </dgm:pt>
     <dgm:pt modelId="{1825C3AC-E08E-471E-8FA0-9D74A62C8D31}" type="pres">
@@ -4055,7 +4345,7 @@
       <dgm:spPr/>
     </dgm:pt>
     <dgm:pt modelId="{5A59D89E-A7CD-4117-BC6D-3003CF7CAE6F}" type="pres">
-      <dgm:prSet presAssocID="{08C2A735-082C-49EF-AD53-0E453170F092}" presName="Name37" presStyleLbl="parChTrans1D3" presStyleIdx="4" presStyleCnt="19"/>
+      <dgm:prSet presAssocID="{08C2A735-082C-49EF-AD53-0E453170F092}" presName="Name37" presStyleLbl="parChTrans1D3" presStyleIdx="4" presStyleCnt="20"/>
       <dgm:spPr/>
     </dgm:pt>
     <dgm:pt modelId="{10191F8C-C0AB-4499-ABAD-E6E1DA3EB42B}" type="pres">
@@ -4071,7 +4361,7 @@
       <dgm:spPr/>
     </dgm:pt>
     <dgm:pt modelId="{C61D8AA4-4421-4BF0-B01E-789458872C12}" type="pres">
-      <dgm:prSet presAssocID="{127C22A5-B8AB-4F4F-9C83-2866FAE018CF}" presName="rootText" presStyleLbl="node3" presStyleIdx="4" presStyleCnt="19">
+      <dgm:prSet presAssocID="{127C22A5-B8AB-4F4F-9C83-2866FAE018CF}" presName="rootText" presStyleLbl="node3" presStyleIdx="4" presStyleCnt="20">
         <dgm:presLayoutVars>
           <dgm:chPref val="3"/>
         </dgm:presLayoutVars>
@@ -4079,7 +4369,7 @@
       <dgm:spPr/>
     </dgm:pt>
     <dgm:pt modelId="{422ED187-E0EB-4C73-A64F-ACD6D96DEE7E}" type="pres">
-      <dgm:prSet presAssocID="{127C22A5-B8AB-4F4F-9C83-2866FAE018CF}" presName="rootConnector" presStyleLbl="node3" presStyleIdx="4" presStyleCnt="19"/>
+      <dgm:prSet presAssocID="{127C22A5-B8AB-4F4F-9C83-2866FAE018CF}" presName="rootConnector" presStyleLbl="node3" presStyleIdx="4" presStyleCnt="20"/>
       <dgm:spPr/>
     </dgm:pt>
     <dgm:pt modelId="{A96F6828-F0F2-47E8-872D-5AFCA4B8DB4C}" type="pres">
@@ -4127,7 +4417,7 @@
       <dgm:spPr/>
     </dgm:pt>
     <dgm:pt modelId="{7E43B10E-704B-4C3D-86CD-C3725951702B}" type="pres">
-      <dgm:prSet presAssocID="{F3C1F5D1-AE1C-4688-A163-3E108AD7B959}" presName="Name37" presStyleLbl="parChTrans1D3" presStyleIdx="5" presStyleCnt="19"/>
+      <dgm:prSet presAssocID="{F3C1F5D1-AE1C-4688-A163-3E108AD7B959}" presName="Name37" presStyleLbl="parChTrans1D3" presStyleIdx="5" presStyleCnt="20"/>
       <dgm:spPr/>
     </dgm:pt>
     <dgm:pt modelId="{90D12BD8-4CB3-429D-B1C4-E011107E54DC}" type="pres">
@@ -4143,7 +4433,7 @@
       <dgm:spPr/>
     </dgm:pt>
     <dgm:pt modelId="{BDB723E8-323A-4E0F-84B5-3B198A9D35BA}" type="pres">
-      <dgm:prSet presAssocID="{7FB6439E-6789-4253-9677-F11224DB0789}" presName="rootText" presStyleLbl="node3" presStyleIdx="5" presStyleCnt="19">
+      <dgm:prSet presAssocID="{7FB6439E-6789-4253-9677-F11224DB0789}" presName="rootText" presStyleLbl="node3" presStyleIdx="5" presStyleCnt="20">
         <dgm:presLayoutVars>
           <dgm:chPref val="3"/>
         </dgm:presLayoutVars>
@@ -4151,7 +4441,7 @@
       <dgm:spPr/>
     </dgm:pt>
     <dgm:pt modelId="{0A192540-1533-4C3F-8BE3-FAB4EDB501E6}" type="pres">
-      <dgm:prSet presAssocID="{7FB6439E-6789-4253-9677-F11224DB0789}" presName="rootConnector" presStyleLbl="node3" presStyleIdx="5" presStyleCnt="19"/>
+      <dgm:prSet presAssocID="{7FB6439E-6789-4253-9677-F11224DB0789}" presName="rootConnector" presStyleLbl="node3" presStyleIdx="5" presStyleCnt="20"/>
       <dgm:spPr/>
     </dgm:pt>
     <dgm:pt modelId="{CF8330FE-3C11-4435-8B8F-ACDC2128E869}" type="pres">
@@ -4163,7 +4453,7 @@
       <dgm:spPr/>
     </dgm:pt>
     <dgm:pt modelId="{669F4C68-05DD-4A1C-8CB0-A1AA78014322}" type="pres">
-      <dgm:prSet presAssocID="{9D306DC4-BD25-4A2D-865A-110008B79593}" presName="Name37" presStyleLbl="parChTrans1D3" presStyleIdx="6" presStyleCnt="19"/>
+      <dgm:prSet presAssocID="{9D306DC4-BD25-4A2D-865A-110008B79593}" presName="Name37" presStyleLbl="parChTrans1D3" presStyleIdx="6" presStyleCnt="20"/>
       <dgm:spPr/>
     </dgm:pt>
     <dgm:pt modelId="{A36135D7-3FD7-46EF-9B4C-C305B6A97874}" type="pres">
@@ -4179,7 +4469,7 @@
       <dgm:spPr/>
     </dgm:pt>
     <dgm:pt modelId="{5B85F00B-1B15-4ACA-9A28-8F39C240AD5C}" type="pres">
-      <dgm:prSet presAssocID="{DD3551D3-04EF-4F07-A320-8A5D184A0EAD}" presName="rootText" presStyleLbl="node3" presStyleIdx="6" presStyleCnt="19">
+      <dgm:prSet presAssocID="{DD3551D3-04EF-4F07-A320-8A5D184A0EAD}" presName="rootText" presStyleLbl="node3" presStyleIdx="6" presStyleCnt="20">
         <dgm:presLayoutVars>
           <dgm:chPref val="3"/>
         </dgm:presLayoutVars>
@@ -4187,7 +4477,7 @@
       <dgm:spPr/>
     </dgm:pt>
     <dgm:pt modelId="{9FE6F524-040E-4977-B4DF-D272DB6D9625}" type="pres">
-      <dgm:prSet presAssocID="{DD3551D3-04EF-4F07-A320-8A5D184A0EAD}" presName="rootConnector" presStyleLbl="node3" presStyleIdx="6" presStyleCnt="19"/>
+      <dgm:prSet presAssocID="{DD3551D3-04EF-4F07-A320-8A5D184A0EAD}" presName="rootConnector" presStyleLbl="node3" presStyleIdx="6" presStyleCnt="20"/>
       <dgm:spPr/>
     </dgm:pt>
     <dgm:pt modelId="{8E398AA6-72C1-4655-8275-354B8C19F44E}" type="pres">
@@ -4199,7 +4489,7 @@
       <dgm:spPr/>
     </dgm:pt>
     <dgm:pt modelId="{61BF5B82-72A5-4AC1-A841-622D54DCB4D2}" type="pres">
-      <dgm:prSet presAssocID="{406D92D7-A7CB-4C0D-828B-EE1A3D0682E6}" presName="Name37" presStyleLbl="parChTrans1D3" presStyleIdx="7" presStyleCnt="19"/>
+      <dgm:prSet presAssocID="{406D92D7-A7CB-4C0D-828B-EE1A3D0682E6}" presName="Name37" presStyleLbl="parChTrans1D3" presStyleIdx="7" presStyleCnt="20"/>
       <dgm:spPr/>
     </dgm:pt>
     <dgm:pt modelId="{05222C80-3687-43AF-A83E-8BE05D38CC4F}" type="pres">
@@ -4215,7 +4505,7 @@
       <dgm:spPr/>
     </dgm:pt>
     <dgm:pt modelId="{6C33E354-BD73-4ADC-8ACC-CC734128EB4B}" type="pres">
-      <dgm:prSet presAssocID="{94195917-EDC5-48B2-BB4B-1C2C66164DF6}" presName="rootText" presStyleLbl="node3" presStyleIdx="7" presStyleCnt="19">
+      <dgm:prSet presAssocID="{94195917-EDC5-48B2-BB4B-1C2C66164DF6}" presName="rootText" presStyleLbl="node3" presStyleIdx="7" presStyleCnt="20">
         <dgm:presLayoutVars>
           <dgm:chPref val="3"/>
         </dgm:presLayoutVars>
@@ -4223,7 +4513,7 @@
       <dgm:spPr/>
     </dgm:pt>
     <dgm:pt modelId="{32B6DAB4-8046-4BC1-ACB6-7A75FE805B9E}" type="pres">
-      <dgm:prSet presAssocID="{94195917-EDC5-48B2-BB4B-1C2C66164DF6}" presName="rootConnector" presStyleLbl="node3" presStyleIdx="7" presStyleCnt="19"/>
+      <dgm:prSet presAssocID="{94195917-EDC5-48B2-BB4B-1C2C66164DF6}" presName="rootConnector" presStyleLbl="node3" presStyleIdx="7" presStyleCnt="20"/>
       <dgm:spPr/>
     </dgm:pt>
     <dgm:pt modelId="{DAB7D9BF-F283-4BE2-AEAF-7A2BB7DC9099}" type="pres">
@@ -4235,7 +4525,7 @@
       <dgm:spPr/>
     </dgm:pt>
     <dgm:pt modelId="{11E48D67-C132-4B2E-ADAB-2CB08F528922}" type="pres">
-      <dgm:prSet presAssocID="{1C8822C7-89CF-4DCA-84BC-A9452B32D35A}" presName="Name37" presStyleLbl="parChTrans1D3" presStyleIdx="8" presStyleCnt="19"/>
+      <dgm:prSet presAssocID="{1C8822C7-89CF-4DCA-84BC-A9452B32D35A}" presName="Name37" presStyleLbl="parChTrans1D3" presStyleIdx="8" presStyleCnt="20"/>
       <dgm:spPr/>
     </dgm:pt>
     <dgm:pt modelId="{76CD056C-F287-4CF3-AF49-D60480112A63}" type="pres">
@@ -4251,7 +4541,7 @@
       <dgm:spPr/>
     </dgm:pt>
     <dgm:pt modelId="{10A4AAC8-BB87-4794-B75C-C1E49503EDFC}" type="pres">
-      <dgm:prSet presAssocID="{1A1162CE-F459-45B0-ADAC-F7C87F53B392}" presName="rootText" presStyleLbl="node3" presStyleIdx="8" presStyleCnt="19">
+      <dgm:prSet presAssocID="{1A1162CE-F459-45B0-ADAC-F7C87F53B392}" presName="rootText" presStyleLbl="node3" presStyleIdx="8" presStyleCnt="20">
         <dgm:presLayoutVars>
           <dgm:chPref val="3"/>
         </dgm:presLayoutVars>
@@ -4259,7 +4549,7 @@
       <dgm:spPr/>
     </dgm:pt>
     <dgm:pt modelId="{A0EE23D1-41FF-4D1E-A78D-5599ACCA785C}" type="pres">
-      <dgm:prSet presAssocID="{1A1162CE-F459-45B0-ADAC-F7C87F53B392}" presName="rootConnector" presStyleLbl="node3" presStyleIdx="8" presStyleCnt="19"/>
+      <dgm:prSet presAssocID="{1A1162CE-F459-45B0-ADAC-F7C87F53B392}" presName="rootConnector" presStyleLbl="node3" presStyleIdx="8" presStyleCnt="20"/>
       <dgm:spPr/>
     </dgm:pt>
     <dgm:pt modelId="{4B0AFD24-3F7D-4339-8C8A-44D482B0E4AF}" type="pres">
@@ -4271,7 +4561,7 @@
       <dgm:spPr/>
     </dgm:pt>
     <dgm:pt modelId="{8795D59C-FBCA-429D-88F1-97D9974C7650}" type="pres">
-      <dgm:prSet presAssocID="{443A89B1-7704-4D8A-ADF1-A882B59639AD}" presName="Name37" presStyleLbl="parChTrans1D3" presStyleIdx="9" presStyleCnt="19"/>
+      <dgm:prSet presAssocID="{443A89B1-7704-4D8A-ADF1-A882B59639AD}" presName="Name37" presStyleLbl="parChTrans1D3" presStyleIdx="9" presStyleCnt="20"/>
       <dgm:spPr/>
     </dgm:pt>
     <dgm:pt modelId="{72BE356E-34DD-4467-BD85-73B7EA817F33}" type="pres">
@@ -4287,7 +4577,7 @@
       <dgm:spPr/>
     </dgm:pt>
     <dgm:pt modelId="{A68F4EF9-AE65-454A-B1FF-1333830E51DC}" type="pres">
-      <dgm:prSet presAssocID="{A22CBD2A-D3E4-40ED-8A46-8ACFECBF74EE}" presName="rootText" presStyleLbl="node3" presStyleIdx="9" presStyleCnt="19">
+      <dgm:prSet presAssocID="{A22CBD2A-D3E4-40ED-8A46-8ACFECBF74EE}" presName="rootText" presStyleLbl="node3" presStyleIdx="9" presStyleCnt="20">
         <dgm:presLayoutVars>
           <dgm:chPref val="3"/>
         </dgm:presLayoutVars>
@@ -4295,7 +4585,7 @@
       <dgm:spPr/>
     </dgm:pt>
     <dgm:pt modelId="{6F0FDEE0-9330-4F73-BFA2-27B767ABB226}" type="pres">
-      <dgm:prSet presAssocID="{A22CBD2A-D3E4-40ED-8A46-8ACFECBF74EE}" presName="rootConnector" presStyleLbl="node3" presStyleIdx="9" presStyleCnt="19"/>
+      <dgm:prSet presAssocID="{A22CBD2A-D3E4-40ED-8A46-8ACFECBF74EE}" presName="rootConnector" presStyleLbl="node3" presStyleIdx="9" presStyleCnt="20"/>
       <dgm:spPr/>
     </dgm:pt>
     <dgm:pt modelId="{476A5574-FD05-4E61-BA16-9FA00DC4CDBF}" type="pres">
@@ -4343,7 +4633,7 @@
       <dgm:spPr/>
     </dgm:pt>
     <dgm:pt modelId="{21346877-E6E6-48A6-BEEA-D3CF63C923F3}" type="pres">
-      <dgm:prSet presAssocID="{0431A396-CA35-4C18-9B83-F70C6550472E}" presName="Name37" presStyleLbl="parChTrans1D3" presStyleIdx="10" presStyleCnt="19"/>
+      <dgm:prSet presAssocID="{0431A396-CA35-4C18-9B83-F70C6550472E}" presName="Name37" presStyleLbl="parChTrans1D3" presStyleIdx="10" presStyleCnt="20"/>
       <dgm:spPr/>
     </dgm:pt>
     <dgm:pt modelId="{A15FC4C1-2949-4DD0-A275-F79EE36F1425}" type="pres">
@@ -4359,7 +4649,7 @@
       <dgm:spPr/>
     </dgm:pt>
     <dgm:pt modelId="{8A259FC1-73F4-4989-82D0-2C00BAA1F9DD}" type="pres">
-      <dgm:prSet presAssocID="{FCA3EB27-13F3-422E-9461-633547288828}" presName="rootText" presStyleLbl="node3" presStyleIdx="10" presStyleCnt="19">
+      <dgm:prSet presAssocID="{FCA3EB27-13F3-422E-9461-633547288828}" presName="rootText" presStyleLbl="node3" presStyleIdx="10" presStyleCnt="20">
         <dgm:presLayoutVars>
           <dgm:chPref val="3"/>
         </dgm:presLayoutVars>
@@ -4367,7 +4657,7 @@
       <dgm:spPr/>
     </dgm:pt>
     <dgm:pt modelId="{A13058A9-53EA-4D5D-80B3-4DA4B4495BF0}" type="pres">
-      <dgm:prSet presAssocID="{FCA3EB27-13F3-422E-9461-633547288828}" presName="rootConnector" presStyleLbl="node3" presStyleIdx="10" presStyleCnt="19"/>
+      <dgm:prSet presAssocID="{FCA3EB27-13F3-422E-9461-633547288828}" presName="rootConnector" presStyleLbl="node3" presStyleIdx="10" presStyleCnt="20"/>
       <dgm:spPr/>
     </dgm:pt>
     <dgm:pt modelId="{BE801182-BC5A-437E-94BA-C98827363038}" type="pres">
@@ -4378,44 +4668,80 @@
       <dgm:prSet presAssocID="{FCA3EB27-13F3-422E-9461-633547288828}" presName="hierChild5" presStyleCnt="0"/>
       <dgm:spPr/>
     </dgm:pt>
-    <dgm:pt modelId="{79097992-15E2-4363-9CE8-B09A2A483AD1}" type="pres">
-      <dgm:prSet presAssocID="{BBD92FCB-BEB7-4EC3-9C4E-5415DECA257B}" presName="hierChild5" presStyleCnt="0"/>
-      <dgm:spPr/>
-    </dgm:pt>
-    <dgm:pt modelId="{EB84486D-6B01-4CE7-B7F8-A3508499DE0D}" type="pres">
-      <dgm:prSet presAssocID="{A21D417C-E79A-44A4-A1D5-1E4849B7D5CE}" presName="Name37" presStyleLbl="parChTrans1D2" presStyleIdx="3" presStyleCnt="5"/>
-      <dgm:spPr/>
-    </dgm:pt>
-    <dgm:pt modelId="{6F89CAB8-DFAF-4980-BF18-633B1E94269A}" type="pres">
-      <dgm:prSet presAssocID="{5124D3AC-4F2B-42AA-9500-6367B5DC590B}" presName="hierRoot2" presStyleCnt="0">
+    <dgm:pt modelId="{6C58FAE2-D1C9-4569-BCD2-521C33457161}" type="pres">
+      <dgm:prSet presAssocID="{E39F41F7-81E6-41CC-A64A-75FDC7331C7C}" presName="Name37" presStyleLbl="parChTrans1D3" presStyleIdx="11" presStyleCnt="20"/>
+      <dgm:spPr/>
+    </dgm:pt>
+    <dgm:pt modelId="{B885F3AF-C374-405E-BD2D-037F57A076FE}" type="pres">
+      <dgm:prSet presAssocID="{720E55F5-0680-4D4B-A3EF-97B289435ADF}" presName="hierRoot2" presStyleCnt="0">
         <dgm:presLayoutVars>
           <dgm:hierBranch val="init"/>
         </dgm:presLayoutVars>
       </dgm:prSet>
       <dgm:spPr/>
     </dgm:pt>
-    <dgm:pt modelId="{768EBC89-08B8-4D5F-9615-309196C2900A}" type="pres">
-      <dgm:prSet presAssocID="{5124D3AC-4F2B-42AA-9500-6367B5DC590B}" presName="rootComposite" presStyleCnt="0"/>
-      <dgm:spPr/>
-    </dgm:pt>
-    <dgm:pt modelId="{D4D9F466-C5D2-4F7F-8BD6-43CA44B044CF}" type="pres">
-      <dgm:prSet presAssocID="{5124D3AC-4F2B-42AA-9500-6367B5DC590B}" presName="rootText" presStyleLbl="node2" presStyleIdx="3" presStyleCnt="5">
+    <dgm:pt modelId="{14225E9D-9E2B-446C-A868-C36B9DA96128}" type="pres">
+      <dgm:prSet presAssocID="{720E55F5-0680-4D4B-A3EF-97B289435ADF}" presName="rootComposite" presStyleCnt="0"/>
+      <dgm:spPr/>
+    </dgm:pt>
+    <dgm:pt modelId="{AACA079D-9E23-4E51-AED4-EF123A28049C}" type="pres">
+      <dgm:prSet presAssocID="{720E55F5-0680-4D4B-A3EF-97B289435ADF}" presName="rootText" presStyleLbl="node3" presStyleIdx="11" presStyleCnt="20">
         <dgm:presLayoutVars>
           <dgm:chPref val="3"/>
         </dgm:presLayoutVars>
       </dgm:prSet>
       <dgm:spPr/>
     </dgm:pt>
-    <dgm:pt modelId="{8BCC5821-2365-497F-AFF2-FBBC4785706D}" type="pres">
-      <dgm:prSet presAssocID="{5124D3AC-4F2B-42AA-9500-6367B5DC590B}" presName="rootConnector" presStyleLbl="node2" presStyleIdx="3" presStyleCnt="5"/>
-      <dgm:spPr/>
-    </dgm:pt>
-    <dgm:pt modelId="{67CFE11E-A17D-4C13-A740-E97600C840BF}" type="pres">
-      <dgm:prSet presAssocID="{5124D3AC-4F2B-42AA-9500-6367B5DC590B}" presName="hierChild4" presStyleCnt="0"/>
+    <dgm:pt modelId="{6F26F27D-3FB7-48BC-869F-88B9D979DF0E}" type="pres">
+      <dgm:prSet presAssocID="{720E55F5-0680-4D4B-A3EF-97B289435ADF}" presName="rootConnector" presStyleLbl="node3" presStyleIdx="11" presStyleCnt="20"/>
+      <dgm:spPr/>
+    </dgm:pt>
+    <dgm:pt modelId="{FB9752EA-E8FD-4116-BA0A-1B9DA5CDC505}" type="pres">
+      <dgm:prSet presAssocID="{720E55F5-0680-4D4B-A3EF-97B289435ADF}" presName="hierChild4" presStyleCnt="0"/>
+      <dgm:spPr/>
+    </dgm:pt>
+    <dgm:pt modelId="{2A477527-579C-40FF-B31C-488296ABA94F}" type="pres">
+      <dgm:prSet presAssocID="{720E55F5-0680-4D4B-A3EF-97B289435ADF}" presName="hierChild5" presStyleCnt="0"/>
+      <dgm:spPr/>
+    </dgm:pt>
+    <dgm:pt modelId="{79097992-15E2-4363-9CE8-B09A2A483AD1}" type="pres">
+      <dgm:prSet presAssocID="{BBD92FCB-BEB7-4EC3-9C4E-5415DECA257B}" presName="hierChild5" presStyleCnt="0"/>
+      <dgm:spPr/>
+    </dgm:pt>
+    <dgm:pt modelId="{EDFEEE77-F222-421A-863E-8EE2319D3B29}" type="pres">
+      <dgm:prSet presAssocID="{E975254A-96CA-41E0-A8E5-740F8329EF9A}" presName="Name37" presStyleLbl="parChTrans1D2" presStyleIdx="3" presStyleCnt="5"/>
+      <dgm:spPr/>
+    </dgm:pt>
+    <dgm:pt modelId="{E8BCC348-E3E1-42B3-A892-5EE967653781}" type="pres">
+      <dgm:prSet presAssocID="{6B8E110F-06C9-463D-91E1-5A9969FBE717}" presName="hierRoot2" presStyleCnt="0">
+        <dgm:presLayoutVars>
+          <dgm:hierBranch val="init"/>
+        </dgm:presLayoutVars>
+      </dgm:prSet>
+      <dgm:spPr/>
+    </dgm:pt>
+    <dgm:pt modelId="{AF88EDF5-E578-499E-B7BF-439C8F629B44}" type="pres">
+      <dgm:prSet presAssocID="{6B8E110F-06C9-463D-91E1-5A9969FBE717}" presName="rootComposite" presStyleCnt="0"/>
+      <dgm:spPr/>
+    </dgm:pt>
+    <dgm:pt modelId="{E0F8C220-DBA6-490C-9FCA-14CB0B3B9984}" type="pres">
+      <dgm:prSet presAssocID="{6B8E110F-06C9-463D-91E1-5A9969FBE717}" presName="rootText" presStyleLbl="node2" presStyleIdx="3" presStyleCnt="5">
+        <dgm:presLayoutVars>
+          <dgm:chPref val="3"/>
+        </dgm:presLayoutVars>
+      </dgm:prSet>
+      <dgm:spPr/>
+    </dgm:pt>
+    <dgm:pt modelId="{1C564F1C-8DD7-4B05-8D9A-6CEB6DB874DC}" type="pres">
+      <dgm:prSet presAssocID="{6B8E110F-06C9-463D-91E1-5A9969FBE717}" presName="rootConnector" presStyleLbl="node2" presStyleIdx="3" presStyleCnt="5"/>
+      <dgm:spPr/>
+    </dgm:pt>
+    <dgm:pt modelId="{D4368444-8F61-4465-A218-253470809713}" type="pres">
+      <dgm:prSet presAssocID="{6B8E110F-06C9-463D-91E1-5A9969FBE717}" presName="hierChild4" presStyleCnt="0"/>
       <dgm:spPr/>
     </dgm:pt>
     <dgm:pt modelId="{4E6ECB80-DD9F-42C9-9D88-77B7E84D0C0A}" type="pres">
-      <dgm:prSet presAssocID="{F98DFAAE-5511-4B58-86B7-5711B8BDDD5D}" presName="Name37" presStyleLbl="parChTrans1D3" presStyleIdx="11" presStyleCnt="19"/>
+      <dgm:prSet presAssocID="{F98DFAAE-5511-4B58-86B7-5711B8BDDD5D}" presName="Name37" presStyleLbl="parChTrans1D3" presStyleIdx="12" presStyleCnt="20"/>
       <dgm:spPr/>
     </dgm:pt>
     <dgm:pt modelId="{D2EEBF5C-B6B5-41A8-B6F0-906A4C64838D}" type="pres">
@@ -4431,7 +4757,7 @@
       <dgm:spPr/>
     </dgm:pt>
     <dgm:pt modelId="{B44C3E84-A826-4CB1-8A43-D0559CF823B9}" type="pres">
-      <dgm:prSet presAssocID="{95B5D0A8-AE84-4057-B171-A354FC2C89E9}" presName="rootText" presStyleLbl="node3" presStyleIdx="11" presStyleCnt="19">
+      <dgm:prSet presAssocID="{95B5D0A8-AE84-4057-B171-A354FC2C89E9}" presName="rootText" presStyleLbl="node3" presStyleIdx="12" presStyleCnt="20">
         <dgm:presLayoutVars>
           <dgm:chPref val="3"/>
         </dgm:presLayoutVars>
@@ -4439,7 +4765,7 @@
       <dgm:spPr/>
     </dgm:pt>
     <dgm:pt modelId="{4F7318F1-D942-4D0B-9FF0-32AB65779C93}" type="pres">
-      <dgm:prSet presAssocID="{95B5D0A8-AE84-4057-B171-A354FC2C89E9}" presName="rootConnector" presStyleLbl="node3" presStyleIdx="11" presStyleCnt="19"/>
+      <dgm:prSet presAssocID="{95B5D0A8-AE84-4057-B171-A354FC2C89E9}" presName="rootConnector" presStyleLbl="node3" presStyleIdx="12" presStyleCnt="20"/>
       <dgm:spPr/>
     </dgm:pt>
     <dgm:pt modelId="{CACE140C-3D2B-400B-A6CF-538A71292BEE}" type="pres">
@@ -4451,7 +4777,7 @@
       <dgm:spPr/>
     </dgm:pt>
     <dgm:pt modelId="{CCCFDA85-B11E-48F2-9C33-B18B593AE11C}" type="pres">
-      <dgm:prSet presAssocID="{77CE7703-157F-40B7-9F69-69AE6B708BB2}" presName="Name37" presStyleLbl="parChTrans1D3" presStyleIdx="12" presStyleCnt="19"/>
+      <dgm:prSet presAssocID="{77CE7703-157F-40B7-9F69-69AE6B708BB2}" presName="Name37" presStyleLbl="parChTrans1D3" presStyleIdx="13" presStyleCnt="20"/>
       <dgm:spPr/>
     </dgm:pt>
     <dgm:pt modelId="{42D20D17-068B-4340-92AE-13FF260DD895}" type="pres">
@@ -4467,7 +4793,7 @@
       <dgm:spPr/>
     </dgm:pt>
     <dgm:pt modelId="{B1E25165-9126-488F-BA81-6B659528F63B}" type="pres">
-      <dgm:prSet presAssocID="{9227A185-8197-4E2C-A428-BCD9FBC1AF89}" presName="rootText" presStyleLbl="node3" presStyleIdx="12" presStyleCnt="19">
+      <dgm:prSet presAssocID="{9227A185-8197-4E2C-A428-BCD9FBC1AF89}" presName="rootText" presStyleLbl="node3" presStyleIdx="13" presStyleCnt="20">
         <dgm:presLayoutVars>
           <dgm:chPref val="3"/>
         </dgm:presLayoutVars>
@@ -4475,7 +4801,7 @@
       <dgm:spPr/>
     </dgm:pt>
     <dgm:pt modelId="{0990C928-832F-4729-A7FC-3E784FD240D1}" type="pres">
-      <dgm:prSet presAssocID="{9227A185-8197-4E2C-A428-BCD9FBC1AF89}" presName="rootConnector" presStyleLbl="node3" presStyleIdx="12" presStyleCnt="19"/>
+      <dgm:prSet presAssocID="{9227A185-8197-4E2C-A428-BCD9FBC1AF89}" presName="rootConnector" presStyleLbl="node3" presStyleIdx="13" presStyleCnt="20"/>
       <dgm:spPr/>
     </dgm:pt>
     <dgm:pt modelId="{8721FA41-F1CA-4C4A-AD33-3EDE2BF52B3A}" type="pres">
@@ -4487,7 +4813,7 @@
       <dgm:spPr/>
     </dgm:pt>
     <dgm:pt modelId="{0E8B5D60-CC09-4729-86BA-44B61AC3ED79}" type="pres">
-      <dgm:prSet presAssocID="{74EA92F4-DA8F-4121-B003-496B7EA49284}" presName="Name37" presStyleLbl="parChTrans1D3" presStyleIdx="13" presStyleCnt="19"/>
+      <dgm:prSet presAssocID="{74EA92F4-DA8F-4121-B003-496B7EA49284}" presName="Name37" presStyleLbl="parChTrans1D3" presStyleIdx="14" presStyleCnt="20"/>
       <dgm:spPr/>
     </dgm:pt>
     <dgm:pt modelId="{ABD809F4-E48D-46EA-9E58-5495222EC453}" type="pres">
@@ -4503,7 +4829,7 @@
       <dgm:spPr/>
     </dgm:pt>
     <dgm:pt modelId="{89E39A5A-6970-412B-BEDC-1CA40BBF307C}" type="pres">
-      <dgm:prSet presAssocID="{C76E3524-841E-4850-B3F7-74460750850D}" presName="rootText" presStyleLbl="node3" presStyleIdx="13" presStyleCnt="19">
+      <dgm:prSet presAssocID="{C76E3524-841E-4850-B3F7-74460750850D}" presName="rootText" presStyleLbl="node3" presStyleIdx="14" presStyleCnt="20">
         <dgm:presLayoutVars>
           <dgm:chPref val="3"/>
         </dgm:presLayoutVars>
@@ -4511,7 +4837,7 @@
       <dgm:spPr/>
     </dgm:pt>
     <dgm:pt modelId="{6027E507-CEBF-450A-8634-DE6016D6E5E6}" type="pres">
-      <dgm:prSet presAssocID="{C76E3524-841E-4850-B3F7-74460750850D}" presName="rootConnector" presStyleLbl="node3" presStyleIdx="13" presStyleCnt="19"/>
+      <dgm:prSet presAssocID="{C76E3524-841E-4850-B3F7-74460750850D}" presName="rootConnector" presStyleLbl="node3" presStyleIdx="14" presStyleCnt="20"/>
       <dgm:spPr/>
     </dgm:pt>
     <dgm:pt modelId="{9338C53F-56FF-473B-A198-789A4DD51AFA}" type="pres">
@@ -4523,7 +4849,7 @@
       <dgm:spPr/>
     </dgm:pt>
     <dgm:pt modelId="{39EEECC4-09CD-4E97-8AEA-1FF747A4D4D6}" type="pres">
-      <dgm:prSet presAssocID="{7C7E114F-80DE-4E94-B8AC-7D52D38F0D78}" presName="Name37" presStyleLbl="parChTrans1D3" presStyleIdx="14" presStyleCnt="19"/>
+      <dgm:prSet presAssocID="{7C7E114F-80DE-4E94-B8AC-7D52D38F0D78}" presName="Name37" presStyleLbl="parChTrans1D3" presStyleIdx="15" presStyleCnt="20"/>
       <dgm:spPr/>
     </dgm:pt>
     <dgm:pt modelId="{837310A9-62A5-409F-A2E2-3EAF8FC745A8}" type="pres">
@@ -4539,7 +4865,7 @@
       <dgm:spPr/>
     </dgm:pt>
     <dgm:pt modelId="{C325B4D1-1905-4705-88D5-90A634814894}" type="pres">
-      <dgm:prSet presAssocID="{D1A59F78-20CC-4A20-8A6F-587B1BCC027A}" presName="rootText" presStyleLbl="node3" presStyleIdx="14" presStyleCnt="19">
+      <dgm:prSet presAssocID="{D1A59F78-20CC-4A20-8A6F-587B1BCC027A}" presName="rootText" presStyleLbl="node3" presStyleIdx="15" presStyleCnt="20">
         <dgm:presLayoutVars>
           <dgm:chPref val="3"/>
         </dgm:presLayoutVars>
@@ -4547,7 +4873,7 @@
       <dgm:spPr/>
     </dgm:pt>
     <dgm:pt modelId="{CF383946-6D6B-41B1-9D4C-0BAEC828DBFF}" type="pres">
-      <dgm:prSet presAssocID="{D1A59F78-20CC-4A20-8A6F-587B1BCC027A}" presName="rootConnector" presStyleLbl="node3" presStyleIdx="14" presStyleCnt="19"/>
+      <dgm:prSet presAssocID="{D1A59F78-20CC-4A20-8A6F-587B1BCC027A}" presName="rootConnector" presStyleLbl="node3" presStyleIdx="15" presStyleCnt="20"/>
       <dgm:spPr/>
     </dgm:pt>
     <dgm:pt modelId="{F15E0160-0FF2-4A14-B00E-3BACAF44B3D7}" type="pres">
@@ -4558,8 +4884,8 @@
       <dgm:prSet presAssocID="{D1A59F78-20CC-4A20-8A6F-587B1BCC027A}" presName="hierChild5" presStyleCnt="0"/>
       <dgm:spPr/>
     </dgm:pt>
-    <dgm:pt modelId="{6DB0AAB1-FF05-402F-8B58-09331E044942}" type="pres">
-      <dgm:prSet presAssocID="{5124D3AC-4F2B-42AA-9500-6367B5DC590B}" presName="hierChild5" presStyleCnt="0"/>
+    <dgm:pt modelId="{E7859699-8C02-4D70-A143-81E812BBDD32}" type="pres">
+      <dgm:prSet presAssocID="{6B8E110F-06C9-463D-91E1-5A9969FBE717}" presName="hierChild5" presStyleCnt="0"/>
       <dgm:spPr/>
     </dgm:pt>
     <dgm:pt modelId="{65BB97A5-625E-4BA5-A4C1-BA8920F5C0AE}" type="pres">
@@ -4595,7 +4921,7 @@
       <dgm:spPr/>
     </dgm:pt>
     <dgm:pt modelId="{308C9C07-36D7-4B0C-B4D1-954830A4CCB3}" type="pres">
-      <dgm:prSet presAssocID="{4496D63F-8740-4987-83B1-D90E98023A2A}" presName="Name37" presStyleLbl="parChTrans1D3" presStyleIdx="15" presStyleCnt="19"/>
+      <dgm:prSet presAssocID="{4496D63F-8740-4987-83B1-D90E98023A2A}" presName="Name37" presStyleLbl="parChTrans1D3" presStyleIdx="16" presStyleCnt="20"/>
       <dgm:spPr/>
     </dgm:pt>
     <dgm:pt modelId="{3E99EA86-3FA2-41B9-8E76-A9B72BF7F349}" type="pres">
@@ -4611,7 +4937,7 @@
       <dgm:spPr/>
     </dgm:pt>
     <dgm:pt modelId="{54A3E988-443C-4383-87AC-8DD53F36B438}" type="pres">
-      <dgm:prSet presAssocID="{59FBB907-90A5-4636-A671-F602D32BDB3B}" presName="rootText" presStyleLbl="node3" presStyleIdx="15" presStyleCnt="19">
+      <dgm:prSet presAssocID="{59FBB907-90A5-4636-A671-F602D32BDB3B}" presName="rootText" presStyleLbl="node3" presStyleIdx="16" presStyleCnt="20">
         <dgm:presLayoutVars>
           <dgm:chPref val="3"/>
         </dgm:presLayoutVars>
@@ -4619,7 +4945,7 @@
       <dgm:spPr/>
     </dgm:pt>
     <dgm:pt modelId="{EB86692D-576C-4A52-86FC-90DBCEDB17C3}" type="pres">
-      <dgm:prSet presAssocID="{59FBB907-90A5-4636-A671-F602D32BDB3B}" presName="rootConnector" presStyleLbl="node3" presStyleIdx="15" presStyleCnt="19"/>
+      <dgm:prSet presAssocID="{59FBB907-90A5-4636-A671-F602D32BDB3B}" presName="rootConnector" presStyleLbl="node3" presStyleIdx="16" presStyleCnt="20"/>
       <dgm:spPr/>
     </dgm:pt>
     <dgm:pt modelId="{FC7F61AE-92E7-465F-80E9-B701FC52730E}" type="pres">
@@ -4631,7 +4957,7 @@
       <dgm:spPr/>
     </dgm:pt>
     <dgm:pt modelId="{495BC7E9-1A0A-4B6C-BCA5-09C2ABD5A002}" type="pres">
-      <dgm:prSet presAssocID="{E4D8E272-CEF0-4BCE-9805-12AD17EBE108}" presName="Name37" presStyleLbl="parChTrans1D3" presStyleIdx="16" presStyleCnt="19"/>
+      <dgm:prSet presAssocID="{E4D8E272-CEF0-4BCE-9805-12AD17EBE108}" presName="Name37" presStyleLbl="parChTrans1D3" presStyleIdx="17" presStyleCnt="20"/>
       <dgm:spPr/>
     </dgm:pt>
     <dgm:pt modelId="{CC7CE22B-0702-4D68-9946-D6BA3B76406C}" type="pres">
@@ -4647,7 +4973,7 @@
       <dgm:spPr/>
     </dgm:pt>
     <dgm:pt modelId="{97EF40A2-A59B-4F05-B735-40AA42A1FC5C}" type="pres">
-      <dgm:prSet presAssocID="{4FC7F9D0-9801-4788-AEAC-804774E8CE61}" presName="rootText" presStyleLbl="node3" presStyleIdx="16" presStyleCnt="19">
+      <dgm:prSet presAssocID="{4FC7F9D0-9801-4788-AEAC-804774E8CE61}" presName="rootText" presStyleLbl="node3" presStyleIdx="17" presStyleCnt="20">
         <dgm:presLayoutVars>
           <dgm:chPref val="3"/>
         </dgm:presLayoutVars>
@@ -4655,7 +4981,7 @@
       <dgm:spPr/>
     </dgm:pt>
     <dgm:pt modelId="{D175503C-AA46-4826-B62D-BCF5CA0C10C3}" type="pres">
-      <dgm:prSet presAssocID="{4FC7F9D0-9801-4788-AEAC-804774E8CE61}" presName="rootConnector" presStyleLbl="node3" presStyleIdx="16" presStyleCnt="19"/>
+      <dgm:prSet presAssocID="{4FC7F9D0-9801-4788-AEAC-804774E8CE61}" presName="rootConnector" presStyleLbl="node3" presStyleIdx="17" presStyleCnt="20"/>
       <dgm:spPr/>
     </dgm:pt>
     <dgm:pt modelId="{282295F8-0B44-4BEF-98C5-ACBBA29DE8FC}" type="pres">
@@ -4667,7 +4993,7 @@
       <dgm:spPr/>
     </dgm:pt>
     <dgm:pt modelId="{F82F8653-D9C3-4BE9-B965-2B344380BA42}" type="pres">
-      <dgm:prSet presAssocID="{3DE8A9DF-6DC4-4DCE-9DB9-96F25EDDD7DB}" presName="Name37" presStyleLbl="parChTrans1D3" presStyleIdx="17" presStyleCnt="19"/>
+      <dgm:prSet presAssocID="{3DE8A9DF-6DC4-4DCE-9DB9-96F25EDDD7DB}" presName="Name37" presStyleLbl="parChTrans1D3" presStyleIdx="18" presStyleCnt="20"/>
       <dgm:spPr/>
     </dgm:pt>
     <dgm:pt modelId="{E5220248-4503-4D77-90DD-B13E8ACCEC6A}" type="pres">
@@ -4683,7 +5009,7 @@
       <dgm:spPr/>
     </dgm:pt>
     <dgm:pt modelId="{C5EDF802-2D6F-450B-BD02-505E3BE97315}" type="pres">
-      <dgm:prSet presAssocID="{36A6CC0E-DAD2-41DA-91B8-7CB464277416}" presName="rootText" presStyleLbl="node3" presStyleIdx="17" presStyleCnt="19">
+      <dgm:prSet presAssocID="{36A6CC0E-DAD2-41DA-91B8-7CB464277416}" presName="rootText" presStyleLbl="node3" presStyleIdx="18" presStyleCnt="20">
         <dgm:presLayoutVars>
           <dgm:chPref val="3"/>
         </dgm:presLayoutVars>
@@ -4691,7 +5017,7 @@
       <dgm:spPr/>
     </dgm:pt>
     <dgm:pt modelId="{BEC40C05-D08F-43E2-9E8B-0DFB8DC06082}" type="pres">
-      <dgm:prSet presAssocID="{36A6CC0E-DAD2-41DA-91B8-7CB464277416}" presName="rootConnector" presStyleLbl="node3" presStyleIdx="17" presStyleCnt="19"/>
+      <dgm:prSet presAssocID="{36A6CC0E-DAD2-41DA-91B8-7CB464277416}" presName="rootConnector" presStyleLbl="node3" presStyleIdx="18" presStyleCnt="20"/>
       <dgm:spPr/>
     </dgm:pt>
     <dgm:pt modelId="{3DD13A4C-A8B0-4834-B5F4-CC0C118C9AF3}" type="pres">
@@ -4703,7 +5029,7 @@
       <dgm:spPr/>
     </dgm:pt>
     <dgm:pt modelId="{AB442636-BEFD-4EA0-95EC-B1D9B69813C4}" type="pres">
-      <dgm:prSet presAssocID="{25000786-6E86-4154-AE2B-3DB786912AAD}" presName="Name37" presStyleLbl="parChTrans1D3" presStyleIdx="18" presStyleCnt="19"/>
+      <dgm:prSet presAssocID="{25000786-6E86-4154-AE2B-3DB786912AAD}" presName="Name37" presStyleLbl="parChTrans1D3" presStyleIdx="19" presStyleCnt="20"/>
       <dgm:spPr/>
     </dgm:pt>
     <dgm:pt modelId="{957E913C-55D7-4F99-AB43-15E77B15A59C}" type="pres">
@@ -4719,7 +5045,7 @@
       <dgm:spPr/>
     </dgm:pt>
     <dgm:pt modelId="{4E407400-F2A1-46EC-B106-A3F6832A473E}" type="pres">
-      <dgm:prSet presAssocID="{3EDC32AA-2EAC-4657-8757-1B1E1B417436}" presName="rootText" presStyleLbl="node3" presStyleIdx="18" presStyleCnt="19">
+      <dgm:prSet presAssocID="{3EDC32AA-2EAC-4657-8757-1B1E1B417436}" presName="rootText" presStyleLbl="node3" presStyleIdx="19" presStyleCnt="20">
         <dgm:presLayoutVars>
           <dgm:chPref val="3"/>
         </dgm:presLayoutVars>
@@ -4727,7 +5053,7 @@
       <dgm:spPr/>
     </dgm:pt>
     <dgm:pt modelId="{D174C590-BACA-4B40-A775-5F5B1FA7EDF4}" type="pres">
-      <dgm:prSet presAssocID="{3EDC32AA-2EAC-4657-8757-1B1E1B417436}" presName="rootConnector" presStyleLbl="node3" presStyleIdx="18" presStyleCnt="19"/>
+      <dgm:prSet presAssocID="{3EDC32AA-2EAC-4657-8757-1B1E1B417436}" presName="rootConnector" presStyleLbl="node3" presStyleIdx="19" presStyleCnt="20"/>
       <dgm:spPr/>
     </dgm:pt>
     <dgm:pt modelId="{8A357812-A8B9-4A3B-B4EC-0945734359B2}" type="pres">
@@ -4750,29 +5076,27 @@
   <dgm:cxnLst>
     <dgm:cxn modelId="{B0FB0804-C48B-4348-922E-6F32F149A86B}" srcId="{77FB7E17-145F-49F4-BA60-572629F06B3C}" destId="{127C22A5-B8AB-4F4F-9C83-2866FAE018CF}" srcOrd="4" destOrd="0" parTransId="{08C2A735-082C-49EF-AD53-0E453170F092}" sibTransId="{E455C251-F361-4455-A794-1165BE0AF5F3}"/>
     <dgm:cxn modelId="{8E5F6005-0672-4E14-A79F-2F22C4DE570F}" srcId="{BBD92FCB-BEB7-4EC3-9C4E-5415DECA257B}" destId="{FCA3EB27-13F3-422E-9461-633547288828}" srcOrd="0" destOrd="0" parTransId="{0431A396-CA35-4C18-9B83-F70C6550472E}" sibTransId="{946212B3-3066-45BB-82C5-1F2D11B36B9F}"/>
-    <dgm:cxn modelId="{5EBC6905-634E-446F-BF24-A3AD2C70C1E7}" type="presOf" srcId="{74EA92F4-DA8F-4121-B003-496B7EA49284}" destId="{0E8B5D60-CC09-4729-86BA-44B61AC3ED79}" srcOrd="0" destOrd="0" presId="urn:microsoft.com/office/officeart/2005/8/layout/orgChart1"/>
     <dgm:cxn modelId="{32A7500C-E7AC-4DE7-8878-DD3706105B36}" type="presOf" srcId="{127C22A5-B8AB-4F4F-9C83-2866FAE018CF}" destId="{422ED187-E0EB-4C73-A64F-ACD6D96DEE7E}" srcOrd="1" destOrd="0" presId="urn:microsoft.com/office/officeart/2005/8/layout/orgChart1"/>
-    <dgm:cxn modelId="{9FF6740C-A634-4472-AED9-52296CEAE3A6}" type="presOf" srcId="{95B5D0A8-AE84-4057-B171-A354FC2C89E9}" destId="{B44C3E84-A826-4CB1-8A43-D0559CF823B9}" srcOrd="0" destOrd="0" presId="urn:microsoft.com/office/officeart/2005/8/layout/orgChart1"/>
-    <dgm:cxn modelId="{BA7F6111-C77A-4ADB-9A9D-2E04BEA6F00C}" type="presOf" srcId="{95B5D0A8-AE84-4057-B171-A354FC2C89E9}" destId="{4F7318F1-D942-4D0B-9FF0-32AB65779C93}" srcOrd="1" destOrd="0" presId="urn:microsoft.com/office/officeart/2005/8/layout/orgChart1"/>
+    <dgm:cxn modelId="{63BF6810-9D50-4D4E-9106-FDB7408F8B08}" type="presOf" srcId="{F98DFAAE-5511-4B58-86B7-5711B8BDDD5D}" destId="{4E6ECB80-DD9F-42C9-9D88-77B7E84D0C0A}" srcOrd="0" destOrd="0" presId="urn:microsoft.com/office/officeart/2005/8/layout/orgChart1"/>
     <dgm:cxn modelId="{FF70D711-9C6D-4145-BCD9-E461AA095E62}" type="presOf" srcId="{7B881661-63BC-409B-AAB3-752CF8FBF2C0}" destId="{1468C135-82E5-4291-8113-752BE32A0632}" srcOrd="0" destOrd="0" presId="urn:microsoft.com/office/officeart/2005/8/layout/orgChart1"/>
     <dgm:cxn modelId="{CA9D3B12-6944-4FA6-B9F9-A29E36D9EF10}" type="presOf" srcId="{4FC7F9D0-9801-4788-AEAC-804774E8CE61}" destId="{97EF40A2-A59B-4F05-B735-40AA42A1FC5C}" srcOrd="0" destOrd="0" presId="urn:microsoft.com/office/officeart/2005/8/layout/orgChart1"/>
-    <dgm:cxn modelId="{11F48B14-CFB2-491C-999F-472F4D46D9D4}" srcId="{5124D3AC-4F2B-42AA-9500-6367B5DC590B}" destId="{C76E3524-841E-4850-B3F7-74460750850D}" srcOrd="2" destOrd="0" parTransId="{74EA92F4-DA8F-4121-B003-496B7EA49284}" sibTransId="{227CF39F-B410-4B15-98EB-DE5E8C1B8E2A}"/>
+    <dgm:cxn modelId="{11F48B14-CFB2-491C-999F-472F4D46D9D4}" srcId="{6B8E110F-06C9-463D-91E1-5A9969FBE717}" destId="{C76E3524-841E-4850-B3F7-74460750850D}" srcOrd="2" destOrd="0" parTransId="{74EA92F4-DA8F-4121-B003-496B7EA49284}" sibTransId="{227CF39F-B410-4B15-98EB-DE5E8C1B8E2A}"/>
     <dgm:cxn modelId="{18579C14-71F4-422F-91B7-B69EB101F835}" type="presOf" srcId="{A22CBD2A-D3E4-40ED-8A46-8ACFECBF74EE}" destId="{6F0FDEE0-9330-4F73-BFA2-27B767ABB226}" srcOrd="1" destOrd="0" presId="urn:microsoft.com/office/officeart/2005/8/layout/orgChart1"/>
     <dgm:cxn modelId="{38C64115-90B1-4134-8328-BE9C70812830}" type="presOf" srcId="{0FF7CCFD-CDA3-4CBD-92E3-CDC3F4F929C3}" destId="{F3D2D26A-E3D7-498C-B57C-489CD7EE8D3D}" srcOrd="0" destOrd="0" presId="urn:microsoft.com/office/officeart/2005/8/layout/orgChart1"/>
     <dgm:cxn modelId="{AED4EE15-6948-488B-9591-1C6AB0E78DE3}" type="presOf" srcId="{BBD92FCB-BEB7-4EC3-9C4E-5415DECA257B}" destId="{395502BD-9C48-461B-A978-97F96B5940EF}" srcOrd="0" destOrd="0" presId="urn:microsoft.com/office/officeart/2005/8/layout/orgChart1"/>
-    <dgm:cxn modelId="{F5B12C19-2869-4762-97CD-2D145EC9D827}" type="presOf" srcId="{A21D417C-E79A-44A4-A1D5-1E4849B7D5CE}" destId="{EB84486D-6B01-4CE7-B7F8-A3508499DE0D}" srcOrd="0" destOrd="0" presId="urn:microsoft.com/office/officeart/2005/8/layout/orgChart1"/>
+    <dgm:cxn modelId="{8ACA561B-BE94-4BF2-B5F4-9F850BCAE080}" srcId="{993589BE-9F99-45FB-BAD6-624E34AC4643}" destId="{6B8E110F-06C9-463D-91E1-5A9969FBE717}" srcOrd="3" destOrd="0" parTransId="{E975254A-96CA-41E0-A8E5-740F8329EF9A}" sibTransId="{65257783-3D16-45EA-8764-E326EAEECBBE}"/>
     <dgm:cxn modelId="{6EE2761C-91FA-4036-AB46-215DF7C5BC02}" type="presOf" srcId="{E3781650-9EAA-4E8B-831C-BD408A7F368F}" destId="{0BE285FD-1558-4057-9B02-0E36D2172A85}" srcOrd="1" destOrd="0" presId="urn:microsoft.com/office/officeart/2005/8/layout/orgChart1"/>
     <dgm:cxn modelId="{851FE321-AA3F-49F4-901B-F85D88E6E80D}" srcId="{F25E2C59-D7ED-4707-A697-5FAE3512514B}" destId="{59FBB907-90A5-4636-A671-F602D32BDB3B}" srcOrd="0" destOrd="0" parTransId="{4496D63F-8740-4987-83B1-D90E98023A2A}" sibTransId="{8D90B2A4-CEFE-40C2-A569-8005206D79A2}"/>
     <dgm:cxn modelId="{D6AE7023-DA4D-4925-8F51-ADFAFBDD4133}" type="presOf" srcId="{06DE2E3A-571E-46BF-9842-3AE9A7A8A112}" destId="{03282E5C-C7DD-4A0A-A3B7-84BEE5BF8081}" srcOrd="0" destOrd="0" presId="urn:microsoft.com/office/officeart/2005/8/layout/orgChart1"/>
     <dgm:cxn modelId="{6A567123-C5E2-41FC-97DE-A41F5009F67C}" type="presOf" srcId="{AD5C835E-6647-42A2-B3C8-A7BAF24EFF60}" destId="{AA8E3591-4840-4FF9-801E-F72D1ADEA854}" srcOrd="1" destOrd="0" presId="urn:microsoft.com/office/officeart/2005/8/layout/orgChart1"/>
-    <dgm:cxn modelId="{B2318623-1DA9-4486-8FE4-EE91E7A19ABC}" type="presOf" srcId="{77CE7703-157F-40B7-9F69-69AE6B708BB2}" destId="{CCCFDA85-B11E-48F2-9C33-B18B593AE11C}" srcOrd="0" destOrd="0" presId="urn:microsoft.com/office/officeart/2005/8/layout/orgChart1"/>
     <dgm:cxn modelId="{FFE1A123-6E68-4F06-A266-55B260863464}" srcId="{77FB7E17-145F-49F4-BA60-572629F06B3C}" destId="{DE32DAF6-C638-498E-A609-34B5AB3CEC1F}" srcOrd="2" destOrd="0" parTransId="{0FF7CCFD-CDA3-4CBD-92E3-CDC3F4F929C3}" sibTransId="{AB951A00-5380-4A4D-8853-B96F9E1B1D41}"/>
-    <dgm:cxn modelId="{EBCE8C30-7F24-4D3C-9608-0143EACC5A22}" type="presOf" srcId="{5124D3AC-4F2B-42AA-9500-6367B5DC590B}" destId="{D4D9F466-C5D2-4F7F-8BD6-43CA44B044CF}" srcOrd="0" destOrd="0" presId="urn:microsoft.com/office/officeart/2005/8/layout/orgChart1"/>
+    <dgm:cxn modelId="{2AEE5629-ABFE-4593-B2DD-CA25AD80875B}" type="presOf" srcId="{95B5D0A8-AE84-4057-B171-A354FC2C89E9}" destId="{B44C3E84-A826-4CB1-8A43-D0559CF823B9}" srcOrd="0" destOrd="0" presId="urn:microsoft.com/office/officeart/2005/8/layout/orgChart1"/>
+    <dgm:cxn modelId="{C3DDE82C-6C1A-4C31-8D61-1D0C7ABC3039}" srcId="{BBD92FCB-BEB7-4EC3-9C4E-5415DECA257B}" destId="{720E55F5-0680-4D4B-A3EF-97B289435ADF}" srcOrd="1" destOrd="0" parTransId="{E39F41F7-81E6-41CC-A64A-75FDC7331C7C}" sibTransId="{89100E6E-27CA-4252-91EC-B1E34F5A62F9}"/>
+    <dgm:cxn modelId="{AB0FC12E-B675-4917-8854-545C176D4D23}" type="presOf" srcId="{C76E3524-841E-4850-B3F7-74460750850D}" destId="{6027E507-CEBF-450A-8634-DE6016D6E5E6}" srcOrd="1" destOrd="0" presId="urn:microsoft.com/office/officeart/2005/8/layout/orgChart1"/>
     <dgm:cxn modelId="{156A2434-5670-4D0E-9CCE-3707BF856BC6}" type="presOf" srcId="{DE32DAF6-C638-498E-A609-34B5AB3CEC1F}" destId="{33384155-5A3E-4DD7-9841-B04BBBB0AA30}" srcOrd="0" destOrd="0" presId="urn:microsoft.com/office/officeart/2005/8/layout/orgChart1"/>
     <dgm:cxn modelId="{478C5236-4D4E-43EE-AC0A-745FEE8BA264}" srcId="{F25E2C59-D7ED-4707-A697-5FAE3512514B}" destId="{36A6CC0E-DAD2-41DA-91B8-7CB464277416}" srcOrd="2" destOrd="0" parTransId="{3DE8A9DF-6DC4-4DCE-9DB9-96F25EDDD7DB}" sibTransId="{EF4824D2-877E-45F6-9075-EEE6DA22DF63}"/>
     <dgm:cxn modelId="{22D98136-7AE8-4375-B588-8A2716804095}" type="presOf" srcId="{1C8822C7-89CF-4DCA-84BC-A9452B32D35A}" destId="{11E48D67-C132-4B2E-ADAB-2CB08F528922}" srcOrd="0" destOrd="0" presId="urn:microsoft.com/office/officeart/2005/8/layout/orgChart1"/>
     <dgm:cxn modelId="{0C4E2C3D-3C9E-486B-AF46-50575FE47FDB}" type="presOf" srcId="{E3781650-9EAA-4E8B-831C-BD408A7F368F}" destId="{170547BC-AFE1-4567-8D22-FA1BCD3ED497}" srcOrd="0" destOrd="0" presId="urn:microsoft.com/office/officeart/2005/8/layout/orgChart1"/>
-    <dgm:cxn modelId="{343CB43E-FEAE-4C84-92C6-E56CCC3D3836}" type="presOf" srcId="{5124D3AC-4F2B-42AA-9500-6367B5DC590B}" destId="{8BCC5821-2365-497F-AFF2-FBBC4785706D}" srcOrd="1" destOrd="0" presId="urn:microsoft.com/office/officeart/2005/8/layout/orgChart1"/>
     <dgm:cxn modelId="{735A7F3F-BE74-420E-BEE0-7CE3B42220E0}" type="presOf" srcId="{13B0470D-922B-4076-91C3-7C47F6D1EA6B}" destId="{73ACA510-C5D8-4C12-A2FD-7432DFA05025}" srcOrd="0" destOrd="0" presId="urn:microsoft.com/office/officeart/2005/8/layout/orgChart1"/>
     <dgm:cxn modelId="{AEE70D40-3E86-46F6-86E8-B9887BA89543}" type="presOf" srcId="{6C99EEB3-DA59-43EE-981B-931B180009FD}" destId="{D7C5CC93-67D3-4857-A099-8A9510C46E6D}" srcOrd="0" destOrd="0" presId="urn:microsoft.com/office/officeart/2005/8/layout/orgChart1"/>
     <dgm:cxn modelId="{D840DF40-F3FB-4330-9E1A-C4087AD852CE}" type="presOf" srcId="{1A1162CE-F459-45B0-ADAC-F7C87F53B392}" destId="{10A4AAC8-BB87-4794-B75C-C1E49503EDFC}" srcOrd="0" destOrd="0" presId="urn:microsoft.com/office/officeart/2005/8/layout/orgChart1"/>
@@ -4780,7 +5104,6 @@
     <dgm:cxn modelId="{83DD5E60-80B2-40D2-A393-CFC758E20E3E}" type="presOf" srcId="{F3C1F5D1-AE1C-4688-A163-3E108AD7B959}" destId="{7E43B10E-704B-4C3D-86CD-C3725951702B}" srcOrd="0" destOrd="0" presId="urn:microsoft.com/office/officeart/2005/8/layout/orgChart1"/>
     <dgm:cxn modelId="{F3340B62-90EE-49CE-87E5-37DE1EED2488}" type="presOf" srcId="{70913980-2025-4FD8-81EF-15F9D071EEA0}" destId="{55C12F52-4B16-4B60-9EE7-9F6228BFCEE8}" srcOrd="0" destOrd="0" presId="urn:microsoft.com/office/officeart/2005/8/layout/orgChart1"/>
     <dgm:cxn modelId="{D72E6A42-D818-47E7-A270-5F2994640494}" type="presOf" srcId="{4496D63F-8740-4987-83B1-D90E98023A2A}" destId="{308C9C07-36D7-4B0C-B4D1-954830A4CCB3}" srcOrd="0" destOrd="0" presId="urn:microsoft.com/office/officeart/2005/8/layout/orgChart1"/>
-    <dgm:cxn modelId="{98FC5163-E030-421B-82BF-279D28FCDCB0}" type="presOf" srcId="{D1A59F78-20CC-4A20-8A6F-587B1BCC027A}" destId="{CF383946-6D6B-41B1-9D4C-0BAEC828DBFF}" srcOrd="1" destOrd="0" presId="urn:microsoft.com/office/officeart/2005/8/layout/orgChart1"/>
     <dgm:cxn modelId="{5361FF64-FE5E-4302-8EFA-9AD993299B21}" type="presOf" srcId="{7FB6439E-6789-4253-9677-F11224DB0789}" destId="{0A192540-1533-4C3F-8BE3-FAB4EDB501E6}" srcOrd="1" destOrd="0" presId="urn:microsoft.com/office/officeart/2005/8/layout/orgChart1"/>
     <dgm:cxn modelId="{42DEC146-38F1-4C05-A633-EE1E2FFFEA4A}" type="presOf" srcId="{74BB3E08-903B-49BB-B70D-B7B108959862}" destId="{AB387C2F-0848-4D7F-831C-85A9C80D847D}" srcOrd="1" destOrd="0" presId="urn:microsoft.com/office/officeart/2005/8/layout/orgChart1"/>
     <dgm:cxn modelId="{E63F0D4A-FDB9-48D5-9B7A-E56477FCA6D4}" type="presOf" srcId="{36A6CC0E-DAD2-41DA-91B8-7CB464277416}" destId="{BEC40C05-D08F-43E2-9E8B-0DFB8DC06082}" srcOrd="1" destOrd="0" presId="urn:microsoft.com/office/officeart/2005/8/layout/orgChart1"/>
@@ -4790,23 +5113,29 @@
     <dgm:cxn modelId="{E3A1C952-6D39-4D9E-AC6C-EB75E7532719}" srcId="{F25E2C59-D7ED-4707-A697-5FAE3512514B}" destId="{4FC7F9D0-9801-4788-AEAC-804774E8CE61}" srcOrd="1" destOrd="0" parTransId="{E4D8E272-CEF0-4BCE-9805-12AD17EBE108}" sibTransId="{A767A3CB-F4CB-47BC-8CE0-8F2588832C6C}"/>
     <dgm:cxn modelId="{E8F9BD73-BBB5-43BE-80A2-F0B46C30C699}" srcId="{77FB7E17-145F-49F4-BA60-572629F06B3C}" destId="{74BB3E08-903B-49BB-B70D-B7B108959862}" srcOrd="3" destOrd="0" parTransId="{70913980-2025-4FD8-81EF-15F9D071EEA0}" sibTransId="{CC30C421-D836-473A-B929-364D0ED21558}"/>
     <dgm:cxn modelId="{D2A3C253-39A1-4106-AE19-969ECEC2BE36}" srcId="{AD5C835E-6647-42A2-B3C8-A7BAF24EFF60}" destId="{1A1162CE-F459-45B0-ADAC-F7C87F53B392}" srcOrd="3" destOrd="0" parTransId="{1C8822C7-89CF-4DCA-84BC-A9452B32D35A}" sibTransId="{E4DD47AD-9302-472C-A527-C1DD77ED5ADA}"/>
-    <dgm:cxn modelId="{F00F0457-322D-43E6-B7AD-14AC4E5D861B}" srcId="{5124D3AC-4F2B-42AA-9500-6367B5DC590B}" destId="{95B5D0A8-AE84-4057-B171-A354FC2C89E9}" srcOrd="0" destOrd="0" parTransId="{F98DFAAE-5511-4B58-86B7-5711B8BDDD5D}" sibTransId="{E3F59FC9-1286-46B7-B93E-D6AACC2F54E6}"/>
+    <dgm:cxn modelId="{E98D2A56-8021-415F-858F-A3DFD31C5933}" type="presOf" srcId="{7C7E114F-80DE-4E94-B8AC-7D52D38F0D78}" destId="{39EEECC4-09CD-4E97-8AEA-1FF747A4D4D6}" srcOrd="0" destOrd="0" presId="urn:microsoft.com/office/officeart/2005/8/layout/orgChart1"/>
+    <dgm:cxn modelId="{F00F0457-322D-43E6-B7AD-14AC4E5D861B}" srcId="{6B8E110F-06C9-463D-91E1-5A9969FBE717}" destId="{95B5D0A8-AE84-4057-B171-A354FC2C89E9}" srcOrd="0" destOrd="0" parTransId="{F98DFAAE-5511-4B58-86B7-5711B8BDDD5D}" sibTransId="{E3F59FC9-1286-46B7-B93E-D6AACC2F54E6}"/>
+    <dgm:cxn modelId="{E0EC3D58-DECB-4B5C-B0AE-3CA982017726}" type="presOf" srcId="{6B8E110F-06C9-463D-91E1-5A9969FBE717}" destId="{1C564F1C-8DD7-4B05-8D9A-6CEB6DB874DC}" srcOrd="1" destOrd="0" presId="urn:microsoft.com/office/officeart/2005/8/layout/orgChart1"/>
     <dgm:cxn modelId="{083EE078-4512-4167-AAE7-06081F934758}" type="presOf" srcId="{94195917-EDC5-48B2-BB4B-1C2C66164DF6}" destId="{32B6DAB4-8046-4BC1-ACB6-7A75FE805B9E}" srcOrd="1" destOrd="0" presId="urn:microsoft.com/office/officeart/2005/8/layout/orgChart1"/>
+    <dgm:cxn modelId="{22709759-A04A-4AF1-98E7-BB3389A5D749}" type="presOf" srcId="{C76E3524-841E-4850-B3F7-74460750850D}" destId="{89E39A5A-6970-412B-BEDC-1CA40BBF307C}" srcOrd="0" destOrd="0" presId="urn:microsoft.com/office/officeart/2005/8/layout/orgChart1"/>
     <dgm:cxn modelId="{449E487F-BAAA-4FC2-AD33-9ECDB133A349}" type="presOf" srcId="{74BB3E08-903B-49BB-B70D-B7B108959862}" destId="{74BE37A1-9F68-4C21-87D8-4EA79D3E7483}" srcOrd="0" destOrd="0" presId="urn:microsoft.com/office/officeart/2005/8/layout/orgChart1"/>
+    <dgm:cxn modelId="{3E0A4F7F-BF52-4FA3-9430-5DC23122051E}" type="presOf" srcId="{D1A59F78-20CC-4A20-8A6F-587B1BCC027A}" destId="{C325B4D1-1905-4705-88D5-90A634814894}" srcOrd="0" destOrd="0" presId="urn:microsoft.com/office/officeart/2005/8/layout/orgChart1"/>
     <dgm:cxn modelId="{D6604D86-5701-4107-9393-9B02E3D88E6C}" srcId="{993589BE-9F99-45FB-BAD6-624E34AC4643}" destId="{77FB7E17-145F-49F4-BA60-572629F06B3C}" srcOrd="0" destOrd="0" parTransId="{1B812645-E67A-4E36-88E5-F64EC71E3625}" sibTransId="{4A4D26F4-F44E-461B-A3E5-730978CF35A0}"/>
     <dgm:cxn modelId="{972B7486-9D6A-453E-9E43-5E2749EE8953}" type="presOf" srcId="{E8AF986A-42ED-4FD3-B64E-563D406A10FA}" destId="{65BB97A5-625E-4BA5-A4C1-BA8920F5C0AE}" srcOrd="0" destOrd="0" presId="urn:microsoft.com/office/officeart/2005/8/layout/orgChart1"/>
     <dgm:cxn modelId="{FAE9CE86-8532-43FA-8202-F8DF7C5E478C}" type="presOf" srcId="{BBD92FCB-BEB7-4EC3-9C4E-5415DECA257B}" destId="{9F79935B-BFE8-4B52-853F-2DD95B5FA64F}" srcOrd="1" destOrd="0" presId="urn:microsoft.com/office/officeart/2005/8/layout/orgChart1"/>
     <dgm:cxn modelId="{70DB5D88-2961-4757-8E78-651C09E5A427}" srcId="{77FB7E17-145F-49F4-BA60-572629F06B3C}" destId="{E3781650-9EAA-4E8B-831C-BD408A7F368F}" srcOrd="1" destOrd="0" parTransId="{13B0470D-922B-4076-91C3-7C47F6D1EA6B}" sibTransId="{4F765711-9E96-4C96-A9FF-B5FFDD3D4DD9}"/>
     <dgm:cxn modelId="{4E59198A-CB70-4466-90C6-4777C49E4205}" type="presOf" srcId="{DE32DAF6-C638-498E-A609-34B5AB3CEC1F}" destId="{4A3F736F-06AF-4B60-A4F2-BD0178E9DBDF}" srcOrd="1" destOrd="0" presId="urn:microsoft.com/office/officeart/2005/8/layout/orgChart1"/>
-    <dgm:cxn modelId="{FB025D8A-C290-4836-B75D-693F9C089E7A}" srcId="{5124D3AC-4F2B-42AA-9500-6367B5DC590B}" destId="{9227A185-8197-4E2C-A428-BCD9FBC1AF89}" srcOrd="1" destOrd="0" parTransId="{77CE7703-157F-40B7-9F69-69AE6B708BB2}" sibTransId="{E4EAFABD-ECF9-4138-87C4-29DD0DB00CEE}"/>
+    <dgm:cxn modelId="{FB025D8A-C290-4836-B75D-693F9C089E7A}" srcId="{6B8E110F-06C9-463D-91E1-5A9969FBE717}" destId="{9227A185-8197-4E2C-A428-BCD9FBC1AF89}" srcOrd="1" destOrd="0" parTransId="{77CE7703-157F-40B7-9F69-69AE6B708BB2}" sibTransId="{E4EAFABD-ECF9-4138-87C4-29DD0DB00CEE}"/>
     <dgm:cxn modelId="{29BDA38A-3E48-4BF1-BC57-10487578E3F5}" srcId="{6DEF7D7E-1556-492E-99AE-BEB8D098FDF0}" destId="{993589BE-9F99-45FB-BAD6-624E34AC4643}" srcOrd="0" destOrd="0" parTransId="{328AB28C-3E09-4E56-905D-6AB3B6B7CAA4}" sibTransId="{2AD3CC3F-15B8-4470-8160-BB8DBC16B1B4}"/>
     <dgm:cxn modelId="{70974A8B-AE4D-43D3-AD25-D46DEEF128E4}" type="presOf" srcId="{59FBB907-90A5-4636-A671-F602D32BDB3B}" destId="{EB86692D-576C-4A52-86FC-90DBCEDB17C3}" srcOrd="1" destOrd="0" presId="urn:microsoft.com/office/officeart/2005/8/layout/orgChart1"/>
     <dgm:cxn modelId="{12EC478E-DC8D-42D5-A113-246A23398FAD}" srcId="{993589BE-9F99-45FB-BAD6-624E34AC4643}" destId="{F25E2C59-D7ED-4707-A697-5FAE3512514B}" srcOrd="4" destOrd="0" parTransId="{E8AF986A-42ED-4FD3-B64E-563D406A10FA}" sibTransId="{3E04B3FE-A980-4283-868B-9DF5A823877D}"/>
-    <dgm:cxn modelId="{4E900492-3005-4ED2-8EE0-86C8FA07EDF0}" type="presOf" srcId="{D1A59F78-20CC-4A20-8A6F-587B1BCC027A}" destId="{C325B4D1-1905-4705-88D5-90A634814894}" srcOrd="0" destOrd="0" presId="urn:microsoft.com/office/officeart/2005/8/layout/orgChart1"/>
+    <dgm:cxn modelId="{3A856E8F-8B8F-4BDF-A477-D3BBEB71CB98}" type="presOf" srcId="{95B5D0A8-AE84-4057-B171-A354FC2C89E9}" destId="{4F7318F1-D942-4D0B-9FF0-32AB65779C93}" srcOrd="1" destOrd="0" presId="urn:microsoft.com/office/officeart/2005/8/layout/orgChart1"/>
+    <dgm:cxn modelId="{3BA9B290-7F75-4A60-8F63-9E572A3F10A8}" type="presOf" srcId="{E975254A-96CA-41E0-A8E5-740F8329EF9A}" destId="{EDFEEE77-F222-421A-863E-8EE2319D3B29}" srcOrd="0" destOrd="0" presId="urn:microsoft.com/office/officeart/2005/8/layout/orgChart1"/>
     <dgm:cxn modelId="{85F31E94-BE52-44AB-8028-E6137899A8E5}" type="presOf" srcId="{1B812645-E67A-4E36-88E5-F64EC71E3625}" destId="{8DE0E934-B910-4FF9-B49D-1CD598D38CE4}" srcOrd="0" destOrd="0" presId="urn:microsoft.com/office/officeart/2005/8/layout/orgChart1"/>
-    <dgm:cxn modelId="{CCC04496-8A85-4D2D-833A-DFB67F5A952F}" srcId="{993589BE-9F99-45FB-BAD6-624E34AC4643}" destId="{5124D3AC-4F2B-42AA-9500-6367B5DC590B}" srcOrd="3" destOrd="0" parTransId="{A21D417C-E79A-44A4-A1D5-1E4849B7D5CE}" sibTransId="{B029C4D2-118C-4558-BFF3-0F06FBFBE127}"/>
-    <dgm:cxn modelId="{490D989C-3DD4-43BE-8BDF-800C1F17AA7E}" type="presOf" srcId="{C76E3524-841E-4850-B3F7-74460750850D}" destId="{6027E507-CEBF-450A-8634-DE6016D6E5E6}" srcOrd="1" destOrd="0" presId="urn:microsoft.com/office/officeart/2005/8/layout/orgChart1"/>
+    <dgm:cxn modelId="{3C899795-54F0-41FC-A625-C4A1AB359BC7}" type="presOf" srcId="{9227A185-8197-4E2C-A428-BCD9FBC1AF89}" destId="{B1E25165-9126-488F-BA81-6B659528F63B}" srcOrd="0" destOrd="0" presId="urn:microsoft.com/office/officeart/2005/8/layout/orgChart1"/>
+    <dgm:cxn modelId="{9090B89B-A6D3-4BC5-8418-CCD3754B59EE}" type="presOf" srcId="{6B8E110F-06C9-463D-91E1-5A9969FBE717}" destId="{E0F8C220-DBA6-490C-9FCA-14CB0B3B9984}" srcOrd="0" destOrd="0" presId="urn:microsoft.com/office/officeart/2005/8/layout/orgChart1"/>
     <dgm:cxn modelId="{4EBF3DA4-508D-4564-856F-FE1009E5D4BC}" type="presOf" srcId="{FCA3EB27-13F3-422E-9461-633547288828}" destId="{A13058A9-53EA-4D5D-80B3-4DA4B4495BF0}" srcOrd="1" destOrd="0" presId="urn:microsoft.com/office/officeart/2005/8/layout/orgChart1"/>
+    <dgm:cxn modelId="{84807AA4-FA53-4FC8-872E-31BF5E607F31}" type="presOf" srcId="{74EA92F4-DA8F-4121-B003-496B7EA49284}" destId="{0E8B5D60-CC09-4729-86BA-44B61AC3ED79}" srcOrd="0" destOrd="0" presId="urn:microsoft.com/office/officeart/2005/8/layout/orgChart1"/>
     <dgm:cxn modelId="{09B1B9A5-4918-4494-995E-E7B160EFB9C1}" type="presOf" srcId="{AD5C835E-6647-42A2-B3C8-A7BAF24EFF60}" destId="{B9D755B9-14B1-47F3-AC4C-9F92B0898769}" srcOrd="0" destOrd="0" presId="urn:microsoft.com/office/officeart/2005/8/layout/orgChart1"/>
     <dgm:cxn modelId="{E32627A8-6959-41F7-9EC2-535CBAF9FC19}" type="presOf" srcId="{993589BE-9F99-45FB-BAD6-624E34AC4643}" destId="{C5A07D8E-83FB-4A9C-BDD5-D432EB331B4F}" srcOrd="0" destOrd="0" presId="urn:microsoft.com/office/officeart/2005/8/layout/orgChart1"/>
     <dgm:cxn modelId="{6007B8AF-9E08-43C9-83B9-54CB82C02ED1}" type="presOf" srcId="{3EDC32AA-2EAC-4657-8757-1B1E1B417436}" destId="{D174C590-BACA-4B40-A775-5F5B1FA7EDF4}" srcOrd="1" destOrd="0" presId="urn:microsoft.com/office/officeart/2005/8/layout/orgChart1"/>
@@ -4814,9 +5143,9 @@
     <dgm:cxn modelId="{60F2B9B4-EA9A-450B-823F-897B13951FBF}" type="presOf" srcId="{4FC7F9D0-9801-4788-AEAC-804774E8CE61}" destId="{D175503C-AA46-4826-B62D-BCF5CA0C10C3}" srcOrd="1" destOrd="0" presId="urn:microsoft.com/office/officeart/2005/8/layout/orgChart1"/>
     <dgm:cxn modelId="{F97C5DB7-F3A0-4C60-8962-EF5CF3A814F8}" type="presOf" srcId="{6DEF7D7E-1556-492E-99AE-BEB8D098FDF0}" destId="{0750EF3F-964A-4992-9298-FA07A8E84533}" srcOrd="0" destOrd="0" presId="urn:microsoft.com/office/officeart/2005/8/layout/orgChart1"/>
     <dgm:cxn modelId="{08D035B9-FFA4-4CE7-A8D6-5C18B35F7208}" type="presOf" srcId="{993589BE-9F99-45FB-BAD6-624E34AC4643}" destId="{EA5D40F1-52B8-48F7-B556-FF2455F73375}" srcOrd="1" destOrd="0" presId="urn:microsoft.com/office/officeart/2005/8/layout/orgChart1"/>
-    <dgm:cxn modelId="{6FBF78B9-CCD8-4CF5-8DDE-7839BABECE3E}" type="presOf" srcId="{9227A185-8197-4E2C-A428-BCD9FBC1AF89}" destId="{B1E25165-9126-488F-BA81-6B659528F63B}" srcOrd="0" destOrd="0" presId="urn:microsoft.com/office/officeart/2005/8/layout/orgChart1"/>
     <dgm:cxn modelId="{D668AFBB-BD12-47D2-AF8B-44E3253B7895}" srcId="{F25E2C59-D7ED-4707-A697-5FAE3512514B}" destId="{3EDC32AA-2EAC-4657-8757-1B1E1B417436}" srcOrd="3" destOrd="0" parTransId="{25000786-6E86-4154-AE2B-3DB786912AAD}" sibTransId="{05BEA681-4252-4CA6-A61C-348DEFF48B70}"/>
     <dgm:cxn modelId="{C66955BF-3457-4916-A229-38CCB7E52B99}" srcId="{AD5C835E-6647-42A2-B3C8-A7BAF24EFF60}" destId="{DD3551D3-04EF-4F07-A320-8A5D184A0EAD}" srcOrd="1" destOrd="0" parTransId="{9D306DC4-BD25-4A2D-865A-110008B79593}" sibTransId="{C8BCF2BA-60FF-4D27-84C2-F12958985D13}"/>
+    <dgm:cxn modelId="{D3E740C0-5A82-4CCE-ACCA-AA7ABD601CFF}" type="presOf" srcId="{77CE7703-157F-40B7-9F69-69AE6B708BB2}" destId="{CCCFDA85-B11E-48F2-9C33-B18B593AE11C}" srcOrd="0" destOrd="0" presId="urn:microsoft.com/office/officeart/2005/8/layout/orgChart1"/>
     <dgm:cxn modelId="{DDD82AC2-7469-437A-8592-B49EE3BCF1E2}" type="presOf" srcId="{127C22A5-B8AB-4F4F-9C83-2866FAE018CF}" destId="{C61D8AA4-4421-4BF0-B01E-789458872C12}" srcOrd="0" destOrd="0" presId="urn:microsoft.com/office/officeart/2005/8/layout/orgChart1"/>
     <dgm:cxn modelId="{BBD3D3C2-9C9A-485E-B625-5DE44C07FAB0}" type="presOf" srcId="{77FB7E17-145F-49F4-BA60-572629F06B3C}" destId="{04861CE7-FABF-47DF-A40D-D82157D76AE1}" srcOrd="0" destOrd="0" presId="urn:microsoft.com/office/officeart/2005/8/layout/orgChart1"/>
     <dgm:cxn modelId="{D625ECC4-404C-4359-91D1-8861AA7DB29A}" type="presOf" srcId="{3EDC32AA-2EAC-4657-8757-1B1E1B417436}" destId="{4E407400-F2A1-46EC-B106-A3F6832A473E}" srcOrd="0" destOrd="0" presId="urn:microsoft.com/office/officeart/2005/8/layout/orgChart1"/>
@@ -4824,29 +5153,30 @@
     <dgm:cxn modelId="{492EB8C6-5AA5-49E1-B5C5-5FE8B0604A8B}" type="presOf" srcId="{A22CBD2A-D3E4-40ED-8A46-8ACFECBF74EE}" destId="{A68F4EF9-AE65-454A-B1FF-1333830E51DC}" srcOrd="0" destOrd="0" presId="urn:microsoft.com/office/officeart/2005/8/layout/orgChart1"/>
     <dgm:cxn modelId="{C3F938CB-BAD0-49A5-9B39-E15AA5835A0B}" type="presOf" srcId="{FCA3EB27-13F3-422E-9461-633547288828}" destId="{8A259FC1-73F4-4989-82D0-2C00BAA1F9DD}" srcOrd="0" destOrd="0" presId="urn:microsoft.com/office/officeart/2005/8/layout/orgChart1"/>
     <dgm:cxn modelId="{03D68CCE-5BE4-48CB-A734-C01B2626C6CA}" type="presOf" srcId="{9D306DC4-BD25-4A2D-865A-110008B79593}" destId="{669F4C68-05DD-4A1C-8CB0-A1AA78014322}" srcOrd="0" destOrd="0" presId="urn:microsoft.com/office/officeart/2005/8/layout/orgChart1"/>
-    <dgm:cxn modelId="{0A4D14D0-FE8E-482E-A71F-499C74025BB9}" type="presOf" srcId="{F98DFAAE-5511-4B58-86B7-5711B8BDDD5D}" destId="{4E6ECB80-DD9F-42C9-9D88-77B7E84D0C0A}" srcOrd="0" destOrd="0" presId="urn:microsoft.com/office/officeart/2005/8/layout/orgChart1"/>
     <dgm:cxn modelId="{17C34BD2-6FDA-44D9-AE9C-6C8848F03DD7}" srcId="{AD5C835E-6647-42A2-B3C8-A7BAF24EFF60}" destId="{7FB6439E-6789-4253-9677-F11224DB0789}" srcOrd="0" destOrd="0" parTransId="{F3C1F5D1-AE1C-4688-A163-3E108AD7B959}" sibTransId="{83CA42C0-C9E6-40EA-84BC-AFE87AB5245E}"/>
     <dgm:cxn modelId="{004505D3-742C-4E82-837D-3DA3E7053C57}" type="presOf" srcId="{94195917-EDC5-48B2-BB4B-1C2C66164DF6}" destId="{6C33E354-BD73-4ADC-8ACC-CC734128EB4B}" srcOrd="0" destOrd="0" presId="urn:microsoft.com/office/officeart/2005/8/layout/orgChart1"/>
     <dgm:cxn modelId="{843DB3D3-A3E3-435F-AB77-FAC8DF262A26}" type="presOf" srcId="{25000786-6E86-4154-AE2B-3DB786912AAD}" destId="{AB442636-BEFD-4EA0-95EC-B1D9B69813C4}" srcOrd="0" destOrd="0" presId="urn:microsoft.com/office/officeart/2005/8/layout/orgChart1"/>
-    <dgm:cxn modelId="{A8D8F0D4-D069-472B-B523-B4B22E13EB09}" type="presOf" srcId="{9227A185-8197-4E2C-A428-BCD9FBC1AF89}" destId="{0990C928-832F-4729-A7FC-3E784FD240D1}" srcOrd="1" destOrd="0" presId="urn:microsoft.com/office/officeart/2005/8/layout/orgChart1"/>
+    <dgm:cxn modelId="{77E7E1D4-2849-4F4B-A66F-E3ED810DE52D}" type="presOf" srcId="{9227A185-8197-4E2C-A428-BCD9FBC1AF89}" destId="{0990C928-832F-4729-A7FC-3E784FD240D1}" srcOrd="1" destOrd="0" presId="urn:microsoft.com/office/officeart/2005/8/layout/orgChart1"/>
     <dgm:cxn modelId="{564A59D5-63B6-4CC0-ADAF-1A058DED3D3A}" type="presOf" srcId="{0431A396-CA35-4C18-9B83-F70C6550472E}" destId="{21346877-E6E6-48A6-BEEA-D3CF63C923F3}" srcOrd="0" destOrd="0" presId="urn:microsoft.com/office/officeart/2005/8/layout/orgChart1"/>
-    <dgm:cxn modelId="{7AC5FFD5-D318-46F9-A54F-684C5438DC1D}" type="presOf" srcId="{7C7E114F-80DE-4E94-B8AC-7D52D38F0D78}" destId="{39EEECC4-09CD-4E97-8AEA-1FF747A4D4D6}" srcOrd="0" destOrd="0" presId="urn:microsoft.com/office/officeart/2005/8/layout/orgChart1"/>
-    <dgm:cxn modelId="{536877D7-3184-4427-9103-93CB4A048BFF}" srcId="{5124D3AC-4F2B-42AA-9500-6367B5DC590B}" destId="{D1A59F78-20CC-4A20-8A6F-587B1BCC027A}" srcOrd="3" destOrd="0" parTransId="{7C7E114F-80DE-4E94-B8AC-7D52D38F0D78}" sibTransId="{0EAFCAC0-B6D3-4635-BAD2-03688C8EB4F7}"/>
+    <dgm:cxn modelId="{536877D7-3184-4427-9103-93CB4A048BFF}" srcId="{6B8E110F-06C9-463D-91E1-5A9969FBE717}" destId="{D1A59F78-20CC-4A20-8A6F-587B1BCC027A}" srcOrd="3" destOrd="0" parTransId="{7C7E114F-80DE-4E94-B8AC-7D52D38F0D78}" sibTransId="{0EAFCAC0-B6D3-4635-BAD2-03688C8EB4F7}"/>
     <dgm:cxn modelId="{2D7D8CD7-79E4-4005-AF67-E2B923D05D1F}" type="presOf" srcId="{7FB6439E-6789-4253-9677-F11224DB0789}" destId="{BDB723E8-323A-4E0F-84B5-3B198A9D35BA}" srcOrd="0" destOrd="0" presId="urn:microsoft.com/office/officeart/2005/8/layout/orgChart1"/>
+    <dgm:cxn modelId="{D657F1D8-3BD5-4D9D-BEB1-986894CE5746}" type="presOf" srcId="{D1A59F78-20CC-4A20-8A6F-587B1BCC027A}" destId="{CF383946-6D6B-41B1-9D4C-0BAEC828DBFF}" srcOrd="1" destOrd="0" presId="urn:microsoft.com/office/officeart/2005/8/layout/orgChart1"/>
     <dgm:cxn modelId="{713A2CD9-C2AE-4760-9D20-C12FF81A1C8E}" srcId="{993589BE-9F99-45FB-BAD6-624E34AC4643}" destId="{AD5C835E-6647-42A2-B3C8-A7BAF24EFF60}" srcOrd="1" destOrd="0" parTransId="{06DE2E3A-571E-46BF-9842-3AE9A7A8A112}" sibTransId="{5999B9C4-4120-4DDE-AE1E-1E83B93F7B15}"/>
     <dgm:cxn modelId="{7C880EDA-47FC-4828-ADFA-D3AC1825EEFD}" type="presOf" srcId="{AD5DB0C7-0699-4A6A-AC1D-923CE2FD4E2A}" destId="{3C7FCF6E-E761-4389-98B4-47C3F68AC98B}" srcOrd="1" destOrd="0" presId="urn:microsoft.com/office/officeart/2005/8/layout/orgChart1"/>
     <dgm:cxn modelId="{D61076DA-DCFB-48BC-AF00-FCAABFBD462B}" srcId="{77FB7E17-145F-49F4-BA60-572629F06B3C}" destId="{AD5DB0C7-0699-4A6A-AC1D-923CE2FD4E2A}" srcOrd="0" destOrd="0" parTransId="{6C99EEB3-DA59-43EE-981B-931B180009FD}" sibTransId="{EFE7872D-7D37-4B37-B7B6-D046C8C8A819}"/>
     <dgm:cxn modelId="{7640FDDF-4E42-48AB-A3F7-0C5439490355}" srcId="{AD5C835E-6647-42A2-B3C8-A7BAF24EFF60}" destId="{A22CBD2A-D3E4-40ED-8A46-8ACFECBF74EE}" srcOrd="4" destOrd="0" parTransId="{443A89B1-7704-4D8A-ADF1-A882B59639AD}" sibTransId="{9D1DC072-2570-415E-A2DE-1F4E780DC4C7}"/>
     <dgm:cxn modelId="{8D15CDE0-D42A-4026-876F-7B4D6FB08D77}" type="presOf" srcId="{DD3551D3-04EF-4F07-A320-8A5D184A0EAD}" destId="{9FE6F524-040E-4977-B4DF-D272DB6D9625}" srcOrd="1" destOrd="0" presId="urn:microsoft.com/office/officeart/2005/8/layout/orgChart1"/>
     <dgm:cxn modelId="{1330C8E2-3ABC-4EBF-994B-4FB40D1B4D4B}" type="presOf" srcId="{DD3551D3-04EF-4F07-A320-8A5D184A0EAD}" destId="{5B85F00B-1B15-4ACA-9A28-8F39C240AD5C}" srcOrd="0" destOrd="0" presId="urn:microsoft.com/office/officeart/2005/8/layout/orgChart1"/>
+    <dgm:cxn modelId="{F6F877E4-883C-4712-84C8-539445203A20}" type="presOf" srcId="{E39F41F7-81E6-41CC-A64A-75FDC7331C7C}" destId="{6C58FAE2-D1C9-4569-BCD2-521C33457161}" srcOrd="0" destOrd="0" presId="urn:microsoft.com/office/officeart/2005/8/layout/orgChart1"/>
     <dgm:cxn modelId="{A932C5E8-4F23-409A-8769-A6B0AC8C94A7}" type="presOf" srcId="{77FB7E17-145F-49F4-BA60-572629F06B3C}" destId="{CB34BE90-38DE-4A13-BFE7-8C74BB909BAE}" srcOrd="1" destOrd="0" presId="urn:microsoft.com/office/officeart/2005/8/layout/orgChart1"/>
     <dgm:cxn modelId="{86350DE9-206F-4695-8394-0FEEE352C540}" srcId="{993589BE-9F99-45FB-BAD6-624E34AC4643}" destId="{BBD92FCB-BEB7-4EC3-9C4E-5415DECA257B}" srcOrd="2" destOrd="0" parTransId="{7B881661-63BC-409B-AAB3-752CF8FBF2C0}" sibTransId="{D707774F-0D45-4F8E-9061-BE84FCACABFE}"/>
     <dgm:cxn modelId="{915181EB-C7B0-44C3-8106-2DC14110F403}" type="presOf" srcId="{406D92D7-A7CB-4C0D-828B-EE1A3D0682E6}" destId="{61BF5B82-72A5-4AC1-A841-622D54DCB4D2}" srcOrd="0" destOrd="0" presId="urn:microsoft.com/office/officeart/2005/8/layout/orgChart1"/>
     <dgm:cxn modelId="{E025D4ED-3400-46F7-817A-4C1C009F80F4}" type="presOf" srcId="{F25E2C59-D7ED-4707-A697-5FAE3512514B}" destId="{FD31D1DE-56D4-4F7C-95C3-AC3C065A9CEF}" srcOrd="1" destOrd="0" presId="urn:microsoft.com/office/officeart/2005/8/layout/orgChart1"/>
     <dgm:cxn modelId="{A91FE1F1-E92F-4026-A5B7-016BEA53B6AF}" type="presOf" srcId="{443A89B1-7704-4D8A-ADF1-A882B59639AD}" destId="{8795D59C-FBCA-429D-88F1-97D9974C7650}" srcOrd="0" destOrd="0" presId="urn:microsoft.com/office/officeart/2005/8/layout/orgChart1"/>
-    <dgm:cxn modelId="{A5BF56F5-A3DC-4D83-BD1B-3A2A88C2A0B3}" type="presOf" srcId="{C76E3524-841E-4850-B3F7-74460750850D}" destId="{89E39A5A-6970-412B-BEDC-1CA40BBF307C}" srcOrd="0" destOrd="0" presId="urn:microsoft.com/office/officeart/2005/8/layout/orgChart1"/>
+    <dgm:cxn modelId="{557805F5-319B-4A91-BCEF-7510540F7507}" type="presOf" srcId="{720E55F5-0680-4D4B-A3EF-97B289435ADF}" destId="{6F26F27D-3FB7-48BC-869F-88B9D979DF0E}" srcOrd="1" destOrd="0" presId="urn:microsoft.com/office/officeart/2005/8/layout/orgChart1"/>
     <dgm:cxn modelId="{F5F350FC-1DF0-4FE4-91CD-E33E4EF48963}" type="presOf" srcId="{F25E2C59-D7ED-4707-A697-5FAE3512514B}" destId="{9F555D58-1333-4FD6-9765-409D645DEDB5}" srcOrd="0" destOrd="0" presId="urn:microsoft.com/office/officeart/2005/8/layout/orgChart1"/>
     <dgm:cxn modelId="{3824D6FD-2D89-4029-BC66-F536AAB2467A}" type="presOf" srcId="{1A1162CE-F459-45B0-ADAC-F7C87F53B392}" destId="{A0EE23D1-41FF-4D1E-A78D-5599ACCA785C}" srcOrd="1" destOrd="0" presId="urn:microsoft.com/office/officeart/2005/8/layout/orgChart1"/>
+    <dgm:cxn modelId="{7209BFFE-813F-41F7-BC34-D279FF3F3DB5}" type="presOf" srcId="{720E55F5-0680-4D4B-A3EF-97B289435ADF}" destId="{AACA079D-9E23-4E51-AED4-EF123A28049C}" srcOrd="0" destOrd="0" presId="urn:microsoft.com/office/officeart/2005/8/layout/orgChart1"/>
     <dgm:cxn modelId="{BF30FEFE-60AA-4C58-A43A-F122069431ED}" type="presOf" srcId="{36A6CC0E-DAD2-41DA-91B8-7CB464277416}" destId="{C5EDF802-2D6F-450B-BD02-505E3BE97315}" srcOrd="0" destOrd="0" presId="urn:microsoft.com/office/officeart/2005/8/layout/orgChart1"/>
     <dgm:cxn modelId="{33F96CD4-A83D-430D-BA66-A3B8FF2E079D}" type="presParOf" srcId="{0750EF3F-964A-4992-9298-FA07A8E84533}" destId="{38A7B8B7-A02D-466B-8546-207EC37974CC}" srcOrd="0" destOrd="0" presId="urn:microsoft.com/office/officeart/2005/8/layout/orgChart1"/>
     <dgm:cxn modelId="{0709C08B-AFAD-468A-A16A-82747774B081}" type="presParOf" srcId="{38A7B8B7-A02D-466B-8546-207EC37974CC}" destId="{EB8CB6AE-A65B-45BD-8157-B56CF9B65CCC}" srcOrd="0" destOrd="0" presId="urn:microsoft.com/office/officeart/2005/8/layout/orgChart1"/>
@@ -4950,42 +5280,49 @@
     <dgm:cxn modelId="{03A920A3-08BA-44A1-A8AD-08289E102AE8}" type="presParOf" srcId="{A64AA4C2-8DE0-4035-A287-AEBEE160F3CE}" destId="{A13058A9-53EA-4D5D-80B3-4DA4B4495BF0}" srcOrd="1" destOrd="0" presId="urn:microsoft.com/office/officeart/2005/8/layout/orgChart1"/>
     <dgm:cxn modelId="{F197D38B-F0DF-495F-9217-8BC103A5C706}" type="presParOf" srcId="{A15FC4C1-2949-4DD0-A275-F79EE36F1425}" destId="{BE801182-BC5A-437E-94BA-C98827363038}" srcOrd="1" destOrd="0" presId="urn:microsoft.com/office/officeart/2005/8/layout/orgChart1"/>
     <dgm:cxn modelId="{ED8833C4-3A20-40E4-8526-8EA3A4C74C16}" type="presParOf" srcId="{A15FC4C1-2949-4DD0-A275-F79EE36F1425}" destId="{B5867252-9445-4C46-83A3-008E321FA260}" srcOrd="2" destOrd="0" presId="urn:microsoft.com/office/officeart/2005/8/layout/orgChart1"/>
+    <dgm:cxn modelId="{732A10E0-4FEF-45B8-B140-268FC0F816B4}" type="presParOf" srcId="{4CF56C46-DD7A-430D-8529-DBEDD5087543}" destId="{6C58FAE2-D1C9-4569-BCD2-521C33457161}" srcOrd="2" destOrd="0" presId="urn:microsoft.com/office/officeart/2005/8/layout/orgChart1"/>
+    <dgm:cxn modelId="{415A0E8F-767D-4CAA-AD07-45147C425414}" type="presParOf" srcId="{4CF56C46-DD7A-430D-8529-DBEDD5087543}" destId="{B885F3AF-C374-405E-BD2D-037F57A076FE}" srcOrd="3" destOrd="0" presId="urn:microsoft.com/office/officeart/2005/8/layout/orgChart1"/>
+    <dgm:cxn modelId="{CA663387-8712-4FEB-906A-91A20625BDFF}" type="presParOf" srcId="{B885F3AF-C374-405E-BD2D-037F57A076FE}" destId="{14225E9D-9E2B-446C-A868-C36B9DA96128}" srcOrd="0" destOrd="0" presId="urn:microsoft.com/office/officeart/2005/8/layout/orgChart1"/>
+    <dgm:cxn modelId="{2FE2AB26-2AE3-4D0B-893B-F4FB8BB6B225}" type="presParOf" srcId="{14225E9D-9E2B-446C-A868-C36B9DA96128}" destId="{AACA079D-9E23-4E51-AED4-EF123A28049C}" srcOrd="0" destOrd="0" presId="urn:microsoft.com/office/officeart/2005/8/layout/orgChart1"/>
+    <dgm:cxn modelId="{99D4FF01-31E5-46DA-B5EC-651DA90CE2C2}" type="presParOf" srcId="{14225E9D-9E2B-446C-A868-C36B9DA96128}" destId="{6F26F27D-3FB7-48BC-869F-88B9D979DF0E}" srcOrd="1" destOrd="0" presId="urn:microsoft.com/office/officeart/2005/8/layout/orgChart1"/>
+    <dgm:cxn modelId="{4BA3B6E7-B0B2-48D3-B592-E1746DE7EFE6}" type="presParOf" srcId="{B885F3AF-C374-405E-BD2D-037F57A076FE}" destId="{FB9752EA-E8FD-4116-BA0A-1B9DA5CDC505}" srcOrd="1" destOrd="0" presId="urn:microsoft.com/office/officeart/2005/8/layout/orgChart1"/>
+    <dgm:cxn modelId="{36791F07-3A96-4297-BB0C-12808F3684F7}" type="presParOf" srcId="{B885F3AF-C374-405E-BD2D-037F57A076FE}" destId="{2A477527-579C-40FF-B31C-488296ABA94F}" srcOrd="2" destOrd="0" presId="urn:microsoft.com/office/officeart/2005/8/layout/orgChart1"/>
     <dgm:cxn modelId="{DD2A3B00-78AB-48D9-9DC0-48244896D764}" type="presParOf" srcId="{57A99DF3-1541-4187-A5FF-2F5E32A2DF1D}" destId="{79097992-15E2-4363-9CE8-B09A2A483AD1}" srcOrd="2" destOrd="0" presId="urn:microsoft.com/office/officeart/2005/8/layout/orgChart1"/>
-    <dgm:cxn modelId="{84E4C69F-79E2-4EE3-B1E4-97B41708FEF9}" type="presParOf" srcId="{8D0486AD-F877-4B31-9F58-4F3270270615}" destId="{EB84486D-6B01-4CE7-B7F8-A3508499DE0D}" srcOrd="6" destOrd="0" presId="urn:microsoft.com/office/officeart/2005/8/layout/orgChart1"/>
-    <dgm:cxn modelId="{C0833EE2-D30B-4916-9F53-0C8AC5038206}" type="presParOf" srcId="{8D0486AD-F877-4B31-9F58-4F3270270615}" destId="{6F89CAB8-DFAF-4980-BF18-633B1E94269A}" srcOrd="7" destOrd="0" presId="urn:microsoft.com/office/officeart/2005/8/layout/orgChart1"/>
-    <dgm:cxn modelId="{772D6EBB-2A9E-44A1-9B60-A71B699AEE51}" type="presParOf" srcId="{6F89CAB8-DFAF-4980-BF18-633B1E94269A}" destId="{768EBC89-08B8-4D5F-9615-309196C2900A}" srcOrd="0" destOrd="0" presId="urn:microsoft.com/office/officeart/2005/8/layout/orgChart1"/>
-    <dgm:cxn modelId="{04CB697F-C207-4E31-A930-76B00993E1EE}" type="presParOf" srcId="{768EBC89-08B8-4D5F-9615-309196C2900A}" destId="{D4D9F466-C5D2-4F7F-8BD6-43CA44B044CF}" srcOrd="0" destOrd="0" presId="urn:microsoft.com/office/officeart/2005/8/layout/orgChart1"/>
-    <dgm:cxn modelId="{A8A72E2D-4AF1-48AB-A39C-FDC18E6D99C0}" type="presParOf" srcId="{768EBC89-08B8-4D5F-9615-309196C2900A}" destId="{8BCC5821-2365-497F-AFF2-FBBC4785706D}" srcOrd="1" destOrd="0" presId="urn:microsoft.com/office/officeart/2005/8/layout/orgChart1"/>
-    <dgm:cxn modelId="{AFD68654-1FFB-447D-BC14-BA880B40936B}" type="presParOf" srcId="{6F89CAB8-DFAF-4980-BF18-633B1E94269A}" destId="{67CFE11E-A17D-4C13-A740-E97600C840BF}" srcOrd="1" destOrd="0" presId="urn:microsoft.com/office/officeart/2005/8/layout/orgChart1"/>
-    <dgm:cxn modelId="{4390C6B4-781F-4CDC-AAEA-12F8EF3F96C6}" type="presParOf" srcId="{67CFE11E-A17D-4C13-A740-E97600C840BF}" destId="{4E6ECB80-DD9F-42C9-9D88-77B7E84D0C0A}" srcOrd="0" destOrd="0" presId="urn:microsoft.com/office/officeart/2005/8/layout/orgChart1"/>
-    <dgm:cxn modelId="{2F472F30-AD8D-44D7-9B9C-C8E6AEF9F9D9}" type="presParOf" srcId="{67CFE11E-A17D-4C13-A740-E97600C840BF}" destId="{D2EEBF5C-B6B5-41A8-B6F0-906A4C64838D}" srcOrd="1" destOrd="0" presId="urn:microsoft.com/office/officeart/2005/8/layout/orgChart1"/>
-    <dgm:cxn modelId="{B0417AEB-06C0-47C5-AAEB-F68F8D8E7932}" type="presParOf" srcId="{D2EEBF5C-B6B5-41A8-B6F0-906A4C64838D}" destId="{5954D9C4-D6F3-4A6D-A985-412B963A298E}" srcOrd="0" destOrd="0" presId="urn:microsoft.com/office/officeart/2005/8/layout/orgChart1"/>
-    <dgm:cxn modelId="{4256B8DC-A6CD-4187-9259-087277D1D231}" type="presParOf" srcId="{5954D9C4-D6F3-4A6D-A985-412B963A298E}" destId="{B44C3E84-A826-4CB1-8A43-D0559CF823B9}" srcOrd="0" destOrd="0" presId="urn:microsoft.com/office/officeart/2005/8/layout/orgChart1"/>
-    <dgm:cxn modelId="{027E4E7F-8E95-4054-A039-024E482E1D76}" type="presParOf" srcId="{5954D9C4-D6F3-4A6D-A985-412B963A298E}" destId="{4F7318F1-D942-4D0B-9FF0-32AB65779C93}" srcOrd="1" destOrd="0" presId="urn:microsoft.com/office/officeart/2005/8/layout/orgChart1"/>
-    <dgm:cxn modelId="{3157BF3F-B104-491E-B040-5AA4DF18A9A4}" type="presParOf" srcId="{D2EEBF5C-B6B5-41A8-B6F0-906A4C64838D}" destId="{CACE140C-3D2B-400B-A6CF-538A71292BEE}" srcOrd="1" destOrd="0" presId="urn:microsoft.com/office/officeart/2005/8/layout/orgChart1"/>
-    <dgm:cxn modelId="{E064104E-2B04-4DF5-B49E-17F097B0E258}" type="presParOf" srcId="{D2EEBF5C-B6B5-41A8-B6F0-906A4C64838D}" destId="{CED66A3B-961A-49B7-BDC9-1DC56791DD7A}" srcOrd="2" destOrd="0" presId="urn:microsoft.com/office/officeart/2005/8/layout/orgChart1"/>
-    <dgm:cxn modelId="{16AE9F15-5802-4EE5-BEAE-3771E0DD6C30}" type="presParOf" srcId="{67CFE11E-A17D-4C13-A740-E97600C840BF}" destId="{CCCFDA85-B11E-48F2-9C33-B18B593AE11C}" srcOrd="2" destOrd="0" presId="urn:microsoft.com/office/officeart/2005/8/layout/orgChart1"/>
-    <dgm:cxn modelId="{A8457004-ACA9-4A14-A010-C3904BE99947}" type="presParOf" srcId="{67CFE11E-A17D-4C13-A740-E97600C840BF}" destId="{42D20D17-068B-4340-92AE-13FF260DD895}" srcOrd="3" destOrd="0" presId="urn:microsoft.com/office/officeart/2005/8/layout/orgChart1"/>
-    <dgm:cxn modelId="{D5DB4DD6-697F-40D3-BB50-EF76F206AE74}" type="presParOf" srcId="{42D20D17-068B-4340-92AE-13FF260DD895}" destId="{C12D50D6-6822-4174-A9D2-112D6972C62F}" srcOrd="0" destOrd="0" presId="urn:microsoft.com/office/officeart/2005/8/layout/orgChart1"/>
-    <dgm:cxn modelId="{EDFC45DB-AC24-4A06-9C25-F80CED5619DB}" type="presParOf" srcId="{C12D50D6-6822-4174-A9D2-112D6972C62F}" destId="{B1E25165-9126-488F-BA81-6B659528F63B}" srcOrd="0" destOrd="0" presId="urn:microsoft.com/office/officeart/2005/8/layout/orgChart1"/>
-    <dgm:cxn modelId="{4C07B633-95E0-4775-B421-FF63D970B118}" type="presParOf" srcId="{C12D50D6-6822-4174-A9D2-112D6972C62F}" destId="{0990C928-832F-4729-A7FC-3E784FD240D1}" srcOrd="1" destOrd="0" presId="urn:microsoft.com/office/officeart/2005/8/layout/orgChart1"/>
-    <dgm:cxn modelId="{6C7FD19D-8FF4-4DE0-949F-0F62FA258F95}" type="presParOf" srcId="{42D20D17-068B-4340-92AE-13FF260DD895}" destId="{8721FA41-F1CA-4C4A-AD33-3EDE2BF52B3A}" srcOrd="1" destOrd="0" presId="urn:microsoft.com/office/officeart/2005/8/layout/orgChart1"/>
-    <dgm:cxn modelId="{114506FF-C23E-4DF9-91C3-0A8AD55E0592}" type="presParOf" srcId="{42D20D17-068B-4340-92AE-13FF260DD895}" destId="{24BCCB17-4986-4734-80F7-309F0917B40E}" srcOrd="2" destOrd="0" presId="urn:microsoft.com/office/officeart/2005/8/layout/orgChart1"/>
-    <dgm:cxn modelId="{9F2C7C2C-2C29-4904-AE99-F0CE39214C97}" type="presParOf" srcId="{67CFE11E-A17D-4C13-A740-E97600C840BF}" destId="{0E8B5D60-CC09-4729-86BA-44B61AC3ED79}" srcOrd="4" destOrd="0" presId="urn:microsoft.com/office/officeart/2005/8/layout/orgChart1"/>
-    <dgm:cxn modelId="{9862696D-799E-4197-8421-4053154223C8}" type="presParOf" srcId="{67CFE11E-A17D-4C13-A740-E97600C840BF}" destId="{ABD809F4-E48D-46EA-9E58-5495222EC453}" srcOrd="5" destOrd="0" presId="urn:microsoft.com/office/officeart/2005/8/layout/orgChart1"/>
-    <dgm:cxn modelId="{AD0CDC67-2DFA-4CB7-9869-BFA149ED4DBA}" type="presParOf" srcId="{ABD809F4-E48D-46EA-9E58-5495222EC453}" destId="{803D9CDE-B101-440F-B942-B0A2421C78A2}" srcOrd="0" destOrd="0" presId="urn:microsoft.com/office/officeart/2005/8/layout/orgChart1"/>
-    <dgm:cxn modelId="{C77845E6-B870-49CB-944D-B017CE12F402}" type="presParOf" srcId="{803D9CDE-B101-440F-B942-B0A2421C78A2}" destId="{89E39A5A-6970-412B-BEDC-1CA40BBF307C}" srcOrd="0" destOrd="0" presId="urn:microsoft.com/office/officeart/2005/8/layout/orgChart1"/>
-    <dgm:cxn modelId="{266F41DD-D628-4D98-ADEE-7B93AC5E7F3D}" type="presParOf" srcId="{803D9CDE-B101-440F-B942-B0A2421C78A2}" destId="{6027E507-CEBF-450A-8634-DE6016D6E5E6}" srcOrd="1" destOrd="0" presId="urn:microsoft.com/office/officeart/2005/8/layout/orgChart1"/>
-    <dgm:cxn modelId="{3D584E48-C8DA-41B0-AC5E-0EBE0615E25D}" type="presParOf" srcId="{ABD809F4-E48D-46EA-9E58-5495222EC453}" destId="{9338C53F-56FF-473B-A198-789A4DD51AFA}" srcOrd="1" destOrd="0" presId="urn:microsoft.com/office/officeart/2005/8/layout/orgChart1"/>
-    <dgm:cxn modelId="{90F40935-E192-4EA0-81BA-CCFFD5E784C4}" type="presParOf" srcId="{ABD809F4-E48D-46EA-9E58-5495222EC453}" destId="{C3ADA15D-A746-46B3-83C0-9CBE2D449484}" srcOrd="2" destOrd="0" presId="urn:microsoft.com/office/officeart/2005/8/layout/orgChart1"/>
-    <dgm:cxn modelId="{B1509601-1FEA-4369-B0E5-C1995FE78452}" type="presParOf" srcId="{67CFE11E-A17D-4C13-A740-E97600C840BF}" destId="{39EEECC4-09CD-4E97-8AEA-1FF747A4D4D6}" srcOrd="6" destOrd="0" presId="urn:microsoft.com/office/officeart/2005/8/layout/orgChart1"/>
-    <dgm:cxn modelId="{B5DEDEF8-9682-48CB-BC39-5D322CD81A7C}" type="presParOf" srcId="{67CFE11E-A17D-4C13-A740-E97600C840BF}" destId="{837310A9-62A5-409F-A2E2-3EAF8FC745A8}" srcOrd="7" destOrd="0" presId="urn:microsoft.com/office/officeart/2005/8/layout/orgChart1"/>
-    <dgm:cxn modelId="{5652F21F-4594-448C-B237-2F0D2D1DAF4B}" type="presParOf" srcId="{837310A9-62A5-409F-A2E2-3EAF8FC745A8}" destId="{6C2CDA61-075B-4D76-A61E-B701CAD9572B}" srcOrd="0" destOrd="0" presId="urn:microsoft.com/office/officeart/2005/8/layout/orgChart1"/>
-    <dgm:cxn modelId="{EC843CCD-C2CC-4F41-A490-B98F3E1EB578}" type="presParOf" srcId="{6C2CDA61-075B-4D76-A61E-B701CAD9572B}" destId="{C325B4D1-1905-4705-88D5-90A634814894}" srcOrd="0" destOrd="0" presId="urn:microsoft.com/office/officeart/2005/8/layout/orgChart1"/>
-    <dgm:cxn modelId="{94C51751-05BF-49FF-85E7-887EC153101A}" type="presParOf" srcId="{6C2CDA61-075B-4D76-A61E-B701CAD9572B}" destId="{CF383946-6D6B-41B1-9D4C-0BAEC828DBFF}" srcOrd="1" destOrd="0" presId="urn:microsoft.com/office/officeart/2005/8/layout/orgChart1"/>
-    <dgm:cxn modelId="{26D9B736-39D2-44C0-81CD-ECE6C140EFC6}" type="presParOf" srcId="{837310A9-62A5-409F-A2E2-3EAF8FC745A8}" destId="{F15E0160-0FF2-4A14-B00E-3BACAF44B3D7}" srcOrd="1" destOrd="0" presId="urn:microsoft.com/office/officeart/2005/8/layout/orgChart1"/>
-    <dgm:cxn modelId="{105AC758-DE15-459D-B7A7-E543372CB240}" type="presParOf" srcId="{837310A9-62A5-409F-A2E2-3EAF8FC745A8}" destId="{4DDCEB80-F3EE-4594-BB2C-BC0E05D9809F}" srcOrd="2" destOrd="0" presId="urn:microsoft.com/office/officeart/2005/8/layout/orgChart1"/>
-    <dgm:cxn modelId="{D6EBE6DF-E689-4BAF-AB8F-E6345C8FBF8F}" type="presParOf" srcId="{6F89CAB8-DFAF-4980-BF18-633B1E94269A}" destId="{6DB0AAB1-FF05-402F-8B58-09331E044942}" srcOrd="2" destOrd="0" presId="urn:microsoft.com/office/officeart/2005/8/layout/orgChart1"/>
+    <dgm:cxn modelId="{4DDED691-CA84-4D4A-9A7A-B537C1AB8BE2}" type="presParOf" srcId="{8D0486AD-F877-4B31-9F58-4F3270270615}" destId="{EDFEEE77-F222-421A-863E-8EE2319D3B29}" srcOrd="6" destOrd="0" presId="urn:microsoft.com/office/officeart/2005/8/layout/orgChart1"/>
+    <dgm:cxn modelId="{BCE49E4F-4BD3-4E97-B41D-0035EAC13260}" type="presParOf" srcId="{8D0486AD-F877-4B31-9F58-4F3270270615}" destId="{E8BCC348-E3E1-42B3-A892-5EE967653781}" srcOrd="7" destOrd="0" presId="urn:microsoft.com/office/officeart/2005/8/layout/orgChart1"/>
+    <dgm:cxn modelId="{6FEA55B3-77AC-4BB7-B58D-F334F1D342AD}" type="presParOf" srcId="{E8BCC348-E3E1-42B3-A892-5EE967653781}" destId="{AF88EDF5-E578-499E-B7BF-439C8F629B44}" srcOrd="0" destOrd="0" presId="urn:microsoft.com/office/officeart/2005/8/layout/orgChart1"/>
+    <dgm:cxn modelId="{82A1A6B3-BA23-4885-9E25-E37DC1D80B74}" type="presParOf" srcId="{AF88EDF5-E578-499E-B7BF-439C8F629B44}" destId="{E0F8C220-DBA6-490C-9FCA-14CB0B3B9984}" srcOrd="0" destOrd="0" presId="urn:microsoft.com/office/officeart/2005/8/layout/orgChart1"/>
+    <dgm:cxn modelId="{C32BB92E-3887-4E3D-9150-5A352038BBA4}" type="presParOf" srcId="{AF88EDF5-E578-499E-B7BF-439C8F629B44}" destId="{1C564F1C-8DD7-4B05-8D9A-6CEB6DB874DC}" srcOrd="1" destOrd="0" presId="urn:microsoft.com/office/officeart/2005/8/layout/orgChart1"/>
+    <dgm:cxn modelId="{585B73EF-311B-4974-AD06-2C1C438212AB}" type="presParOf" srcId="{E8BCC348-E3E1-42B3-A892-5EE967653781}" destId="{D4368444-8F61-4465-A218-253470809713}" srcOrd="1" destOrd="0" presId="urn:microsoft.com/office/officeart/2005/8/layout/orgChart1"/>
+    <dgm:cxn modelId="{8F98D06F-A194-4603-B984-8FACBBAADE61}" type="presParOf" srcId="{D4368444-8F61-4465-A218-253470809713}" destId="{4E6ECB80-DD9F-42C9-9D88-77B7E84D0C0A}" srcOrd="0" destOrd="0" presId="urn:microsoft.com/office/officeart/2005/8/layout/orgChart1"/>
+    <dgm:cxn modelId="{6CCF5DEB-BD00-4A0D-A0FB-FC9077501286}" type="presParOf" srcId="{D4368444-8F61-4465-A218-253470809713}" destId="{D2EEBF5C-B6B5-41A8-B6F0-906A4C64838D}" srcOrd="1" destOrd="0" presId="urn:microsoft.com/office/officeart/2005/8/layout/orgChart1"/>
+    <dgm:cxn modelId="{D19CDBE6-9770-483E-AAB0-FBFFCFFF65F4}" type="presParOf" srcId="{D2EEBF5C-B6B5-41A8-B6F0-906A4C64838D}" destId="{5954D9C4-D6F3-4A6D-A985-412B963A298E}" srcOrd="0" destOrd="0" presId="urn:microsoft.com/office/officeart/2005/8/layout/orgChart1"/>
+    <dgm:cxn modelId="{0758CABC-65E6-4E15-B896-6D6F6F428F9B}" type="presParOf" srcId="{5954D9C4-D6F3-4A6D-A985-412B963A298E}" destId="{B44C3E84-A826-4CB1-8A43-D0559CF823B9}" srcOrd="0" destOrd="0" presId="urn:microsoft.com/office/officeart/2005/8/layout/orgChart1"/>
+    <dgm:cxn modelId="{F234BCD9-DF1B-453F-AA6C-C715C9865723}" type="presParOf" srcId="{5954D9C4-D6F3-4A6D-A985-412B963A298E}" destId="{4F7318F1-D942-4D0B-9FF0-32AB65779C93}" srcOrd="1" destOrd="0" presId="urn:microsoft.com/office/officeart/2005/8/layout/orgChart1"/>
+    <dgm:cxn modelId="{4B20A990-87D9-4C05-BCF0-4623935653ED}" type="presParOf" srcId="{D2EEBF5C-B6B5-41A8-B6F0-906A4C64838D}" destId="{CACE140C-3D2B-400B-A6CF-538A71292BEE}" srcOrd="1" destOrd="0" presId="urn:microsoft.com/office/officeart/2005/8/layout/orgChart1"/>
+    <dgm:cxn modelId="{5BA1EE41-51CE-44FF-AC4C-AD64FDA1AF47}" type="presParOf" srcId="{D2EEBF5C-B6B5-41A8-B6F0-906A4C64838D}" destId="{CED66A3B-961A-49B7-BDC9-1DC56791DD7A}" srcOrd="2" destOrd="0" presId="urn:microsoft.com/office/officeart/2005/8/layout/orgChart1"/>
+    <dgm:cxn modelId="{4380AD68-AD42-4FCC-8E92-D3811B81544E}" type="presParOf" srcId="{D4368444-8F61-4465-A218-253470809713}" destId="{CCCFDA85-B11E-48F2-9C33-B18B593AE11C}" srcOrd="2" destOrd="0" presId="urn:microsoft.com/office/officeart/2005/8/layout/orgChart1"/>
+    <dgm:cxn modelId="{E94C05B7-39B2-48BB-8EF0-A2CD8F4AE0E4}" type="presParOf" srcId="{D4368444-8F61-4465-A218-253470809713}" destId="{42D20D17-068B-4340-92AE-13FF260DD895}" srcOrd="3" destOrd="0" presId="urn:microsoft.com/office/officeart/2005/8/layout/orgChart1"/>
+    <dgm:cxn modelId="{C842C983-5674-4CDE-A418-B7B1DDA44102}" type="presParOf" srcId="{42D20D17-068B-4340-92AE-13FF260DD895}" destId="{C12D50D6-6822-4174-A9D2-112D6972C62F}" srcOrd="0" destOrd="0" presId="urn:microsoft.com/office/officeart/2005/8/layout/orgChart1"/>
+    <dgm:cxn modelId="{0C4805B1-C3F1-4625-9EAE-C4695001479A}" type="presParOf" srcId="{C12D50D6-6822-4174-A9D2-112D6972C62F}" destId="{B1E25165-9126-488F-BA81-6B659528F63B}" srcOrd="0" destOrd="0" presId="urn:microsoft.com/office/officeart/2005/8/layout/orgChart1"/>
+    <dgm:cxn modelId="{970B7B28-86E9-4670-96CF-C352F2311039}" type="presParOf" srcId="{C12D50D6-6822-4174-A9D2-112D6972C62F}" destId="{0990C928-832F-4729-A7FC-3E784FD240D1}" srcOrd="1" destOrd="0" presId="urn:microsoft.com/office/officeart/2005/8/layout/orgChart1"/>
+    <dgm:cxn modelId="{08C750C3-100E-42D3-9843-596505167CD6}" type="presParOf" srcId="{42D20D17-068B-4340-92AE-13FF260DD895}" destId="{8721FA41-F1CA-4C4A-AD33-3EDE2BF52B3A}" srcOrd="1" destOrd="0" presId="urn:microsoft.com/office/officeart/2005/8/layout/orgChart1"/>
+    <dgm:cxn modelId="{3F545F8D-5C1C-448F-B7A2-EBADDCC970CF}" type="presParOf" srcId="{42D20D17-068B-4340-92AE-13FF260DD895}" destId="{24BCCB17-4986-4734-80F7-309F0917B40E}" srcOrd="2" destOrd="0" presId="urn:microsoft.com/office/officeart/2005/8/layout/orgChart1"/>
+    <dgm:cxn modelId="{8BB22436-FA81-4C97-A430-8A1BCB5280BF}" type="presParOf" srcId="{D4368444-8F61-4465-A218-253470809713}" destId="{0E8B5D60-CC09-4729-86BA-44B61AC3ED79}" srcOrd="4" destOrd="0" presId="urn:microsoft.com/office/officeart/2005/8/layout/orgChart1"/>
+    <dgm:cxn modelId="{A06D9C7D-B0CA-43DB-B655-6C8E3D23ABAD}" type="presParOf" srcId="{D4368444-8F61-4465-A218-253470809713}" destId="{ABD809F4-E48D-46EA-9E58-5495222EC453}" srcOrd="5" destOrd="0" presId="urn:microsoft.com/office/officeart/2005/8/layout/orgChart1"/>
+    <dgm:cxn modelId="{5474D777-4B2B-4F62-A941-A11A29DD895A}" type="presParOf" srcId="{ABD809F4-E48D-46EA-9E58-5495222EC453}" destId="{803D9CDE-B101-440F-B942-B0A2421C78A2}" srcOrd="0" destOrd="0" presId="urn:microsoft.com/office/officeart/2005/8/layout/orgChart1"/>
+    <dgm:cxn modelId="{29F9B9AD-B218-45B2-8D47-AAA6A101F08A}" type="presParOf" srcId="{803D9CDE-B101-440F-B942-B0A2421C78A2}" destId="{89E39A5A-6970-412B-BEDC-1CA40BBF307C}" srcOrd="0" destOrd="0" presId="urn:microsoft.com/office/officeart/2005/8/layout/orgChart1"/>
+    <dgm:cxn modelId="{D5964576-9CDE-46B4-98BC-F6675D56334F}" type="presParOf" srcId="{803D9CDE-B101-440F-B942-B0A2421C78A2}" destId="{6027E507-CEBF-450A-8634-DE6016D6E5E6}" srcOrd="1" destOrd="0" presId="urn:microsoft.com/office/officeart/2005/8/layout/orgChart1"/>
+    <dgm:cxn modelId="{3DBE57F2-A8AF-42D7-8D56-1519197510FD}" type="presParOf" srcId="{ABD809F4-E48D-46EA-9E58-5495222EC453}" destId="{9338C53F-56FF-473B-A198-789A4DD51AFA}" srcOrd="1" destOrd="0" presId="urn:microsoft.com/office/officeart/2005/8/layout/orgChart1"/>
+    <dgm:cxn modelId="{74DAE5F3-89BD-4AE8-BD38-FF55E41EE01F}" type="presParOf" srcId="{ABD809F4-E48D-46EA-9E58-5495222EC453}" destId="{C3ADA15D-A746-46B3-83C0-9CBE2D449484}" srcOrd="2" destOrd="0" presId="urn:microsoft.com/office/officeart/2005/8/layout/orgChart1"/>
+    <dgm:cxn modelId="{187F4F89-BF75-468E-A42F-7C90CB5CD7BF}" type="presParOf" srcId="{D4368444-8F61-4465-A218-253470809713}" destId="{39EEECC4-09CD-4E97-8AEA-1FF747A4D4D6}" srcOrd="6" destOrd="0" presId="urn:microsoft.com/office/officeart/2005/8/layout/orgChart1"/>
+    <dgm:cxn modelId="{541C5592-2371-4B74-B709-55694FFA55FA}" type="presParOf" srcId="{D4368444-8F61-4465-A218-253470809713}" destId="{837310A9-62A5-409F-A2E2-3EAF8FC745A8}" srcOrd="7" destOrd="0" presId="urn:microsoft.com/office/officeart/2005/8/layout/orgChart1"/>
+    <dgm:cxn modelId="{A1016107-0A5B-4112-B06B-ADEA932BD146}" type="presParOf" srcId="{837310A9-62A5-409F-A2E2-3EAF8FC745A8}" destId="{6C2CDA61-075B-4D76-A61E-B701CAD9572B}" srcOrd="0" destOrd="0" presId="urn:microsoft.com/office/officeart/2005/8/layout/orgChart1"/>
+    <dgm:cxn modelId="{8146784D-BF69-434B-94AA-79DDC717C855}" type="presParOf" srcId="{6C2CDA61-075B-4D76-A61E-B701CAD9572B}" destId="{C325B4D1-1905-4705-88D5-90A634814894}" srcOrd="0" destOrd="0" presId="urn:microsoft.com/office/officeart/2005/8/layout/orgChart1"/>
+    <dgm:cxn modelId="{36101A1D-D396-47BC-A986-A5407BE9B855}" type="presParOf" srcId="{6C2CDA61-075B-4D76-A61E-B701CAD9572B}" destId="{CF383946-6D6B-41B1-9D4C-0BAEC828DBFF}" srcOrd="1" destOrd="0" presId="urn:microsoft.com/office/officeart/2005/8/layout/orgChart1"/>
+    <dgm:cxn modelId="{0CF02F04-241D-45AD-BD09-A19E89C6A52B}" type="presParOf" srcId="{837310A9-62A5-409F-A2E2-3EAF8FC745A8}" destId="{F15E0160-0FF2-4A14-B00E-3BACAF44B3D7}" srcOrd="1" destOrd="0" presId="urn:microsoft.com/office/officeart/2005/8/layout/orgChart1"/>
+    <dgm:cxn modelId="{2488F6B5-1A0F-4C0C-8F85-BA4BA73B05A5}" type="presParOf" srcId="{837310A9-62A5-409F-A2E2-3EAF8FC745A8}" destId="{4DDCEB80-F3EE-4594-BB2C-BC0E05D9809F}" srcOrd="2" destOrd="0" presId="urn:microsoft.com/office/officeart/2005/8/layout/orgChart1"/>
+    <dgm:cxn modelId="{A283B9D1-638E-461E-917D-8C7CDF8E6821}" type="presParOf" srcId="{E8BCC348-E3E1-42B3-A892-5EE967653781}" destId="{E7859699-8C02-4D70-A143-81E812BBDD32}" srcOrd="2" destOrd="0" presId="urn:microsoft.com/office/officeart/2005/8/layout/orgChart1"/>
     <dgm:cxn modelId="{CD5E8876-F24A-421D-8DDD-A9AC11D0EE3D}" type="presParOf" srcId="{8D0486AD-F877-4B31-9F58-4F3270270615}" destId="{65BB97A5-625E-4BA5-A4C1-BA8920F5C0AE}" srcOrd="8" destOrd="0" presId="urn:microsoft.com/office/officeart/2005/8/layout/orgChart1"/>
     <dgm:cxn modelId="{8BF20AFB-851F-4BF3-AB43-73465EBE887B}" type="presParOf" srcId="{8D0486AD-F877-4B31-9F58-4F3270270615}" destId="{749B53F7-549C-4DFE-8F7F-AF6B01D7EB91}" srcOrd="9" destOrd="0" presId="urn:microsoft.com/office/officeart/2005/8/layout/orgChart1"/>
     <dgm:cxn modelId="{8B5A74B6-CF47-4CBE-96E1-541531EC7026}" type="presParOf" srcId="{749B53F7-549C-4DFE-8F7F-AF6B01D7EB91}" destId="{98F60D3D-39E7-48E1-95F6-585262D9B592}" srcOrd="0" destOrd="0" presId="urn:microsoft.com/office/officeart/2005/8/layout/orgChart1"/>
@@ -5575,7 +5912,7 @@
         <a:fontRef idx="minor"/>
       </dsp:style>
     </dsp:sp>
-    <dsp:sp modelId="{EB84486D-6B01-4CE7-B7F8-A3508499DE0D}">
+    <dsp:sp modelId="{EDFEEE77-F222-421A-863E-8EE2319D3B29}">
       <dsp:nvSpPr>
         <dsp:cNvPr id="0" name=""/>
         <dsp:cNvSpPr/>
@@ -5613,6 +5950,65 @@
           <a:solidFill>
             <a:schemeClr val="accent1">
               <a:shade val="60000"/>
+              <a:hueOff val="0"/>
+              <a:satOff val="0"/>
+              <a:lumOff val="0"/>
+              <a:alphaOff val="0"/>
+            </a:schemeClr>
+          </a:solidFill>
+          <a:prstDash val="solid"/>
+          <a:miter lim="800000"/>
+        </a:ln>
+        <a:effectLst/>
+      </dsp:spPr>
+      <dsp:style>
+        <a:lnRef idx="2">
+          <a:scrgbClr r="0" g="0" b="0"/>
+        </a:lnRef>
+        <a:fillRef idx="0">
+          <a:scrgbClr r="0" g="0" b="0"/>
+        </a:fillRef>
+        <a:effectRef idx="0">
+          <a:scrgbClr r="0" g="0" b="0"/>
+        </a:effectRef>
+        <a:fontRef idx="minor"/>
+      </dsp:style>
+    </dsp:sp>
+    <dsp:sp modelId="{6C58FAE2-D1C9-4569-BCD2-521C33457161}">
+      <dsp:nvSpPr>
+        <dsp:cNvPr id="0" name=""/>
+        <dsp:cNvSpPr/>
+      </dsp:nvSpPr>
+      <dsp:spPr>
+        <a:xfrm>
+          <a:off x="2390275" y="813681"/>
+          <a:ext cx="100835" cy="786518"/>
+        </a:xfrm>
+        <a:custGeom>
+          <a:avLst/>
+          <a:gdLst/>
+          <a:ahLst/>
+          <a:cxnLst/>
+          <a:rect l="0" t="0" r="0" b="0"/>
+          <a:pathLst>
+            <a:path>
+              <a:moveTo>
+                <a:pt x="0" y="0"/>
+              </a:moveTo>
+              <a:lnTo>
+                <a:pt x="0" y="786518"/>
+              </a:lnTo>
+              <a:lnTo>
+                <a:pt x="100835" y="786518"/>
+              </a:lnTo>
+            </a:path>
+          </a:pathLst>
+        </a:custGeom>
+        <a:noFill/>
+        <a:ln w="12700" cap="flat" cmpd="sng" algn="ctr">
+          <a:solidFill>
+            <a:schemeClr val="accent1">
+              <a:shade val="80000"/>
               <a:hueOff val="0"/>
               <a:satOff val="0"/>
               <a:lumOff val="0"/>
@@ -7003,7 +7399,7 @@
           </a:pPr>
           <a:r>
             <a:rPr lang="en-US" sz="800" kern="1200"/>
-            <a:t>Hiện thị chi tiết</a:t>
+            <a:t>Hiện thị thông tin chi tiết</a:t>
           </a:r>
         </a:p>
       </dsp:txBody>
@@ -7471,7 +7867,7 @@
           </a:pPr>
           <a:r>
             <a:rPr lang="en-US" sz="800" kern="1200"/>
-            <a:t>Hiện thị chi tiết</a:t>
+            <a:t>Hiện thị thông tin chi tiết</a:t>
           </a:r>
         </a:p>
       </dsp:txBody>
@@ -7636,7 +8032,85 @@
         <a:ext cx="672238" cy="336119"/>
       </dsp:txXfrm>
     </dsp:sp>
-    <dsp:sp modelId="{D4D9F466-C5D2-4F7F-8BD6-43CA44B044CF}">
+    <dsp:sp modelId="{AACA079D-9E23-4E51-AED4-EF123A28049C}">
+      <dsp:nvSpPr>
+        <dsp:cNvPr id="0" name=""/>
+        <dsp:cNvSpPr/>
+      </dsp:nvSpPr>
+      <dsp:spPr>
+        <a:xfrm>
+          <a:off x="2491110" y="1432140"/>
+          <a:ext cx="672238" cy="336119"/>
+        </a:xfrm>
+        <a:prstGeom prst="rect">
+          <a:avLst/>
+        </a:prstGeom>
+        <a:solidFill>
+          <a:schemeClr val="accent1">
+            <a:hueOff val="0"/>
+            <a:satOff val="0"/>
+            <a:lumOff val="0"/>
+            <a:alphaOff val="0"/>
+          </a:schemeClr>
+        </a:solidFill>
+        <a:ln w="12700" cap="flat" cmpd="sng" algn="ctr">
+          <a:solidFill>
+            <a:schemeClr val="lt1">
+              <a:hueOff val="0"/>
+              <a:satOff val="0"/>
+              <a:lumOff val="0"/>
+              <a:alphaOff val="0"/>
+            </a:schemeClr>
+          </a:solidFill>
+          <a:prstDash val="solid"/>
+          <a:miter lim="800000"/>
+        </a:ln>
+        <a:effectLst/>
+      </dsp:spPr>
+      <dsp:style>
+        <a:lnRef idx="2">
+          <a:scrgbClr r="0" g="0" b="0"/>
+        </a:lnRef>
+        <a:fillRef idx="1">
+          <a:scrgbClr r="0" g="0" b="0"/>
+        </a:fillRef>
+        <a:effectRef idx="0">
+          <a:scrgbClr r="0" g="0" b="0"/>
+        </a:effectRef>
+        <a:fontRef idx="minor">
+          <a:schemeClr val="lt1"/>
+        </a:fontRef>
+      </dsp:style>
+      <dsp:txBody>
+        <a:bodyPr spcFirstLastPara="0" vert="horz" wrap="square" lIns="5080" tIns="5080" rIns="5080" bIns="5080" numCol="1" spcCol="1270" anchor="ctr" anchorCtr="0">
+          <a:noAutofit/>
+        </a:bodyPr>
+        <a:lstStyle/>
+        <a:p>
+          <a:pPr marL="0" lvl="0" indent="0" algn="ctr" defTabSz="355600">
+            <a:lnSpc>
+              <a:spcPct val="90000"/>
+            </a:lnSpc>
+            <a:spcBef>
+              <a:spcPct val="0"/>
+            </a:spcBef>
+            <a:spcAft>
+              <a:spcPct val="35000"/>
+            </a:spcAft>
+            <a:buNone/>
+          </a:pPr>
+          <a:r>
+            <a:rPr lang="en-US" sz="800" kern="1200"/>
+            <a:t>Lịch sử mở file</a:t>
+          </a:r>
+        </a:p>
+      </dsp:txBody>
+      <dsp:txXfrm>
+        <a:off x="2491110" y="1432140"/>
+        <a:ext cx="672238" cy="336119"/>
+      </dsp:txXfrm>
+    </dsp:sp>
+    <dsp:sp modelId="{E0F8C220-DBA6-490C-9FCA-14CB0B3B9984}">
       <dsp:nvSpPr>
         <dsp:cNvPr id="0" name=""/>
         <dsp:cNvSpPr/>
@@ -10900,7 +11374,7 @@
 </file>
 
 <file path=customXml/itemProps1.xml><?xml version="1.0" encoding="utf-8"?>
-<ds:datastoreItem xmlns:ds="http://schemas.openxmlformats.org/officeDocument/2006/customXml" ds:itemID="{D391BDC1-06F6-43BD-BB62-C5DF4D0EA43F}">
+<ds:datastoreItem xmlns:ds="http://schemas.openxmlformats.org/officeDocument/2006/customXml" ds:itemID="{2E1657C2-0801-4649-91FA-9FA49E1B6C25}">
   <ds:schemaRefs>
     <ds:schemaRef ds:uri="http://schemas.openxmlformats.org/officeDocument/2006/bibliography"/>
   </ds:schemaRefs>

</xml_diff>